<commit_message>
Plan "final" pour le rapport
Chaque partie contient une liste de points à rédiger.
</commit_message>
<xml_diff>
--- a/design_documents/Synapse_Rapport.docx
+++ b/design_documents/Synapse_Rapport.docx
@@ -1156,6 +1156,24 @@
           <w:lang w:val="fr-CH"/>
         </w:rPr>
         <w:t>Partie puzzle correspond à ce qui était attendu, avec un manque de polish.</w:t>
+      </w:r>
+    </w:p>
+    <w:p>
+      <w:pPr>
+        <w:pStyle w:val="ListParagraph"/>
+        <w:numPr>
+          <w:ilvl w:val="0"/>
+          <w:numId w:val="1"/>
+        </w:numPr>
+        <w:rPr>
+          <w:lang w:val="fr-CH"/>
+        </w:rPr>
+      </w:pPr>
+      <w:r>
+        <w:rPr>
+          <w:lang w:val="fr-CH"/>
+        </w:rPr>
+        <w:t>MOBILISER UNE SOURCE GAME STUDIES/DESIGN</w:t>
       </w:r>
     </w:p>
     <w:p>
@@ -2034,6 +2052,7 @@
               <w:rPr>
                 <w:color w:val="C00000"/>
               </w:rPr>
+              <w:lastRenderedPageBreak/>
               <w:t xml:space="preserve">Sons </w:t>
             </w:r>
             <w:r>
@@ -2967,8 +2986,118 @@
         <w:br/>
       </w:r>
       <w:r>
+        <w:lastRenderedPageBreak/>
         <w:br/>
       </w:r>
+      <w:r>
+        <w:rPr>
+          <w:lang w:val="fr-CH"/>
+        </w:rPr>
+        <w:t>Problèmes :</w:t>
+      </w:r>
+    </w:p>
+    <w:p>
+      <w:pPr>
+        <w:pStyle w:val="ListParagraph"/>
+        <w:numPr>
+          <w:ilvl w:val="0"/>
+          <w:numId w:val="1"/>
+        </w:numPr>
+        <w:rPr>
+          <w:lang w:val="fr-CH"/>
+        </w:rPr>
+      </w:pPr>
+      <w:r>
+        <w:rPr>
+          <w:lang w:val="fr-CH"/>
+        </w:rPr>
+        <w:t>Pas de producteur</w:t>
+      </w:r>
+    </w:p>
+    <w:p>
+      <w:pPr>
+        <w:pStyle w:val="ListParagraph"/>
+        <w:numPr>
+          <w:ilvl w:val="0"/>
+          <w:numId w:val="1"/>
+        </w:numPr>
+        <w:rPr>
+          <w:lang w:val="fr-CH"/>
+        </w:rPr>
+      </w:pPr>
+      <w:r>
+        <w:rPr>
+          <w:lang w:val="fr-CH"/>
+        </w:rPr>
+        <w:t>Mais même avec prod., différence de culture ?</w:t>
+      </w:r>
+    </w:p>
+    <w:p>
+      <w:pPr>
+        <w:pStyle w:val="ListParagraph"/>
+        <w:numPr>
+          <w:ilvl w:val="0"/>
+          <w:numId w:val="1"/>
+        </w:numPr>
+        <w:rPr>
+          <w:lang w:val="fr-CH"/>
+        </w:rPr>
+      </w:pPr>
+      <w:r>
+        <w:rPr>
+          <w:lang w:val="fr-CH"/>
+        </w:rPr>
+        <w:t>Pas de timeline clair</w:t>
+      </w:r>
+      <w:r>
+        <w:rPr>
+          <w:lang w:val="fr-CH"/>
+        </w:rPr>
+        <w:t>e</w:t>
+      </w:r>
+    </w:p>
+    <w:p>
+      <w:pPr>
+        <w:pStyle w:val="ListParagraph"/>
+        <w:numPr>
+          <w:ilvl w:val="0"/>
+          <w:numId w:val="1"/>
+        </w:numPr>
+        <w:rPr>
+          <w:lang w:val="fr-CH"/>
+        </w:rPr>
+      </w:pPr>
+      <w:r>
+        <w:rPr>
+          <w:lang w:val="fr-CH"/>
+        </w:rPr>
+        <w:t>Tâches trop vastes, pas assez granuleuses</w:t>
+      </w:r>
+    </w:p>
+    <w:p>
+      <w:pPr>
+        <w:pStyle w:val="ListParagraph"/>
+        <w:numPr>
+          <w:ilvl w:val="0"/>
+          <w:numId w:val="1"/>
+        </w:numPr>
+        <w:rPr>
+          <w:lang w:val="fr-CH"/>
+        </w:rPr>
+      </w:pPr>
+      <w:r>
+        <w:rPr>
+          <w:lang w:val="fr-CH"/>
+        </w:rPr>
+        <w:t>Absence de communication</w:t>
+      </w:r>
+    </w:p>
+    <w:p>
+      <w:pPr>
+        <w:rPr>
+          <w:lang w:val="fr-CH"/>
+        </w:rPr>
+      </w:pPr>
     </w:p>
     <w:p>
       <w:pPr>
@@ -2981,37 +3110,609 @@
         <w:rPr>
           <w:lang w:val="fr-CH"/>
         </w:rPr>
+        <w:t>Concept de gamification</w:t>
+      </w:r>
+    </w:p>
+    <w:p>
+      <w:pPr>
+        <w:pStyle w:val="ListParagraph"/>
+        <w:numPr>
+          <w:ilvl w:val="0"/>
+          <w:numId w:val="1"/>
+        </w:numPr>
+        <w:rPr>
+          <w:lang w:val="fr-CH"/>
+        </w:rPr>
+      </w:pPr>
+      <w:r>
+        <w:rPr>
+          <w:lang w:val="fr-CH"/>
+        </w:rPr>
+        <w:t>Reprendre GDD : pas de matériau scientifique, mais des compétences techniques</w:t>
+      </w:r>
+    </w:p>
+    <w:p>
+      <w:pPr>
+        <w:pStyle w:val="ListParagraph"/>
+        <w:numPr>
+          <w:ilvl w:val="0"/>
+          <w:numId w:val="1"/>
+        </w:numPr>
+        <w:rPr>
+          <w:lang w:val="fr-CH"/>
+        </w:rPr>
+      </w:pPr>
+      <w:r>
+        <w:rPr>
+          <w:lang w:val="fr-CH"/>
+        </w:rPr>
+        <w:t>Le jeu s’adresse aux enfants</w:t>
+      </w:r>
+    </w:p>
+    <w:p>
+      <w:pPr>
+        <w:pStyle w:val="ListParagraph"/>
+        <w:numPr>
+          <w:ilvl w:val="1"/>
+          <w:numId w:val="1"/>
+        </w:numPr>
+        <w:rPr>
+          <w:lang w:val="fr-CH"/>
+        </w:rPr>
+      </w:pPr>
+      <w:r>
+        <w:rPr>
+          <w:lang w:val="fr-CH"/>
+        </w:rPr>
+        <w:t>Donc design minimaliste / simple</w:t>
+      </w:r>
+    </w:p>
+    <w:p>
+      <w:pPr>
+        <w:pStyle w:val="ListParagraph"/>
+        <w:numPr>
+          <w:ilvl w:val="1"/>
+          <w:numId w:val="1"/>
+        </w:numPr>
+        <w:rPr>
+          <w:lang w:val="en-US"/>
+        </w:rPr>
+      </w:pPr>
+      <w:r>
+        <w:rPr>
+          <w:lang w:val="en-US"/>
+        </w:rPr>
+        <w:t xml:space="preserve">Motivation </w:t>
+      </w:r>
+      <w:proofErr w:type="spellStart"/>
+      <w:r>
+        <w:rPr>
+          <w:lang w:val="en-US"/>
+        </w:rPr>
+        <w:t>principale</w:t>
+      </w:r>
+      <w:proofErr w:type="spellEnd"/>
+      <w:r>
+        <w:rPr>
+          <w:lang w:val="en-US"/>
+        </w:rPr>
+        <w:t> : « number</w:t>
+      </w:r>
+      <w:r>
+        <w:rPr>
+          <w:lang w:val="en-US"/>
+        </w:rPr>
+        <w:t>s</w:t>
+      </w:r>
+      <w:r>
+        <w:rPr>
+          <w:lang w:val="en-US"/>
+        </w:rPr>
+        <w:t xml:space="preserve"> go </w:t>
+      </w:r>
+      <w:proofErr w:type="gramStart"/>
+      <w:r>
+        <w:rPr>
+          <w:lang w:val="en-US"/>
+        </w:rPr>
+        <w:t>up</w:t>
+      </w:r>
+      <w:proofErr w:type="gramEnd"/>
+      <w:r>
+        <w:rPr>
+          <w:lang w:val="en-US"/>
+        </w:rPr>
+        <w:t> »</w:t>
+      </w:r>
+    </w:p>
+    <w:p>
+      <w:pPr>
+        <w:pStyle w:val="ListParagraph"/>
+        <w:numPr>
+          <w:ilvl w:val="1"/>
+          <w:numId w:val="1"/>
+        </w:numPr>
+        <w:rPr>
+          <w:lang w:val="fr-CH"/>
+        </w:rPr>
+      </w:pPr>
+      <w:r>
+        <w:rPr>
+          <w:lang w:val="fr-CH"/>
+        </w:rPr>
+        <w:t>Vecteur de transmission de savoir</w:t>
+      </w:r>
+      <w:r>
+        <w:rPr>
+          <w:lang w:val="fr-CH"/>
+        </w:rPr>
+        <w:t> : les puzzles</w:t>
+      </w:r>
+    </w:p>
+    <w:p>
+      <w:pPr>
+        <w:pStyle w:val="ListParagraph"/>
+        <w:numPr>
+          <w:ilvl w:val="0"/>
+          <w:numId w:val="1"/>
+        </w:numPr>
+        <w:rPr>
+          <w:lang w:val="fr-CH"/>
+        </w:rPr>
+      </w:pPr>
+      <w:r>
+        <w:rPr>
+          <w:lang w:val="fr-CH"/>
+        </w:rPr>
+        <w:t>Mobiliser Nicholson</w:t>
+      </w:r>
+    </w:p>
+    <w:p>
+      <w:pPr>
+        <w:pStyle w:val="ListParagraph"/>
+        <w:numPr>
+          <w:ilvl w:val="0"/>
+          <w:numId w:val="1"/>
+        </w:numPr>
+        <w:rPr>
+          <w:lang w:val="fr-CH"/>
+        </w:rPr>
+      </w:pPr>
+      <w:r>
+        <w:rPr>
+          <w:lang w:val="fr-CH"/>
+        </w:rPr>
+        <w:t xml:space="preserve">Recherche d’une récompense extrinsèque (incrémental) qui amène les </w:t>
+      </w:r>
+      <w:proofErr w:type="spellStart"/>
+      <w:r>
+        <w:rPr>
+          <w:lang w:val="fr-CH"/>
+        </w:rPr>
+        <w:t>joueureusexs</w:t>
+      </w:r>
+      <w:proofErr w:type="spellEnd"/>
+      <w:r>
+        <w:rPr>
+          <w:lang w:val="fr-CH"/>
+        </w:rPr>
+        <w:t xml:space="preserve"> à s’engager dans une activité (les puzzles) qui </w:t>
+      </w:r>
+      <w:proofErr w:type="spellStart"/>
+      <w:r>
+        <w:rPr>
+          <w:lang w:val="fr-CH"/>
+        </w:rPr>
+        <w:t>comprènent</w:t>
+      </w:r>
+      <w:proofErr w:type="spellEnd"/>
+      <w:r>
+        <w:rPr>
+          <w:lang w:val="fr-CH"/>
+        </w:rPr>
+        <w:t xml:space="preserve"> une récompense intrinsèque (la validation visuelle des puzzle)</w:t>
+      </w:r>
+    </w:p>
+    <w:p>
+      <w:pPr>
+        <w:pStyle w:val="ListParagraph"/>
+        <w:numPr>
+          <w:ilvl w:val="1"/>
+          <w:numId w:val="1"/>
+        </w:numPr>
+        <w:rPr>
+          <w:lang w:val="fr-CH"/>
+        </w:rPr>
+      </w:pPr>
+      <w:r>
+        <w:rPr>
+          <w:lang w:val="fr-CH"/>
+        </w:rPr>
+        <w:t>La récompense extrinsèque ne concerne le puzzle qu’indirectement. Résoudre un puzzle ne fait pas monter le score. On a malgré tout une forme de récompense extrinsèque via les amélioration des robots. Comme il s’agit d’un moyen plutôt que d’une fin, nous espérons que cela n’entraîne pas une frustration face aux puzzles</w:t>
+      </w:r>
+      <w:r>
+        <w:rPr>
+          <w:lang w:val="fr-CH"/>
+        </w:rPr>
+        <w:t xml:space="preserve"> (</w:t>
+      </w:r>
+      <w:proofErr w:type="spellStart"/>
+      <w:r>
+        <w:rPr>
+          <w:lang w:val="fr-CH"/>
+        </w:rPr>
+        <w:t>nbp</w:t>
+      </w:r>
+      <w:proofErr w:type="spellEnd"/>
+      <w:r>
+        <w:rPr>
+          <w:lang w:val="fr-CH"/>
+        </w:rPr>
+        <w:t> : surtout que le score est lui-même un moyen d’acheter plus de robots etc. Il n’y a dans le fond que des moyens dans un jeu incrémental, et aucune fin)</w:t>
+      </w:r>
+      <w:r>
+        <w:rPr>
+          <w:lang w:val="fr-CH"/>
+        </w:rPr>
+        <w:t xml:space="preserve">. Mais des </w:t>
+      </w:r>
+      <w:proofErr w:type="spellStart"/>
+      <w:r>
+        <w:rPr>
+          <w:lang w:val="fr-CH"/>
+        </w:rPr>
+        <w:t>playtests</w:t>
+      </w:r>
+      <w:proofErr w:type="spellEnd"/>
+      <w:r>
+        <w:rPr>
+          <w:lang w:val="fr-CH"/>
+        </w:rPr>
+        <w:t xml:space="preserve"> seraient nécessaires pour nous en assurer. </w:t>
+      </w:r>
+    </w:p>
+    <w:p>
+      <w:pPr>
+        <w:pStyle w:val="ListParagraph"/>
+        <w:numPr>
+          <w:ilvl w:val="1"/>
+          <w:numId w:val="1"/>
+        </w:numPr>
+        <w:rPr>
+          <w:lang w:val="fr-CH"/>
+        </w:rPr>
+      </w:pPr>
+      <w:r>
+        <w:rPr>
+          <w:lang w:val="fr-CH"/>
+        </w:rPr>
+        <w:t>Notre prototype ne contient que le jeu de puzzle. Donc seulement la motivation intrinsèque. Et ça marche bien.</w:t>
+      </w:r>
+    </w:p>
+    <w:p>
+      <w:pPr>
+        <w:pStyle w:val="ListParagraph"/>
+        <w:numPr>
+          <w:ilvl w:val="1"/>
+          <w:numId w:val="1"/>
+        </w:numPr>
+        <w:rPr>
+          <w:lang w:val="fr-CH"/>
+        </w:rPr>
+      </w:pPr>
+      <w:proofErr w:type="spellStart"/>
+      <w:r>
+        <w:rPr>
+          <w:lang w:val="fr-CH"/>
+        </w:rPr>
+        <w:t>Playtests</w:t>
+      </w:r>
+      <w:proofErr w:type="spellEnd"/>
+      <w:r>
+        <w:rPr>
+          <w:lang w:val="fr-CH"/>
+        </w:rPr>
+        <w:t> : révèlent l’efficacité du Gameplay mis en place par André</w:t>
+      </w:r>
+    </w:p>
+    <w:p>
+      <w:pPr>
+        <w:pStyle w:val="ListParagraph"/>
+        <w:numPr>
+          <w:ilvl w:val="0"/>
+          <w:numId w:val="1"/>
+        </w:numPr>
+        <w:rPr>
+          <w:lang w:val="fr-CH"/>
+        </w:rPr>
+      </w:pPr>
+      <w:r>
+        <w:rPr>
+          <w:lang w:val="fr-CH"/>
+        </w:rPr>
+        <w:t>T</w:t>
+      </w:r>
+      <w:r>
+        <w:rPr>
+          <w:lang w:val="fr-CH"/>
+        </w:rPr>
+        <w:t>ypologie des modes de visualisation vidéoludiques</w:t>
+      </w:r>
+      <w:r>
+        <w:rPr>
+          <w:lang w:val="fr-CH"/>
+        </w:rPr>
+        <w:t xml:space="preserve"> (</w:t>
+      </w:r>
+      <w:proofErr w:type="spellStart"/>
+      <w:r>
+        <w:rPr>
+          <w:lang w:val="fr-CH"/>
+        </w:rPr>
+        <w:t>cf</w:t>
+      </w:r>
+      <w:proofErr w:type="spellEnd"/>
+      <w:r>
+        <w:rPr>
+          <w:lang w:val="fr-CH"/>
+        </w:rPr>
+        <w:t xml:space="preserve"> bouquin Selim)</w:t>
+      </w:r>
+    </w:p>
+    <w:p>
+      <w:pPr>
+        <w:pStyle w:val="ListParagraph"/>
+        <w:numPr>
+          <w:ilvl w:val="1"/>
+          <w:numId w:val="1"/>
+        </w:numPr>
+        <w:rPr>
+          <w:lang w:val="fr-CH"/>
+        </w:rPr>
+      </w:pPr>
+      <w:r>
+        <w:rPr>
+          <w:lang w:val="fr-CH"/>
+        </w:rPr>
+        <w:t xml:space="preserve">Caméra aérienne à translation </w:t>
+      </w:r>
+      <w:proofErr w:type="spellStart"/>
+      <w:r>
+        <w:rPr>
+          <w:lang w:val="fr-CH"/>
+        </w:rPr>
+        <w:t>bidimentionnelle</w:t>
+      </w:r>
+      <w:proofErr w:type="spellEnd"/>
+      <w:r>
+        <w:rPr>
+          <w:lang w:val="fr-CH"/>
+        </w:rPr>
+        <w:t xml:space="preserve"> avec activation synchrone avec </w:t>
+      </w:r>
+      <w:proofErr w:type="spellStart"/>
+      <w:r>
+        <w:rPr>
+          <w:lang w:val="fr-CH"/>
+        </w:rPr>
+        <w:t>cartoonisme</w:t>
+      </w:r>
+      <w:proofErr w:type="spellEnd"/>
+      <w:r>
+        <w:rPr>
+          <w:lang w:val="fr-CH"/>
+        </w:rPr>
+        <w:t xml:space="preserve"> (incrémental)</w:t>
+      </w:r>
+    </w:p>
+    <w:p>
+      <w:pPr>
+        <w:pStyle w:val="ListParagraph"/>
+        <w:numPr>
+          <w:ilvl w:val="2"/>
+          <w:numId w:val="1"/>
+        </w:numPr>
+        <w:rPr>
+          <w:lang w:val="fr-CH"/>
+        </w:rPr>
+      </w:pPr>
+      <w:r>
+        <w:rPr>
+          <w:lang w:val="fr-CH"/>
+        </w:rPr>
+        <w:t>Sensé permettre une identification au personnage</w:t>
+      </w:r>
+    </w:p>
+    <w:p>
+      <w:pPr>
+        <w:pStyle w:val="ListParagraph"/>
+        <w:numPr>
+          <w:ilvl w:val="2"/>
+          <w:numId w:val="1"/>
+        </w:numPr>
+        <w:rPr>
+          <w:lang w:val="fr-CH"/>
+        </w:rPr>
+      </w:pPr>
+      <w:r>
+        <w:rPr>
+          <w:lang w:val="fr-CH"/>
+        </w:rPr>
+        <w:t>On explore le monde par son avatar</w:t>
+      </w:r>
+    </w:p>
+    <w:p>
+      <w:pPr>
+        <w:pStyle w:val="ListParagraph"/>
+        <w:numPr>
+          <w:ilvl w:val="2"/>
+          <w:numId w:val="1"/>
+        </w:numPr>
+        <w:rPr>
+          <w:lang w:val="fr-CH"/>
+        </w:rPr>
+      </w:pPr>
+      <w:r>
+        <w:rPr>
+          <w:lang w:val="fr-CH"/>
+        </w:rPr>
+        <w:t>Participe au côté hyperbolique et absurde du « </w:t>
+      </w:r>
+      <w:proofErr w:type="spellStart"/>
+      <w:r>
+        <w:rPr>
+          <w:lang w:val="fr-CH"/>
+        </w:rPr>
+        <w:t>numbers</w:t>
+      </w:r>
+      <w:proofErr w:type="spellEnd"/>
+      <w:r>
+        <w:rPr>
+          <w:lang w:val="fr-CH"/>
+        </w:rPr>
+        <w:t xml:space="preserve"> go up »</w:t>
+      </w:r>
+    </w:p>
+    <w:p>
+      <w:pPr>
+        <w:pStyle w:val="ListParagraph"/>
+        <w:numPr>
+          <w:ilvl w:val="1"/>
+          <w:numId w:val="1"/>
+        </w:numPr>
+        <w:rPr>
+          <w:lang w:val="fr-CH"/>
+        </w:rPr>
+      </w:pPr>
+      <w:r>
+        <w:rPr>
+          <w:lang w:val="fr-CH"/>
+        </w:rPr>
+        <w:t>Caméra donnant sur un plan fixe avec abstraction symbolique (puzzle)</w:t>
+      </w:r>
+    </w:p>
+    <w:p>
+      <w:pPr>
+        <w:pStyle w:val="ListParagraph"/>
+        <w:numPr>
+          <w:ilvl w:val="2"/>
+          <w:numId w:val="1"/>
+        </w:numPr>
+        <w:rPr>
+          <w:lang w:val="fr-CH"/>
+        </w:rPr>
+      </w:pPr>
+      <w:r>
+        <w:rPr>
+          <w:lang w:val="fr-CH"/>
+        </w:rPr>
+        <w:t xml:space="preserve">Focus sur </w:t>
+      </w:r>
+      <w:proofErr w:type="spellStart"/>
+      <w:r>
+        <w:rPr>
+          <w:lang w:val="fr-CH"/>
+        </w:rPr>
+        <w:t>lae</w:t>
+      </w:r>
+      <w:proofErr w:type="spellEnd"/>
+      <w:r>
+        <w:rPr>
+          <w:lang w:val="fr-CH"/>
+        </w:rPr>
+        <w:t xml:space="preserve"> </w:t>
+      </w:r>
+      <w:proofErr w:type="spellStart"/>
+      <w:r>
+        <w:rPr>
+          <w:lang w:val="fr-CH"/>
+        </w:rPr>
+        <w:t>joueur.euse.x</w:t>
+      </w:r>
+      <w:proofErr w:type="spellEnd"/>
+      <w:r>
+        <w:rPr>
+          <w:lang w:val="fr-CH"/>
+        </w:rPr>
+        <w:t xml:space="preserve">, c’est </w:t>
+      </w:r>
+      <w:proofErr w:type="spellStart"/>
+      <w:r>
+        <w:rPr>
+          <w:lang w:val="fr-CH"/>
+        </w:rPr>
+        <w:t>elui</w:t>
+      </w:r>
+      <w:proofErr w:type="spellEnd"/>
+      <w:r>
+        <w:rPr>
+          <w:lang w:val="fr-CH"/>
+        </w:rPr>
+        <w:t xml:space="preserve"> qui fait et non un personnage</w:t>
+      </w:r>
+    </w:p>
+    <w:p>
+      <w:pPr>
+        <w:pStyle w:val="ListParagraph"/>
+        <w:numPr>
+          <w:ilvl w:val="2"/>
+          <w:numId w:val="1"/>
+        </w:numPr>
+        <w:rPr>
+          <w:lang w:val="fr-CH"/>
+        </w:rPr>
+      </w:pPr>
+    </w:p>
+    <w:p>
+      <w:pPr>
+        <w:pStyle w:val="ListParagraph"/>
+        <w:numPr>
+          <w:ilvl w:val="0"/>
+          <w:numId w:val="1"/>
+        </w:numPr>
+        <w:rPr>
+          <w:lang w:val="fr-CH"/>
+        </w:rPr>
+      </w:pPr>
+      <w:r>
+        <w:rPr>
+          <w:lang w:val="fr-CH"/>
+        </w:rPr>
+        <w:t>Limites du projet : on pourrait le voir comme un sous Turing Complete. Aussi sa force : un Turing Complete pour enfant plutôt qu’un sous Turing Complete.</w:t>
+      </w:r>
+    </w:p>
+    <w:p>
+      <w:pPr>
+        <w:pStyle w:val="Heading1"/>
+        <w:rPr>
+          <w:lang w:val="fr-CH"/>
+        </w:rPr>
+      </w:pPr>
+      <w:r>
+        <w:rPr>
+          <w:lang w:val="fr-CH"/>
+        </w:rPr>
         <w:lastRenderedPageBreak/>
-        <w:t>Concept de gamification</w:t>
-      </w:r>
-    </w:p>
-    <w:p>
-      <w:pPr>
-        <w:rPr>
-          <w:lang w:val="fr-CH"/>
-        </w:rPr>
-      </w:pPr>
-    </w:p>
-    <w:p>
-      <w:pPr>
-        <w:pStyle w:val="Heading1"/>
-        <w:rPr>
-          <w:lang w:val="fr-CH"/>
-        </w:rPr>
-      </w:pPr>
-      <w:r>
-        <w:rPr>
-          <w:lang w:val="fr-CH"/>
-        </w:rPr>
         <w:t>Conclusion</w:t>
       </w:r>
     </w:p>
     <w:p>
       <w:pPr>
-        <w:rPr>
-          <w:lang w:val="fr-CH"/>
-        </w:rPr>
-      </w:pPr>
+        <w:pStyle w:val="ListParagraph"/>
+        <w:numPr>
+          <w:ilvl w:val="0"/>
+          <w:numId w:val="1"/>
+        </w:numPr>
+        <w:rPr>
+          <w:lang w:val="fr-CH"/>
+        </w:rPr>
+      </w:pPr>
+      <w:r>
+        <w:rPr>
+          <w:lang w:val="fr-CH"/>
+        </w:rPr>
+        <w:t>Un projet qui aurait dû rater mais dont l’aspect compartimenté a permis de contrebalancer les problèmes de production</w:t>
+      </w:r>
     </w:p>
     <w:p>
       <w:pPr>

</xml_diff>

<commit_message>
Première version finie du rapport
</commit_message>
<xml_diff>
--- a/design_documents/Synapse_Rapport.docx
+++ b/design_documents/Synapse_Rapport.docx
@@ -810,11 +810,60 @@
       <w:r>
         <w:rPr>
           <w:rFonts w:ascii="Garamond" w:hAnsi="Garamond"/>
-          <w:sz w:val="26"/>
-          <w:szCs w:val="26"/>
-          <w:lang w:val="fr-CH"/>
-        </w:rPr>
-        <w:t xml:space="preserve">. Il s’agit de la partie </w:t>
+          <w:i/>
+          <w:iCs/>
+          <w:sz w:val="26"/>
+          <w:szCs w:val="26"/>
+          <w:lang w:val="fr-CH"/>
+        </w:rPr>
+        <w:t xml:space="preserve"> </w:t>
+      </w:r>
+      <w:r>
+        <w:rPr>
+          <w:rFonts w:ascii="Garamond" w:hAnsi="Garamond"/>
+          <w:sz w:val="26"/>
+          <w:szCs w:val="26"/>
+          <w:lang w:val="fr-CH"/>
+        </w:rPr>
+        <w:t>(</w:t>
+      </w:r>
+      <w:proofErr w:type="spellStart"/>
+      <w:r>
+        <w:rPr>
+          <w:rFonts w:ascii="Garamond" w:hAnsi="Garamond"/>
+          <w:sz w:val="26"/>
+          <w:szCs w:val="26"/>
+          <w:lang w:val="fr-CH"/>
+        </w:rPr>
+        <w:t>LevelHead</w:t>
+      </w:r>
+      <w:proofErr w:type="spellEnd"/>
+      <w:r>
+        <w:rPr>
+          <w:rFonts w:ascii="Garamond" w:hAnsi="Garamond"/>
+          <w:sz w:val="26"/>
+          <w:szCs w:val="26"/>
+          <w:lang w:val="fr-CH"/>
+        </w:rPr>
+        <w:t>, 2021)</w:t>
+      </w:r>
+      <w:r>
+        <w:rPr>
+          <w:rFonts w:ascii="Garamond" w:hAnsi="Garamond"/>
+          <w:sz w:val="26"/>
+          <w:szCs w:val="26"/>
+          <w:lang w:val="fr-CH"/>
+        </w:rPr>
+        <w:t>.</w:t>
+      </w:r>
+      <w:r>
+        <w:rPr>
+          <w:rFonts w:ascii="Garamond" w:hAnsi="Garamond"/>
+          <w:sz w:val="26"/>
+          <w:szCs w:val="26"/>
+          <w:lang w:val="fr-CH"/>
+        </w:rPr>
+        <w:t xml:space="preserve"> Il s’agit de la partie </w:t>
       </w:r>
       <w:r>
         <w:rPr>
@@ -1224,7 +1273,34 @@
           <w:szCs w:val="26"/>
           <w:lang w:val="fr-CH"/>
         </w:rPr>
-        <w:t xml:space="preserve"> ou </w:t>
+        <w:t xml:space="preserve"> </w:t>
+      </w:r>
+      <w:r>
+        <w:rPr>
+          <w:rFonts w:ascii="Garamond" w:hAnsi="Garamond"/>
+          <w:sz w:val="26"/>
+          <w:szCs w:val="26"/>
+          <w:lang w:val="fr-CH"/>
+        </w:rPr>
+        <w:t>(Coffee Stains, 2024)</w:t>
+      </w:r>
+      <w:r>
+        <w:rPr>
+          <w:rFonts w:ascii="Garamond" w:hAnsi="Garamond"/>
+          <w:sz w:val="26"/>
+          <w:szCs w:val="26"/>
+          <w:lang w:val="fr-CH"/>
+        </w:rPr>
+        <w:t xml:space="preserve">, </w:t>
+      </w:r>
+      <w:r>
+        <w:rPr>
+          <w:rFonts w:ascii="Garamond" w:hAnsi="Garamond"/>
+          <w:sz w:val="26"/>
+          <w:szCs w:val="26"/>
+          <w:lang w:val="fr-CH"/>
+        </w:rPr>
+        <w:t xml:space="preserve">ou </w:t>
       </w:r>
       <w:proofErr w:type="spellStart"/>
       <w:r>
@@ -1246,6 +1322,44 @@
           <w:szCs w:val="26"/>
           <w:lang w:val="fr-CH"/>
         </w:rPr>
+        <w:t xml:space="preserve"> </w:t>
+      </w:r>
+      <w:r>
+        <w:rPr>
+          <w:rFonts w:ascii="Garamond" w:hAnsi="Garamond"/>
+          <w:sz w:val="26"/>
+          <w:szCs w:val="26"/>
+          <w:lang w:val="fr-CH"/>
+        </w:rPr>
+        <w:t>(</w:t>
+      </w:r>
+      <w:proofErr w:type="spellStart"/>
+      <w:r>
+        <w:rPr>
+          <w:rFonts w:ascii="Garamond" w:hAnsi="Garamond"/>
+          <w:sz w:val="26"/>
+          <w:szCs w:val="26"/>
+          <w:lang w:val="fr-CH"/>
+        </w:rPr>
+        <w:t>Wube</w:t>
+      </w:r>
+      <w:proofErr w:type="spellEnd"/>
+      <w:r>
+        <w:rPr>
+          <w:rFonts w:ascii="Garamond" w:hAnsi="Garamond"/>
+          <w:sz w:val="26"/>
+          <w:szCs w:val="26"/>
+          <w:lang w:val="fr-CH"/>
+        </w:rPr>
+        <w:t xml:space="preserve"> Software LTD., 2020)</w:t>
+      </w:r>
+      <w:r>
+        <w:rPr>
+          <w:rFonts w:ascii="Garamond" w:hAnsi="Garamond"/>
+          <w:sz w:val="26"/>
+          <w:szCs w:val="26"/>
+          <w:lang w:val="fr-CH"/>
+        </w:rPr>
         <w:t xml:space="preserve">, cette partie a pour objectif d’être la source de motivation principale </w:t>
       </w:r>
       <w:r>
@@ -1363,7 +1477,7 @@
           <w:szCs w:val="26"/>
           <w:lang w:val="fr-CH"/>
         </w:rPr>
-        <w:t xml:space="preserve">La première version des robots demande d’être déposée sur les gisement manuellement et d’être vidée régulièrement lorsque son réservoir de ressources est plein. La première amélioration des robots leur confère la capacité à naviguer automatiquement entre le gisement (pour récolter des ressources) et le hub (pour déposer </w:t>
+        <w:t xml:space="preserve">La première version des robots demande d’être déposée sur les gisement manuellement et d’être vidée régulièrement lorsque son réservoir de ressources est plein. La première amélioration des robots leur confère la capacité à naviguer automatiquement entre le gisement (pour récolter </w:t>
       </w:r>
       <w:r>
         <w:rPr>
@@ -1373,7 +1487,7 @@
           <w:lang w:val="fr-CH"/>
         </w:rPr>
         <w:lastRenderedPageBreak/>
-        <w:t xml:space="preserve">des ressources). Les améliorations suivantes augmentent la vitesse de déplacement, la capacité du réservoir, et la vitesse de récolte. </w:t>
+        <w:t xml:space="preserve">des ressources) et le hub (pour déposer des ressources). Les améliorations suivantes augmentent la vitesse de déplacement, la capacité du réservoir, et la vitesse de récolte. </w:t>
       </w:r>
     </w:p>
     <w:p>
@@ -1471,20 +1585,285 @@
     </w:p>
     <w:p>
       <w:pPr>
-        <w:pStyle w:val="ListParagraph"/>
         <w:spacing w:line="360" w:lineRule="auto"/>
-        <w:rPr>
-          <w:rFonts w:ascii="Garamond" w:hAnsi="Garamond"/>
-          <w:lang w:val="fr-CH"/>
-        </w:rPr>
-      </w:pPr>
-      <w:r>
-        <w:rPr>
-          <w:rFonts w:ascii="Garamond" w:hAnsi="Garamond"/>
-          <w:highlight w:val="yellow"/>
-          <w:lang w:val="fr-CH"/>
-        </w:rPr>
-        <w:t>MOBILISER UNE SOURCE GAME STUDIES/DESIGN</w:t>
+        <w:jc w:val="both"/>
+        <w:rPr>
+          <w:rFonts w:ascii="Garamond" w:hAnsi="Garamond"/>
+          <w:sz w:val="26"/>
+          <w:szCs w:val="26"/>
+          <w:lang w:val="fr-CH"/>
+        </w:rPr>
+      </w:pPr>
+      <w:r>
+        <w:rPr>
+          <w:rFonts w:ascii="Garamond" w:hAnsi="Garamond"/>
+          <w:sz w:val="26"/>
+          <w:szCs w:val="26"/>
+          <w:lang w:val="fr-CH"/>
+        </w:rPr>
+        <w:t xml:space="preserve">En nous basant sur le travail de </w:t>
+      </w:r>
+      <w:proofErr w:type="spellStart"/>
+      <w:r>
+        <w:rPr>
+          <w:rFonts w:ascii="Garamond" w:hAnsi="Garamond"/>
+          <w:sz w:val="26"/>
+          <w:szCs w:val="26"/>
+          <w:lang w:val="fr-CH"/>
+        </w:rPr>
+        <w:t>Zubek</w:t>
+      </w:r>
+      <w:proofErr w:type="spellEnd"/>
+      <w:r>
+        <w:rPr>
+          <w:rFonts w:ascii="Garamond" w:hAnsi="Garamond"/>
+          <w:sz w:val="26"/>
+          <w:szCs w:val="26"/>
+          <w:lang w:val="fr-CH"/>
+        </w:rPr>
+        <w:t xml:space="preserve">, </w:t>
+      </w:r>
+      <w:r>
+        <w:rPr>
+          <w:rFonts w:ascii="Garamond" w:hAnsi="Garamond"/>
+          <w:sz w:val="26"/>
+          <w:szCs w:val="26"/>
+          <w:lang w:val="fr-CH"/>
+        </w:rPr>
+        <w:t xml:space="preserve">on peut décrire notre design comme tenant à la fois du </w:t>
+      </w:r>
+      <w:r>
+        <w:rPr>
+          <w:rFonts w:ascii="Garamond" w:hAnsi="Garamond"/>
+          <w:i/>
+          <w:iCs/>
+          <w:sz w:val="26"/>
+          <w:szCs w:val="26"/>
+          <w:lang w:val="fr-CH"/>
+        </w:rPr>
+        <w:t>top-down</w:t>
+      </w:r>
+      <w:r>
+        <w:rPr>
+          <w:rFonts w:ascii="Garamond" w:hAnsi="Garamond"/>
+          <w:i/>
+          <w:iCs/>
+          <w:sz w:val="26"/>
+          <w:szCs w:val="26"/>
+          <w:lang w:val="fr-CH"/>
+        </w:rPr>
+        <w:t xml:space="preserve"> design</w:t>
+      </w:r>
+      <w:r>
+        <w:rPr>
+          <w:rFonts w:ascii="Garamond" w:hAnsi="Garamond"/>
+          <w:sz w:val="26"/>
+          <w:szCs w:val="26"/>
+          <w:lang w:val="fr-CH"/>
+        </w:rPr>
+        <w:t xml:space="preserve"> et du </w:t>
+      </w:r>
+      <w:proofErr w:type="spellStart"/>
+      <w:r>
+        <w:rPr>
+          <w:rFonts w:ascii="Garamond" w:hAnsi="Garamond"/>
+          <w:i/>
+          <w:iCs/>
+          <w:sz w:val="26"/>
+          <w:szCs w:val="26"/>
+          <w:lang w:val="fr-CH"/>
+        </w:rPr>
+        <w:t>bottom</w:t>
+      </w:r>
+      <w:proofErr w:type="spellEnd"/>
+      <w:r>
+        <w:rPr>
+          <w:rFonts w:ascii="Garamond" w:hAnsi="Garamond"/>
+          <w:i/>
+          <w:iCs/>
+          <w:sz w:val="26"/>
+          <w:szCs w:val="26"/>
+          <w:lang w:val="fr-CH"/>
+        </w:rPr>
+        <w:t>-</w:t>
+      </w:r>
+      <w:r>
+        <w:rPr>
+          <w:rFonts w:ascii="Garamond" w:hAnsi="Garamond"/>
+          <w:i/>
+          <w:iCs/>
+          <w:sz w:val="26"/>
+          <w:szCs w:val="26"/>
+          <w:lang w:val="fr-CH"/>
+        </w:rPr>
+        <w:t>up</w:t>
+      </w:r>
+      <w:r>
+        <w:rPr>
+          <w:rFonts w:ascii="Garamond" w:hAnsi="Garamond"/>
+          <w:i/>
+          <w:iCs/>
+          <w:sz w:val="26"/>
+          <w:szCs w:val="26"/>
+          <w:lang w:val="fr-CH"/>
+        </w:rPr>
+        <w:t xml:space="preserve"> design</w:t>
+      </w:r>
+      <w:r>
+        <w:rPr>
+          <w:rFonts w:ascii="Garamond" w:hAnsi="Garamond"/>
+          <w:i/>
+          <w:iCs/>
+          <w:sz w:val="26"/>
+          <w:szCs w:val="26"/>
+          <w:lang w:val="fr-CH"/>
+        </w:rPr>
+        <w:t xml:space="preserve"> </w:t>
+      </w:r>
+      <w:r>
+        <w:rPr>
+          <w:rFonts w:ascii="Garamond" w:hAnsi="Garamond"/>
+          <w:sz w:val="26"/>
+          <w:szCs w:val="26"/>
+          <w:lang w:val="fr-CH"/>
+        </w:rPr>
+        <w:t>(</w:t>
+      </w:r>
+      <w:proofErr w:type="spellStart"/>
+      <w:r>
+        <w:rPr>
+          <w:rFonts w:ascii="Garamond" w:hAnsi="Garamond"/>
+          <w:sz w:val="26"/>
+          <w:szCs w:val="26"/>
+          <w:lang w:val="fr-CH"/>
+        </w:rPr>
+        <w:t>Zubek</w:t>
+      </w:r>
+      <w:proofErr w:type="spellEnd"/>
+      <w:r>
+        <w:rPr>
+          <w:rFonts w:ascii="Garamond" w:hAnsi="Garamond"/>
+          <w:sz w:val="26"/>
+          <w:szCs w:val="26"/>
+          <w:lang w:val="fr-CH"/>
+        </w:rPr>
+        <w:t>, 2020</w:t>
+      </w:r>
+      <w:r>
+        <w:rPr>
+          <w:rFonts w:ascii="Garamond" w:hAnsi="Garamond"/>
+          <w:sz w:val="26"/>
+          <w:szCs w:val="26"/>
+          <w:lang w:val="fr-CH"/>
+        </w:rPr>
+        <w:t>, pp. 6-7</w:t>
+      </w:r>
+      <w:r>
+        <w:rPr>
+          <w:rFonts w:ascii="Garamond" w:hAnsi="Garamond"/>
+          <w:sz w:val="26"/>
+          <w:szCs w:val="26"/>
+          <w:lang w:val="fr-CH"/>
+        </w:rPr>
+        <w:t>)</w:t>
+      </w:r>
+      <w:r>
+        <w:rPr>
+          <w:rFonts w:ascii="Garamond" w:hAnsi="Garamond"/>
+          <w:sz w:val="26"/>
+          <w:szCs w:val="26"/>
+          <w:lang w:val="fr-CH"/>
+        </w:rPr>
+        <w:t xml:space="preserve">. D’une part, il est top-down car tout part de la vision de Mehdi Alaoui, à laquelle </w:t>
+      </w:r>
+      <w:proofErr w:type="spellStart"/>
+      <w:r>
+        <w:rPr>
+          <w:rFonts w:ascii="Garamond" w:hAnsi="Garamond"/>
+          <w:sz w:val="26"/>
+          <w:szCs w:val="26"/>
+          <w:lang w:val="fr-CH"/>
+        </w:rPr>
+        <w:t>Timaël</w:t>
+      </w:r>
+      <w:proofErr w:type="spellEnd"/>
+      <w:r>
+        <w:rPr>
+          <w:rFonts w:ascii="Garamond" w:hAnsi="Garamond"/>
+          <w:sz w:val="26"/>
+          <w:szCs w:val="26"/>
+          <w:lang w:val="fr-CH"/>
+        </w:rPr>
+        <w:t xml:space="preserve"> </w:t>
+      </w:r>
+      <w:proofErr w:type="spellStart"/>
+      <w:r>
+        <w:rPr>
+          <w:rFonts w:ascii="Garamond" w:hAnsi="Garamond"/>
+          <w:sz w:val="26"/>
+          <w:szCs w:val="26"/>
+          <w:lang w:val="fr-CH"/>
+        </w:rPr>
+        <w:t>Andrié</w:t>
+      </w:r>
+      <w:proofErr w:type="spellEnd"/>
+      <w:r>
+        <w:rPr>
+          <w:rFonts w:ascii="Garamond" w:hAnsi="Garamond"/>
+          <w:sz w:val="26"/>
+          <w:szCs w:val="26"/>
+          <w:lang w:val="fr-CH"/>
+        </w:rPr>
+        <w:t xml:space="preserve">, André W. Cadet et Jeremias Kuehne sont venu ajouter des éléments au fil du processus de design. Nous avons donc pensé notre jeux comme un ensemble de divers éléments de jeux interagissant ensemble pour produire une expérience globale complexe. C’est de cette manière qu’a été </w:t>
+      </w:r>
+      <w:proofErr w:type="spellStart"/>
+      <w:r>
+        <w:rPr>
+          <w:rFonts w:ascii="Garamond" w:hAnsi="Garamond"/>
+          <w:sz w:val="26"/>
+          <w:szCs w:val="26"/>
+          <w:lang w:val="fr-CH"/>
+        </w:rPr>
+        <w:t>designée</w:t>
+      </w:r>
+      <w:proofErr w:type="spellEnd"/>
+      <w:r>
+        <w:rPr>
+          <w:rFonts w:ascii="Garamond" w:hAnsi="Garamond"/>
+          <w:sz w:val="26"/>
+          <w:szCs w:val="26"/>
+          <w:lang w:val="fr-CH"/>
+        </w:rPr>
+        <w:t xml:space="preserve"> l’interaction entre la partie incrémentale du jeu et sa partie puzzle par-exemple. D’un autre côté, notre design est également </w:t>
+      </w:r>
+      <w:proofErr w:type="spellStart"/>
+      <w:r>
+        <w:rPr>
+          <w:rFonts w:ascii="Garamond" w:hAnsi="Garamond"/>
+          <w:sz w:val="26"/>
+          <w:szCs w:val="26"/>
+          <w:lang w:val="fr-CH"/>
+        </w:rPr>
+        <w:t>bottom</w:t>
+      </w:r>
+      <w:proofErr w:type="spellEnd"/>
+      <w:r>
+        <w:rPr>
+          <w:rFonts w:ascii="Garamond" w:hAnsi="Garamond"/>
+          <w:sz w:val="26"/>
+          <w:szCs w:val="26"/>
+          <w:lang w:val="fr-CH"/>
+        </w:rPr>
+        <w:t xml:space="preserve">-up, car nous avons très vite adopté Turing Complete comme une référence centrale pour notre projet. Nous avions donc une expérience très précise en tête en ce qui concerne les puzzle, </w:t>
+      </w:r>
+      <w:r>
+        <w:rPr>
+          <w:rFonts w:ascii="Garamond" w:hAnsi="Garamond"/>
+          <w:sz w:val="26"/>
+          <w:szCs w:val="26"/>
+          <w:lang w:val="fr-CH"/>
+        </w:rPr>
+        <w:t xml:space="preserve">expérience que nous avons cherché à reproduire dans notre prototype, et sur laquelle nous construirions par la suite si nous devions développer un jeu complet à partir de ce prototype. </w:t>
       </w:r>
     </w:p>
     <w:p>
@@ -1923,6 +2302,7 @@
                 <w:szCs w:val="26"/>
                 <w:lang w:val="fr-CH"/>
               </w:rPr>
+              <w:lastRenderedPageBreak/>
               <w:t xml:space="preserve">Développement – Environnement </w:t>
             </w:r>
             <w:r>
@@ -2243,7 +2623,6 @@
                 <w:szCs w:val="26"/>
                 <w:lang w:val="fr-CH"/>
               </w:rPr>
-              <w:lastRenderedPageBreak/>
               <w:t xml:space="preserve">Sons </w:t>
             </w:r>
             <w:r>
@@ -2847,6 +3226,7 @@
                 <w:sz w:val="26"/>
                 <w:szCs w:val="26"/>
               </w:rPr>
+              <w:lastRenderedPageBreak/>
               <w:t>Mathéo E</w:t>
             </w:r>
             <w:r>
@@ -3156,7 +3536,6 @@
                 <w:sz w:val="26"/>
                 <w:szCs w:val="26"/>
               </w:rPr>
-              <w:lastRenderedPageBreak/>
               <w:t>André W</w:t>
             </w:r>
             <w:r>
@@ -3994,6 +4373,7 @@
                 <w:sz w:val="26"/>
                 <w:szCs w:val="26"/>
               </w:rPr>
+              <w:lastRenderedPageBreak/>
               <w:t xml:space="preserve">Sons </w:t>
             </w:r>
             <w:r>
@@ -4173,6 +4553,7 @@
           <w:szCs w:val="26"/>
           <w:lang w:val="fr-CH"/>
         </w:rPr>
+        <w:lastRenderedPageBreak/>
         <w:t xml:space="preserve">Ce projet a présenté de nombreux défis, notamment en termes de production. L’absence d’un rôle de producteur s’est </w:t>
       </w:r>
       <w:proofErr w:type="gramStart"/>
@@ -4193,17 +4574,7 @@
           <w:szCs w:val="26"/>
           <w:lang w:val="fr-CH"/>
         </w:rPr>
-        <w:t xml:space="preserve"> cruellement sentir au fil du semestre. Chaque membre de </w:t>
-      </w:r>
-      <w:r>
-        <w:rPr>
-          <w:rFonts w:ascii="Garamond" w:hAnsi="Garamond"/>
-          <w:sz w:val="26"/>
-          <w:szCs w:val="26"/>
-          <w:lang w:val="fr-CH"/>
-        </w:rPr>
-        <w:lastRenderedPageBreak/>
-        <w:t>l’équipe s’est vu attribué un élément du jeu à développer dans son ensemble. Cela a contribué à renforcer un manque de communication déjà présent dès le début du projet ; les membres de l’équipe n’ayant pas besoin des autres pour développer leur partie propre, toute l’équipe a eu tendance à s’isoler plutôt qu’à travailler ensemble. De plus, le fait d’attribuer à chaque personne un éléments entier plutôt qu’une liste de tâche a participé à un manque de clarté global. Il était difficile de savoir sur quoi travaillait chaque membre de l’équipe à un instant donné. Enfin, l’absence d’une timeline clair a également contribué à rendre difficile la coordination du travail sur ce projet.</w:t>
+        <w:t xml:space="preserve"> cruellement sentir au fil du semestre. Chaque membre de l’équipe s’est vu attribué un élément du jeu à développer dans son ensemble. Cela a contribué à renforcer un manque de communication déjà présent dès le début du projet ; les membres de l’équipe n’ayant pas besoin des autres pour développer leur partie propre, toute l’équipe a eu tendance à s’isoler plutôt qu’à travailler ensemble. De plus, le fait d’attribuer à chaque personne un éléments entier plutôt qu’une liste de tâche a participé à un manque de clarté global. Il était difficile de savoir sur quoi travaillait chaque membre de l’équipe à un instant donné. Enfin, l’absence d’une timeline clair a également contribué à rendre difficile la coordination du travail sur ce projet.</w:t>
       </w:r>
     </w:p>
     <w:p>
@@ -4323,6 +4694,7 @@
           <w:rFonts w:ascii="Garamond" w:hAnsi="Garamond"/>
           <w:lang w:val="fr-CH"/>
         </w:rPr>
+        <w:lastRenderedPageBreak/>
         <w:t>Concept de gamification</w:t>
       </w:r>
     </w:p>
@@ -4523,17 +4895,7 @@
           <w:szCs w:val="26"/>
           <w:lang w:val="fr-CH"/>
         </w:rPr>
-        <w:t xml:space="preserve"> afin de pousser les enfants à se confronter à </w:t>
-      </w:r>
-      <w:r>
-        <w:rPr>
-          <w:rFonts w:ascii="Garamond" w:hAnsi="Garamond"/>
-          <w:sz w:val="26"/>
-          <w:szCs w:val="26"/>
-          <w:lang w:val="fr-CH"/>
-        </w:rPr>
-        <w:lastRenderedPageBreak/>
-        <w:t>des puzzles</w:t>
+        <w:t xml:space="preserve"> afin de pousser les enfants à se confronter à des puzzles</w:t>
       </w:r>
       <w:r>
         <w:rPr>
@@ -4861,7 +5223,19 @@
           <w:szCs w:val="26"/>
           <w:lang w:val="fr-CH"/>
         </w:rPr>
-        <w:t>, le sujet sera moins enclin à adopter le comportement que lorsqu'il l'a commencé</w:t>
+        <w:t xml:space="preserve">, le sujet sera moins enclin à adopter le comportement que </w:t>
+      </w:r>
+      <w:r>
+        <w:rPr>
+          <w:rFonts w:ascii="Garamond" w:hAnsi="Garamond"/>
+          <w:i/>
+          <w:iCs/>
+          <w:sz w:val="26"/>
+          <w:szCs w:val="26"/>
+          <w:lang w:val="fr-CH"/>
+        </w:rPr>
+        <w:lastRenderedPageBreak/>
+        <w:t>lorsqu'il l'a commencé</w:t>
       </w:r>
       <w:r>
         <w:rPr>
@@ -4926,17 +5300,7 @@
           <w:szCs w:val="26"/>
           <w:lang w:val="fr-CH"/>
         </w:rPr>
-        <w:t xml:space="preserve"> se base sur ce constat pour essayer de produire un “entonnoir” de récompenses afin de guider les enfants vers l’apprentissage du fonctionnement des portes logiques. Ainsi, en partant de motivations complètement externes à l’apprentissage, on cherche à atteindre une forme de motivation intrinsèque. Tout commence avec l’acquisition de ressources qui mène à l’augmentation du nombre affiché à l’écran. À partir de là, l’enfant va devoir acquérir plus de robots et les améliorer. L’augmentation du nombre de robots affichés à l’écran, et leur vitesse de travail plus rapide représente une récompense en soi. De là, </w:t>
-      </w:r>
-      <w:r>
-        <w:rPr>
-          <w:rFonts w:ascii="Garamond" w:hAnsi="Garamond"/>
-          <w:sz w:val="26"/>
-          <w:szCs w:val="26"/>
-          <w:lang w:val="fr-CH"/>
-        </w:rPr>
-        <w:lastRenderedPageBreak/>
-        <w:t xml:space="preserve">l’enfant est contraint à résoudre des puzzle pour obtenir ce deux récompenses. Or, ces puzzles contiennent eux-mêmes une forme de récompense directe sous la forme de l’animation de validation des puzzles réussis, qui montrent visuellement que le puzzle est résolu. </w:t>
+        <w:t xml:space="preserve"> se base sur ce constat pour essayer de produire un “entonnoir” de récompenses afin de guider les enfants vers l’apprentissage du fonctionnement des portes logiques. Ainsi, en partant de motivations complètement externes à l’apprentissage, on cherche à atteindre une forme de motivation intrinsèque. Tout commence avec l’acquisition de ressources qui mène à l’augmentation du nombre affiché à l’écran. À partir de là, l’enfant va devoir acquérir plus de robots et les améliorer. L’augmentation du nombre de robots affichés à l’écran, et leur vitesse de travail plus rapide représente une récompense en soi. De là, l’enfant est contraint à résoudre des puzzle pour obtenir ce deux récompenses. Or, ces puzzles contiennent eux-mêmes une forme de récompense directe sous la forme de l’animation de validation des puzzles réussis, qui montrent visuellement que le puzzle est résolu. </w:t>
       </w:r>
     </w:p>
     <w:p>
@@ -5040,6 +5404,92 @@
           <w:lang w:val="fr-CH"/>
         </w:rPr>
       </w:pPr>
+      <w:r>
+        <w:rPr>
+          <w:rFonts w:ascii="Garamond" w:hAnsi="Garamond"/>
+          <w:sz w:val="26"/>
+          <w:szCs w:val="26"/>
+          <w:lang w:val="fr-CH"/>
+        </w:rPr>
+        <w:t xml:space="preserve">Chaque étape vise ainsi à rediriger l’attention de l’enfant vers une récompense plus “petite” mais plus proche de l’apprentissage, jusqu’à atteindre ce dernier. Ainsi, l’augmentation du score n’est donc pas la résultante directe de la réalisation des puzzles, ce qui devrait </w:t>
+      </w:r>
+      <w:r>
+        <w:rPr>
+          <w:rFonts w:ascii="Garamond" w:hAnsi="Garamond"/>
+          <w:sz w:val="26"/>
+          <w:szCs w:val="26"/>
+          <w:lang w:val="fr-CH"/>
+        </w:rPr>
+        <w:t xml:space="preserve">en théorie </w:t>
+      </w:r>
+      <w:r>
+        <w:rPr>
+          <w:rFonts w:ascii="Garamond" w:hAnsi="Garamond"/>
+          <w:sz w:val="26"/>
+          <w:szCs w:val="26"/>
+          <w:lang w:val="fr-CH"/>
+        </w:rPr>
+        <w:t xml:space="preserve">permettre d’atténuer son effet néfaste en tant que motivation extrinsèque. </w:t>
+      </w:r>
+      <w:r>
+        <w:rPr>
+          <w:rFonts w:ascii="Garamond" w:hAnsi="Garamond"/>
+          <w:sz w:val="26"/>
+          <w:szCs w:val="26"/>
+          <w:lang w:val="fr-CH"/>
+        </w:rPr>
+        <w:t xml:space="preserve">Bien-sûr, il faudrait confronter cette décision de design à des </w:t>
+      </w:r>
+      <w:proofErr w:type="spellStart"/>
+      <w:r>
+        <w:rPr>
+          <w:rFonts w:ascii="Garamond" w:hAnsi="Garamond"/>
+          <w:sz w:val="26"/>
+          <w:szCs w:val="26"/>
+          <w:lang w:val="fr-CH"/>
+        </w:rPr>
+        <w:t>playtests</w:t>
+      </w:r>
+      <w:proofErr w:type="spellEnd"/>
+      <w:r>
+        <w:rPr>
+          <w:rFonts w:ascii="Garamond" w:hAnsi="Garamond"/>
+          <w:sz w:val="26"/>
+          <w:szCs w:val="26"/>
+          <w:lang w:val="fr-CH"/>
+        </w:rPr>
+        <w:t xml:space="preserve"> et vérifier que l’effet recherché se produit bel-et-bien. Et c’est là qu’une des limite du projet se fait ressentir : le prototype présenté lors de la séance de </w:t>
+      </w:r>
+      <w:proofErr w:type="spellStart"/>
+      <w:r>
+        <w:rPr>
+          <w:rFonts w:ascii="Garamond" w:hAnsi="Garamond"/>
+          <w:sz w:val="26"/>
+          <w:szCs w:val="26"/>
+          <w:lang w:val="fr-CH"/>
+        </w:rPr>
+        <w:t>playtests</w:t>
+      </w:r>
+      <w:proofErr w:type="spellEnd"/>
+      <w:r>
+        <w:rPr>
+          <w:rFonts w:ascii="Garamond" w:hAnsi="Garamond"/>
+          <w:sz w:val="26"/>
+          <w:szCs w:val="26"/>
+          <w:lang w:val="fr-CH"/>
+        </w:rPr>
+        <w:t xml:space="preserve"> se limite à la partie puzzle du jeu. Nous avons donc pu vérifier l’efficacité de cette dernière lorsqu’il s’agit d’apprendre le fonctionnement des </w:t>
+      </w:r>
+      <w:r>
+        <w:rPr>
+          <w:rFonts w:ascii="Garamond" w:hAnsi="Garamond"/>
+          <w:sz w:val="26"/>
+          <w:szCs w:val="26"/>
+          <w:lang w:val="fr-CH"/>
+        </w:rPr>
+        <w:lastRenderedPageBreak/>
+        <w:t xml:space="preserve">portes logiques à une population déjà intéressée, mais n’avons pas pu vérifier l’efficacité de notre design en entonnoir. </w:t>
+      </w:r>
     </w:p>
     <w:p>
       <w:pPr>
@@ -5052,656 +5502,318 @@
           <w:lang w:val="fr-CH"/>
         </w:rPr>
       </w:pPr>
+      <w:r>
+        <w:rPr>
+          <w:rFonts w:ascii="Garamond" w:hAnsi="Garamond"/>
+          <w:sz w:val="26"/>
+          <w:szCs w:val="26"/>
+          <w:lang w:val="fr-CH"/>
+        </w:rPr>
+        <w:t xml:space="preserve">Chacune des deux partie du jeu adopte un mode de visualisation différent. Selim Krichane, dans son livre </w:t>
+      </w:r>
+      <w:r>
+        <w:rPr>
+          <w:rFonts w:ascii="Garamond" w:hAnsi="Garamond"/>
+          <w:i/>
+          <w:iCs/>
+          <w:sz w:val="26"/>
+          <w:szCs w:val="26"/>
+          <w:lang w:val="fr-CH"/>
+        </w:rPr>
+        <w:t>La Caméra Imaginaire</w:t>
+      </w:r>
+      <w:r>
+        <w:rPr>
+          <w:rFonts w:ascii="Garamond" w:hAnsi="Garamond"/>
+          <w:sz w:val="26"/>
+          <w:szCs w:val="26"/>
+          <w:lang w:val="fr-CH"/>
+        </w:rPr>
+        <w:t xml:space="preserve"> (Krichane, 2018), propose une typologie des différents modes de visualisation existant dans le jeu vidéo. En se basant sur cette typologie, nous pouvons décrire la partie incrémentale du jeu comme ayant une caméra </w:t>
+      </w:r>
+      <w:r>
+        <w:rPr>
+          <w:rFonts w:ascii="Garamond" w:hAnsi="Garamond"/>
+          <w:i/>
+          <w:iCs/>
+          <w:sz w:val="26"/>
+          <w:szCs w:val="26"/>
+          <w:lang w:val="fr-CH"/>
+        </w:rPr>
+        <w:t>aérienne à translation bidimensionnelle avec activation synchrone</w:t>
+      </w:r>
+      <w:r>
+        <w:rPr>
+          <w:rFonts w:ascii="Garamond" w:hAnsi="Garamond"/>
+          <w:i/>
+          <w:iCs/>
+          <w:sz w:val="26"/>
+          <w:szCs w:val="26"/>
+          <w:lang w:val="fr-CH"/>
+        </w:rPr>
+        <w:t>.</w:t>
+      </w:r>
+      <w:r>
+        <w:rPr>
+          <w:rFonts w:ascii="Garamond" w:hAnsi="Garamond"/>
+          <w:sz w:val="26"/>
+          <w:szCs w:val="26"/>
+          <w:lang w:val="fr-CH"/>
+        </w:rPr>
+        <w:t xml:space="preserve"> Elle est </w:t>
+      </w:r>
+      <w:r>
+        <w:rPr>
+          <w:rFonts w:ascii="Garamond" w:hAnsi="Garamond"/>
+          <w:i/>
+          <w:iCs/>
+          <w:sz w:val="26"/>
+          <w:szCs w:val="26"/>
+          <w:lang w:val="fr-CH"/>
+        </w:rPr>
+        <w:t>aérienne</w:t>
+      </w:r>
+      <w:r>
+        <w:rPr>
+          <w:rFonts w:ascii="Garamond" w:hAnsi="Garamond"/>
+          <w:sz w:val="26"/>
+          <w:szCs w:val="26"/>
+          <w:lang w:val="fr-CH"/>
+        </w:rPr>
+        <w:t xml:space="preserve"> car elle représente l’action du jeu depuis un point de vue surélevé, depuis le dessus de cette dernière. Elle est </w:t>
+      </w:r>
+      <w:r>
+        <w:rPr>
+          <w:rFonts w:ascii="Garamond" w:hAnsi="Garamond"/>
+          <w:i/>
+          <w:iCs/>
+          <w:sz w:val="26"/>
+          <w:szCs w:val="26"/>
+          <w:lang w:val="fr-CH"/>
+        </w:rPr>
+        <w:t>à translation bidimensionnelle</w:t>
+      </w:r>
+      <w:r>
+        <w:rPr>
+          <w:rFonts w:ascii="Garamond" w:hAnsi="Garamond"/>
+          <w:sz w:val="26"/>
+          <w:szCs w:val="26"/>
+          <w:lang w:val="fr-CH"/>
+        </w:rPr>
+        <w:t xml:space="preserve"> car la caméra peut se déplacer selon deux axes (gauche – droite et haut – bas). Enfin, elle a une </w:t>
+      </w:r>
+      <w:r>
+        <w:rPr>
+          <w:rFonts w:ascii="Garamond" w:hAnsi="Garamond"/>
+          <w:i/>
+          <w:iCs/>
+          <w:sz w:val="26"/>
+          <w:szCs w:val="26"/>
+          <w:lang w:val="fr-CH"/>
+        </w:rPr>
+        <w:t>activation synchrone</w:t>
+      </w:r>
+      <w:r>
+        <w:rPr>
+          <w:rFonts w:ascii="Garamond" w:hAnsi="Garamond"/>
+          <w:sz w:val="26"/>
+          <w:szCs w:val="26"/>
+          <w:lang w:val="fr-CH"/>
+        </w:rPr>
+        <w:t xml:space="preserve"> car le déplacement de la caméra est synchronisé avec le déplacement du personnage joueur. </w:t>
+      </w:r>
+      <w:r>
+        <w:rPr>
+          <w:rFonts w:ascii="Garamond" w:hAnsi="Garamond"/>
+          <w:sz w:val="26"/>
+          <w:szCs w:val="26"/>
+          <w:lang w:val="fr-CH"/>
+        </w:rPr>
+        <w:t xml:space="preserve">Ce choix de point de vue a pour objectif de permettre une identification au personnage joueur. Ainsi, l’enfant est poussé à explorer le monde via un avatar. Il y a ainsi une mise à distance de l’action qui renforce le côté hyperbolique et absurde du côté </w:t>
+      </w:r>
+      <w:r>
+        <w:rPr>
+          <w:rFonts w:ascii="Garamond" w:hAnsi="Garamond"/>
+          <w:sz w:val="26"/>
+          <w:szCs w:val="26"/>
+          <w:lang w:val="fr-CH"/>
+        </w:rPr>
+        <w:t xml:space="preserve">exponentiel de la croissance propre aux jeux incrémentaux. Ceci est encore renforcé par des graphismes décrit par Krichane comme du </w:t>
+      </w:r>
+      <w:r>
+        <w:rPr>
+          <w:rFonts w:ascii="Garamond" w:hAnsi="Garamond"/>
+          <w:i/>
+          <w:iCs/>
+          <w:sz w:val="26"/>
+          <w:szCs w:val="26"/>
+          <w:lang w:val="fr-CH"/>
+        </w:rPr>
+        <w:t>cartoonisme</w:t>
+      </w:r>
+      <w:r>
+        <w:rPr>
+          <w:rFonts w:ascii="Garamond" w:hAnsi="Garamond"/>
+          <w:sz w:val="26"/>
+          <w:szCs w:val="26"/>
+          <w:lang w:val="fr-CH"/>
+        </w:rPr>
+        <w:t xml:space="preserve">, c’est-à-dire une représentation stylisée des éléments du jeu. À l’inverse, </w:t>
+      </w:r>
+      <w:r>
+        <w:rPr>
+          <w:rFonts w:ascii="Garamond" w:hAnsi="Garamond"/>
+          <w:sz w:val="26"/>
+          <w:szCs w:val="26"/>
+          <w:lang w:val="fr-CH"/>
+        </w:rPr>
+        <w:t xml:space="preserve">la caméra de la partie puzzle donne sur un plan fixe et remplace le </w:t>
+      </w:r>
+      <w:r>
+        <w:rPr>
+          <w:rFonts w:ascii="Garamond" w:hAnsi="Garamond"/>
+          <w:i/>
+          <w:iCs/>
+          <w:sz w:val="26"/>
+          <w:szCs w:val="26"/>
+          <w:lang w:val="fr-CH"/>
+        </w:rPr>
+        <w:t>cartoonisme</w:t>
+      </w:r>
+      <w:r>
+        <w:rPr>
+          <w:rFonts w:ascii="Garamond" w:hAnsi="Garamond"/>
+          <w:sz w:val="26"/>
+          <w:szCs w:val="26"/>
+          <w:lang w:val="fr-CH"/>
+        </w:rPr>
+        <w:t xml:space="preserve"> par de </w:t>
+      </w:r>
+      <w:r>
+        <w:rPr>
+          <w:rFonts w:ascii="Garamond" w:hAnsi="Garamond"/>
+          <w:i/>
+          <w:iCs/>
+          <w:sz w:val="26"/>
+          <w:szCs w:val="26"/>
+          <w:lang w:val="fr-CH"/>
+        </w:rPr>
+        <w:t>l’abstraction symbolique</w:t>
+      </w:r>
+      <w:r>
+        <w:rPr>
+          <w:rFonts w:ascii="Garamond" w:hAnsi="Garamond"/>
+          <w:sz w:val="26"/>
+          <w:szCs w:val="26"/>
+          <w:lang w:val="fr-CH"/>
+        </w:rPr>
+        <w:t>. L’action n’est donc plus effectuée par un personnage, mais par l’enfant directement. L’</w:t>
+      </w:r>
+      <w:r>
+        <w:rPr>
+          <w:rFonts w:ascii="Garamond" w:hAnsi="Garamond"/>
+          <w:i/>
+          <w:iCs/>
+          <w:sz w:val="26"/>
+          <w:szCs w:val="26"/>
+          <w:lang w:val="fr-CH"/>
+        </w:rPr>
+        <w:t>abstraction symbolique</w:t>
+      </w:r>
+      <w:r>
+        <w:rPr>
+          <w:rFonts w:ascii="Garamond" w:hAnsi="Garamond"/>
+          <w:sz w:val="26"/>
+          <w:szCs w:val="26"/>
+          <w:lang w:val="fr-CH"/>
+        </w:rPr>
+        <w:t xml:space="preserve">, quant à elle, permet de représenter les éléments de jeu par des formes abstraites, permettant de concentrer l’attention de l’enfant sur le fonctionnement du </w:t>
+      </w:r>
+      <w:r>
+        <w:rPr>
+          <w:rFonts w:ascii="Garamond" w:hAnsi="Garamond"/>
+          <w:i/>
+          <w:iCs/>
+          <w:sz w:val="26"/>
+          <w:szCs w:val="26"/>
+          <w:lang w:val="fr-CH"/>
+        </w:rPr>
+        <w:t>système</w:t>
+      </w:r>
+      <w:r>
+        <w:rPr>
+          <w:rFonts w:ascii="Garamond" w:hAnsi="Garamond"/>
+          <w:sz w:val="26"/>
+          <w:szCs w:val="26"/>
+          <w:lang w:val="fr-CH"/>
+        </w:rPr>
+        <w:t xml:space="preserve"> de jeu plutôt que sur l’apparence des divers éléments de jeux.</w:t>
+      </w:r>
     </w:p>
     <w:p>
       <w:pPr>
+        <w:pStyle w:val="Heading1"/>
+        <w:spacing w:line="360" w:lineRule="auto"/>
+        <w:rPr>
+          <w:rFonts w:ascii="Garamond" w:hAnsi="Garamond"/>
+          <w:lang w:val="fr-CH"/>
+        </w:rPr>
+      </w:pPr>
+      <w:r>
+        <w:rPr>
+          <w:rFonts w:ascii="Garamond" w:hAnsi="Garamond"/>
+          <w:lang w:val="fr-CH"/>
+        </w:rPr>
+        <w:t>Conclusion</w:t>
+      </w:r>
+    </w:p>
+    <w:p>
+      <w:pPr>
         <w:spacing w:line="360" w:lineRule="auto"/>
         <w:jc w:val="both"/>
         <w:rPr>
           <w:rFonts w:ascii="Garamond" w:hAnsi="Garamond"/>
-          <w:lang w:val="fr-CH"/>
-        </w:rPr>
-      </w:pPr>
-      <w:r>
-        <w:rPr>
-          <w:rFonts w:ascii="Garamond" w:hAnsi="Garamond"/>
-          <w:lang w:val="fr-CH"/>
-        </w:rPr>
-        <w:t>Le jeu s’adresse aux enfants</w:t>
-      </w:r>
-    </w:p>
-    <w:p>
-      <w:pPr>
-        <w:pStyle w:val="ListParagraph"/>
-        <w:numPr>
-          <w:ilvl w:val="1"/>
-          <w:numId w:val="1"/>
-        </w:numPr>
-        <w:spacing w:line="360" w:lineRule="auto"/>
-        <w:rPr>
-          <w:rFonts w:ascii="Garamond" w:hAnsi="Garamond"/>
-          <w:lang w:val="fr-CH"/>
-        </w:rPr>
-      </w:pPr>
-      <w:r>
-        <w:rPr>
-          <w:rFonts w:ascii="Garamond" w:hAnsi="Garamond"/>
-          <w:lang w:val="fr-CH"/>
-        </w:rPr>
-        <w:t>Donc design minimaliste / simple</w:t>
-      </w:r>
-    </w:p>
-    <w:p>
-      <w:pPr>
-        <w:pStyle w:val="ListParagraph"/>
-        <w:numPr>
-          <w:ilvl w:val="1"/>
-          <w:numId w:val="1"/>
-        </w:numPr>
-        <w:spacing w:line="360" w:lineRule="auto"/>
-        <w:rPr>
-          <w:rFonts w:ascii="Garamond" w:hAnsi="Garamond"/>
-          <w:lang w:val="en-US"/>
-        </w:rPr>
-      </w:pPr>
-      <w:r>
-        <w:rPr>
-          <w:rFonts w:ascii="Garamond" w:hAnsi="Garamond"/>
-          <w:lang w:val="en-US"/>
-        </w:rPr>
-        <w:t xml:space="preserve">Motivation </w:t>
-      </w:r>
-      <w:proofErr w:type="spellStart"/>
-      <w:r>
-        <w:rPr>
-          <w:rFonts w:ascii="Garamond" w:hAnsi="Garamond"/>
-          <w:lang w:val="en-US"/>
-        </w:rPr>
-        <w:t>principale</w:t>
-      </w:r>
-      <w:proofErr w:type="spellEnd"/>
-      <w:r>
-        <w:rPr>
-          <w:rFonts w:ascii="Garamond" w:hAnsi="Garamond"/>
-          <w:lang w:val="en-US"/>
-        </w:rPr>
-        <w:t xml:space="preserve"> : « numbers go </w:t>
-      </w:r>
-      <w:proofErr w:type="gramStart"/>
-      <w:r>
-        <w:rPr>
-          <w:rFonts w:ascii="Garamond" w:hAnsi="Garamond"/>
-          <w:lang w:val="en-US"/>
-        </w:rPr>
-        <w:t>up</w:t>
-      </w:r>
-      <w:proofErr w:type="gramEnd"/>
-      <w:r>
-        <w:rPr>
-          <w:rFonts w:ascii="Garamond" w:hAnsi="Garamond"/>
-          <w:lang w:val="en-US"/>
-        </w:rPr>
-        <w:t> »</w:t>
-      </w:r>
-    </w:p>
-    <w:p>
-      <w:pPr>
-        <w:pStyle w:val="ListParagraph"/>
-        <w:numPr>
-          <w:ilvl w:val="1"/>
-          <w:numId w:val="1"/>
-        </w:numPr>
-        <w:spacing w:line="360" w:lineRule="auto"/>
-        <w:rPr>
-          <w:rFonts w:ascii="Garamond" w:hAnsi="Garamond"/>
-          <w:lang w:val="fr-CH"/>
-        </w:rPr>
-      </w:pPr>
-      <w:r>
-        <w:rPr>
-          <w:rFonts w:ascii="Garamond" w:hAnsi="Garamond"/>
-          <w:lang w:val="fr-CH"/>
-        </w:rPr>
-        <w:t>Vecteur de transmission de savoir : les puzzles</w:t>
-      </w:r>
-    </w:p>
-    <w:p>
-      <w:pPr>
-        <w:pStyle w:val="ListParagraph"/>
-        <w:numPr>
-          <w:ilvl w:val="0"/>
-          <w:numId w:val="1"/>
-        </w:numPr>
-        <w:spacing w:line="360" w:lineRule="auto"/>
-        <w:rPr>
-          <w:rFonts w:ascii="Garamond" w:hAnsi="Garamond"/>
-          <w:lang w:val="fr-CH"/>
-        </w:rPr>
-      </w:pPr>
-      <w:r>
-        <w:rPr>
-          <w:rFonts w:ascii="Garamond" w:hAnsi="Garamond"/>
-          <w:lang w:val="fr-CH"/>
-        </w:rPr>
-        <w:t>Mobiliser Nicholson</w:t>
-      </w:r>
-    </w:p>
-    <w:p>
-      <w:pPr>
-        <w:pStyle w:val="ListParagraph"/>
-        <w:numPr>
-          <w:ilvl w:val="0"/>
-          <w:numId w:val="1"/>
-        </w:numPr>
-        <w:spacing w:line="360" w:lineRule="auto"/>
-        <w:rPr>
-          <w:rFonts w:ascii="Garamond" w:hAnsi="Garamond"/>
-          <w:lang w:val="fr-CH"/>
-        </w:rPr>
-      </w:pPr>
-      <w:r>
-        <w:rPr>
-          <w:rFonts w:ascii="Garamond" w:hAnsi="Garamond"/>
-          <w:lang w:val="fr-CH"/>
-        </w:rPr>
-        <w:t xml:space="preserve">Recherche d’une récompense extrinsèque (incrémental) qui amène les </w:t>
-      </w:r>
-      <w:proofErr w:type="spellStart"/>
-      <w:r>
-        <w:rPr>
-          <w:rFonts w:ascii="Garamond" w:hAnsi="Garamond"/>
-          <w:lang w:val="fr-CH"/>
-        </w:rPr>
-        <w:t>joueureusexs</w:t>
-      </w:r>
-      <w:proofErr w:type="spellEnd"/>
-      <w:r>
-        <w:rPr>
-          <w:rFonts w:ascii="Garamond" w:hAnsi="Garamond"/>
-          <w:lang w:val="fr-CH"/>
-        </w:rPr>
-        <w:t xml:space="preserve"> à s’engager dans une activité (les puzzles) qui </w:t>
-      </w:r>
-      <w:proofErr w:type="spellStart"/>
-      <w:r>
-        <w:rPr>
-          <w:rFonts w:ascii="Garamond" w:hAnsi="Garamond"/>
-          <w:lang w:val="fr-CH"/>
-        </w:rPr>
-        <w:t>comprènent</w:t>
-      </w:r>
-      <w:proofErr w:type="spellEnd"/>
-      <w:r>
-        <w:rPr>
-          <w:rFonts w:ascii="Garamond" w:hAnsi="Garamond"/>
-          <w:lang w:val="fr-CH"/>
-        </w:rPr>
-        <w:t xml:space="preserve"> une récompense intrinsèque (la validation visuelle des puzzle)</w:t>
-      </w:r>
-    </w:p>
-    <w:p>
-      <w:pPr>
-        <w:pStyle w:val="ListParagraph"/>
-        <w:numPr>
-          <w:ilvl w:val="1"/>
-          <w:numId w:val="1"/>
-        </w:numPr>
-        <w:spacing w:line="360" w:lineRule="auto"/>
-        <w:rPr>
-          <w:rFonts w:ascii="Garamond" w:hAnsi="Garamond"/>
-          <w:lang w:val="fr-CH"/>
-        </w:rPr>
-      </w:pPr>
-      <w:r>
-        <w:rPr>
-          <w:rFonts w:ascii="Garamond" w:hAnsi="Garamond"/>
-          <w:lang w:val="fr-CH"/>
-        </w:rPr>
-        <w:t>La récompense extrinsèque ne concerne le puzzle qu’indirectement. Résoudre un puzzle ne fait pas monter le score. On a malgré tout une forme de récompense extrinsèque via les amélioration des robots. Comme il s’agit d’un moyen plutôt que d’une fin, nous espérons que cela n’entraîne pas une frustration face aux puzzles</w:t>
-      </w:r>
-      <w:r>
-        <w:rPr>
-          <w:rFonts w:ascii="Garamond" w:hAnsi="Garamond"/>
-          <w:lang w:val="fr-CH"/>
-        </w:rPr>
-        <w:t xml:space="preserve"> (</w:t>
-      </w:r>
-      <w:proofErr w:type="spellStart"/>
-      <w:r>
-        <w:rPr>
-          <w:rFonts w:ascii="Garamond" w:hAnsi="Garamond"/>
-          <w:lang w:val="fr-CH"/>
-        </w:rPr>
-        <w:t>nbp</w:t>
-      </w:r>
-      <w:proofErr w:type="spellEnd"/>
-      <w:r>
-        <w:rPr>
-          <w:rFonts w:ascii="Garamond" w:hAnsi="Garamond"/>
-          <w:lang w:val="fr-CH"/>
-        </w:rPr>
-        <w:t> : surtout que le score est lui-même un moyen d’acheter plus de robots etc. Il n’y a dans le fond que des moyens dans un jeu incrémental, et aucune fin)</w:t>
-      </w:r>
-      <w:r>
-        <w:rPr>
-          <w:rFonts w:ascii="Garamond" w:hAnsi="Garamond"/>
-          <w:lang w:val="fr-CH"/>
-        </w:rPr>
-        <w:t xml:space="preserve">. Mais des </w:t>
-      </w:r>
-      <w:proofErr w:type="spellStart"/>
-      <w:r>
-        <w:rPr>
-          <w:rFonts w:ascii="Garamond" w:hAnsi="Garamond"/>
-          <w:lang w:val="fr-CH"/>
-        </w:rPr>
-        <w:t>playtests</w:t>
-      </w:r>
-      <w:proofErr w:type="spellEnd"/>
-      <w:r>
-        <w:rPr>
-          <w:rFonts w:ascii="Garamond" w:hAnsi="Garamond"/>
-          <w:lang w:val="fr-CH"/>
-        </w:rPr>
-        <w:t xml:space="preserve"> seraient nécessaires pour nous en assurer. </w:t>
-      </w:r>
-    </w:p>
-    <w:p>
-      <w:pPr>
-        <w:pStyle w:val="ListParagraph"/>
-        <w:numPr>
-          <w:ilvl w:val="1"/>
-          <w:numId w:val="1"/>
-        </w:numPr>
-        <w:spacing w:line="360" w:lineRule="auto"/>
-        <w:rPr>
-          <w:rFonts w:ascii="Garamond" w:hAnsi="Garamond"/>
-          <w:lang w:val="fr-CH"/>
-        </w:rPr>
-      </w:pPr>
-      <w:r>
-        <w:rPr>
-          <w:rFonts w:ascii="Garamond" w:hAnsi="Garamond"/>
-          <w:lang w:val="fr-CH"/>
-        </w:rPr>
-        <w:t>Notre prototype ne contient que le jeu de puzzle. Donc seulement la motivation intrinsèque. Et ça marche bien.</w:t>
-      </w:r>
-    </w:p>
-    <w:p>
-      <w:pPr>
-        <w:pStyle w:val="ListParagraph"/>
-        <w:numPr>
-          <w:ilvl w:val="1"/>
-          <w:numId w:val="1"/>
-        </w:numPr>
-        <w:spacing w:line="360" w:lineRule="auto"/>
-        <w:rPr>
-          <w:rFonts w:ascii="Garamond" w:hAnsi="Garamond"/>
-          <w:lang w:val="fr-CH"/>
-        </w:rPr>
-      </w:pPr>
-      <w:proofErr w:type="spellStart"/>
-      <w:r>
-        <w:rPr>
-          <w:rFonts w:ascii="Garamond" w:hAnsi="Garamond"/>
-          <w:lang w:val="fr-CH"/>
-        </w:rPr>
-        <w:t>Playtests</w:t>
-      </w:r>
-      <w:proofErr w:type="spellEnd"/>
-      <w:r>
-        <w:rPr>
-          <w:rFonts w:ascii="Garamond" w:hAnsi="Garamond"/>
-          <w:lang w:val="fr-CH"/>
-        </w:rPr>
-        <w:t> : révèlent l’efficacité du Gameplay mis en place par André</w:t>
-      </w:r>
-    </w:p>
-    <w:p>
-      <w:pPr>
-        <w:pStyle w:val="ListParagraph"/>
-        <w:numPr>
-          <w:ilvl w:val="0"/>
-          <w:numId w:val="1"/>
-        </w:numPr>
-        <w:spacing w:line="360" w:lineRule="auto"/>
-        <w:rPr>
-          <w:rFonts w:ascii="Garamond" w:hAnsi="Garamond"/>
-          <w:lang w:val="fr-CH"/>
-        </w:rPr>
-      </w:pPr>
-      <w:r>
-        <w:rPr>
-          <w:rFonts w:ascii="Garamond" w:hAnsi="Garamond"/>
-          <w:lang w:val="fr-CH"/>
-        </w:rPr>
-        <w:t>T</w:t>
-      </w:r>
-      <w:r>
-        <w:rPr>
-          <w:rFonts w:ascii="Garamond" w:hAnsi="Garamond"/>
-          <w:lang w:val="fr-CH"/>
-        </w:rPr>
-        <w:t>ypologie des modes de visualisation vidéoludiques</w:t>
-      </w:r>
-      <w:r>
-        <w:rPr>
-          <w:rFonts w:ascii="Garamond" w:hAnsi="Garamond"/>
-          <w:lang w:val="fr-CH"/>
-        </w:rPr>
-        <w:t xml:space="preserve"> (</w:t>
-      </w:r>
-      <w:proofErr w:type="spellStart"/>
-      <w:r>
-        <w:rPr>
-          <w:rFonts w:ascii="Garamond" w:hAnsi="Garamond"/>
-          <w:lang w:val="fr-CH"/>
-        </w:rPr>
-        <w:t>cf</w:t>
-      </w:r>
-      <w:proofErr w:type="spellEnd"/>
-      <w:r>
-        <w:rPr>
-          <w:rFonts w:ascii="Garamond" w:hAnsi="Garamond"/>
-          <w:lang w:val="fr-CH"/>
-        </w:rPr>
-        <w:t xml:space="preserve"> bouquin Selim)</w:t>
-      </w:r>
-    </w:p>
-    <w:p>
-      <w:pPr>
-        <w:pStyle w:val="ListParagraph"/>
-        <w:numPr>
-          <w:ilvl w:val="1"/>
-          <w:numId w:val="1"/>
-        </w:numPr>
-        <w:spacing w:line="360" w:lineRule="auto"/>
-        <w:rPr>
-          <w:rFonts w:ascii="Garamond" w:hAnsi="Garamond"/>
-          <w:lang w:val="fr-CH"/>
-        </w:rPr>
-      </w:pPr>
-      <w:r>
-        <w:rPr>
-          <w:rFonts w:ascii="Garamond" w:hAnsi="Garamond"/>
+          <w:sz w:val="26"/>
+          <w:szCs w:val="26"/>
+          <w:lang w:val="fr-CH"/>
+        </w:rPr>
+      </w:pPr>
+      <w:r>
+        <w:rPr>
+          <w:rFonts w:ascii="Garamond" w:hAnsi="Garamond"/>
+          <w:sz w:val="26"/>
+          <w:szCs w:val="26"/>
+          <w:lang w:val="fr-CH"/>
+        </w:rPr>
+        <w:t xml:space="preserve">En conclusion, Synapse est un projet visant à proposer aux enfants un moyen d’apprendre le fonctionnement des portes logiques. Le prototype produit semble être efficace pour enseigner le fonctionnement des portes logiques à une population adulte avec in intérêt préalable pour ce sujet, mais son efficacité face à la population cible reste incertain. Le principal </w:t>
+      </w:r>
+      <w:r>
+        <w:rPr>
+          <w:rFonts w:ascii="Garamond" w:hAnsi="Garamond"/>
+          <w:sz w:val="26"/>
+          <w:szCs w:val="26"/>
+          <w:lang w:val="fr-CH"/>
+        </w:rPr>
+        <w:t xml:space="preserve">succès de Synapse réside dans les apprentissages qui ont été effectués par les membres de l’équipe en travaillant sur ce projet. </w:t>
+      </w:r>
+      <w:r>
+        <w:rPr>
+          <w:rFonts w:ascii="Garamond" w:hAnsi="Garamond"/>
+          <w:sz w:val="26"/>
+          <w:szCs w:val="26"/>
+          <w:lang w:val="fr-CH"/>
+        </w:rPr>
+        <w:t xml:space="preserve">L’aspect compartimenté de la production, menant chaque membre de l’équipe à travailler de manière autonome et isolée, est à la fois </w:t>
+      </w:r>
+      <w:r>
+        <w:rPr>
+          <w:rFonts w:ascii="Garamond" w:hAnsi="Garamond"/>
+          <w:sz w:val="26"/>
+          <w:szCs w:val="26"/>
           <w:lang w:val="fr-CH"/>
         </w:rPr>
         <w:lastRenderedPageBreak/>
-        <w:t xml:space="preserve">Caméra aérienne à translation </w:t>
-      </w:r>
-      <w:proofErr w:type="spellStart"/>
-      <w:r>
-        <w:rPr>
-          <w:rFonts w:ascii="Garamond" w:hAnsi="Garamond"/>
-          <w:lang w:val="fr-CH"/>
-        </w:rPr>
-        <w:t>bidimentionnelle</w:t>
-      </w:r>
-      <w:proofErr w:type="spellEnd"/>
-      <w:r>
-        <w:rPr>
-          <w:rFonts w:ascii="Garamond" w:hAnsi="Garamond"/>
-          <w:lang w:val="fr-CH"/>
-        </w:rPr>
-        <w:t xml:space="preserve"> avec activation synchrone avec </w:t>
-      </w:r>
-      <w:proofErr w:type="spellStart"/>
-      <w:r>
-        <w:rPr>
-          <w:rFonts w:ascii="Garamond" w:hAnsi="Garamond"/>
-          <w:lang w:val="fr-CH"/>
-        </w:rPr>
-        <w:t>cartoonisme</w:t>
-      </w:r>
-      <w:proofErr w:type="spellEnd"/>
-      <w:r>
-        <w:rPr>
-          <w:rFonts w:ascii="Garamond" w:hAnsi="Garamond"/>
-          <w:lang w:val="fr-CH"/>
-        </w:rPr>
-        <w:t xml:space="preserve"> (incrémental)</w:t>
-      </w:r>
-    </w:p>
-    <w:p>
-      <w:pPr>
-        <w:pStyle w:val="ListParagraph"/>
-        <w:numPr>
-          <w:ilvl w:val="2"/>
-          <w:numId w:val="1"/>
-        </w:numPr>
-        <w:spacing w:line="360" w:lineRule="auto"/>
-        <w:rPr>
-          <w:rFonts w:ascii="Garamond" w:hAnsi="Garamond"/>
-          <w:lang w:val="fr-CH"/>
-        </w:rPr>
-      </w:pPr>
-      <w:r>
-        <w:rPr>
-          <w:rFonts w:ascii="Garamond" w:hAnsi="Garamond"/>
-          <w:lang w:val="fr-CH"/>
-        </w:rPr>
-        <w:t>Sensé permettre une identification au personnage</w:t>
-      </w:r>
-    </w:p>
-    <w:p>
-      <w:pPr>
-        <w:pStyle w:val="ListParagraph"/>
-        <w:numPr>
-          <w:ilvl w:val="2"/>
-          <w:numId w:val="1"/>
-        </w:numPr>
-        <w:spacing w:line="360" w:lineRule="auto"/>
-        <w:rPr>
-          <w:rFonts w:ascii="Garamond" w:hAnsi="Garamond"/>
-          <w:lang w:val="fr-CH"/>
-        </w:rPr>
-      </w:pPr>
-      <w:r>
-        <w:rPr>
-          <w:rFonts w:ascii="Garamond" w:hAnsi="Garamond"/>
-          <w:lang w:val="fr-CH"/>
-        </w:rPr>
-        <w:t>On explore le monde par son avatar</w:t>
-      </w:r>
-    </w:p>
-    <w:p>
-      <w:pPr>
-        <w:pStyle w:val="ListParagraph"/>
-        <w:numPr>
-          <w:ilvl w:val="2"/>
-          <w:numId w:val="1"/>
-        </w:numPr>
-        <w:spacing w:line="360" w:lineRule="auto"/>
-        <w:rPr>
-          <w:rFonts w:ascii="Garamond" w:hAnsi="Garamond"/>
-          <w:lang w:val="fr-CH"/>
-        </w:rPr>
-      </w:pPr>
-      <w:r>
-        <w:rPr>
-          <w:rFonts w:ascii="Garamond" w:hAnsi="Garamond"/>
-          <w:lang w:val="fr-CH"/>
-        </w:rPr>
-        <w:t>Participe au côté hyperbolique et absurde du « </w:t>
-      </w:r>
-      <w:proofErr w:type="spellStart"/>
-      <w:r>
-        <w:rPr>
-          <w:rFonts w:ascii="Garamond" w:hAnsi="Garamond"/>
-          <w:lang w:val="fr-CH"/>
-        </w:rPr>
-        <w:t>numbers</w:t>
-      </w:r>
-      <w:proofErr w:type="spellEnd"/>
-      <w:r>
-        <w:rPr>
-          <w:rFonts w:ascii="Garamond" w:hAnsi="Garamond"/>
-          <w:lang w:val="fr-CH"/>
-        </w:rPr>
-        <w:t xml:space="preserve"> go up »</w:t>
-      </w:r>
-    </w:p>
-    <w:p>
-      <w:pPr>
-        <w:pStyle w:val="ListParagraph"/>
-        <w:numPr>
-          <w:ilvl w:val="1"/>
-          <w:numId w:val="1"/>
-        </w:numPr>
-        <w:spacing w:line="360" w:lineRule="auto"/>
-        <w:rPr>
-          <w:rFonts w:ascii="Garamond" w:hAnsi="Garamond"/>
-          <w:lang w:val="fr-CH"/>
-        </w:rPr>
-      </w:pPr>
-      <w:r>
-        <w:rPr>
-          <w:rFonts w:ascii="Garamond" w:hAnsi="Garamond"/>
-          <w:lang w:val="fr-CH"/>
-        </w:rPr>
-        <w:t>Caméra donnant sur un plan fixe avec abstraction symbolique (puzzle)</w:t>
-      </w:r>
-    </w:p>
-    <w:p>
-      <w:pPr>
-        <w:pStyle w:val="ListParagraph"/>
-        <w:numPr>
-          <w:ilvl w:val="2"/>
-          <w:numId w:val="1"/>
-        </w:numPr>
-        <w:spacing w:line="360" w:lineRule="auto"/>
-        <w:rPr>
-          <w:rFonts w:ascii="Garamond" w:hAnsi="Garamond"/>
-          <w:lang w:val="fr-CH"/>
-        </w:rPr>
-      </w:pPr>
-      <w:r>
-        <w:rPr>
-          <w:rFonts w:ascii="Garamond" w:hAnsi="Garamond"/>
-          <w:lang w:val="fr-CH"/>
-        </w:rPr>
-        <w:t xml:space="preserve">Focus sur </w:t>
-      </w:r>
-      <w:proofErr w:type="spellStart"/>
-      <w:r>
-        <w:rPr>
-          <w:rFonts w:ascii="Garamond" w:hAnsi="Garamond"/>
-          <w:lang w:val="fr-CH"/>
-        </w:rPr>
-        <w:t>lae</w:t>
-      </w:r>
-      <w:proofErr w:type="spellEnd"/>
-      <w:r>
-        <w:rPr>
-          <w:rFonts w:ascii="Garamond" w:hAnsi="Garamond"/>
-          <w:lang w:val="fr-CH"/>
-        </w:rPr>
-        <w:t xml:space="preserve"> </w:t>
-      </w:r>
-      <w:proofErr w:type="spellStart"/>
-      <w:r>
-        <w:rPr>
-          <w:rFonts w:ascii="Garamond" w:hAnsi="Garamond"/>
-          <w:lang w:val="fr-CH"/>
-        </w:rPr>
-        <w:t>joueur.euse.x</w:t>
-      </w:r>
-      <w:proofErr w:type="spellEnd"/>
-      <w:r>
-        <w:rPr>
-          <w:rFonts w:ascii="Garamond" w:hAnsi="Garamond"/>
-          <w:lang w:val="fr-CH"/>
-        </w:rPr>
-        <w:t xml:space="preserve">, c’est </w:t>
-      </w:r>
-      <w:proofErr w:type="spellStart"/>
-      <w:r>
-        <w:rPr>
-          <w:rFonts w:ascii="Garamond" w:hAnsi="Garamond"/>
-          <w:lang w:val="fr-CH"/>
-        </w:rPr>
-        <w:t>elui</w:t>
-      </w:r>
-      <w:proofErr w:type="spellEnd"/>
-      <w:r>
-        <w:rPr>
-          <w:rFonts w:ascii="Garamond" w:hAnsi="Garamond"/>
-          <w:lang w:val="fr-CH"/>
-        </w:rPr>
-        <w:t xml:space="preserve"> qui fait et non un personnage</w:t>
-      </w:r>
-    </w:p>
-    <w:p>
-      <w:pPr>
-        <w:pStyle w:val="ListParagraph"/>
-        <w:numPr>
-          <w:ilvl w:val="2"/>
-          <w:numId w:val="1"/>
-        </w:numPr>
-        <w:spacing w:line="360" w:lineRule="auto"/>
-        <w:rPr>
-          <w:rFonts w:ascii="Garamond" w:hAnsi="Garamond"/>
-          <w:lang w:val="fr-CH"/>
-        </w:rPr>
-      </w:pPr>
-    </w:p>
-    <w:p>
-      <w:pPr>
-        <w:pStyle w:val="ListParagraph"/>
-        <w:numPr>
-          <w:ilvl w:val="0"/>
-          <w:numId w:val="1"/>
-        </w:numPr>
-        <w:spacing w:line="360" w:lineRule="auto"/>
-        <w:rPr>
-          <w:rFonts w:ascii="Garamond" w:hAnsi="Garamond"/>
-          <w:lang w:val="fr-CH"/>
-        </w:rPr>
-      </w:pPr>
-      <w:r>
-        <w:rPr>
-          <w:rFonts w:ascii="Garamond" w:hAnsi="Garamond"/>
-          <w:lang w:val="fr-CH"/>
-        </w:rPr>
-        <w:t>Limites du projet : on pourrait le voir comme un sous Turing Complete. Aussi sa force : un Turing Complete pour enfant plutôt qu’un sous Turing Complete.</w:t>
-      </w:r>
-    </w:p>
-    <w:p>
-      <w:pPr>
-        <w:pStyle w:val="Heading1"/>
-        <w:spacing w:line="360" w:lineRule="auto"/>
-        <w:rPr>
-          <w:rFonts w:ascii="Garamond" w:hAnsi="Garamond"/>
-          <w:lang w:val="fr-CH"/>
-        </w:rPr>
-      </w:pPr>
-      <w:r>
-        <w:rPr>
-          <w:rFonts w:ascii="Garamond" w:hAnsi="Garamond"/>
-          <w:lang w:val="fr-CH"/>
-        </w:rPr>
-        <w:t>Conclusion</w:t>
-      </w:r>
-    </w:p>
-    <w:p>
-      <w:pPr>
-        <w:pStyle w:val="ListParagraph"/>
-        <w:numPr>
-          <w:ilvl w:val="0"/>
-          <w:numId w:val="1"/>
-        </w:numPr>
-        <w:spacing w:line="360" w:lineRule="auto"/>
-        <w:rPr>
-          <w:rFonts w:ascii="Garamond" w:hAnsi="Garamond"/>
-          <w:lang w:val="fr-CH"/>
-        </w:rPr>
-      </w:pPr>
-      <w:r>
-        <w:rPr>
-          <w:rFonts w:ascii="Garamond" w:hAnsi="Garamond"/>
-          <w:lang w:val="fr-CH"/>
-        </w:rPr>
-        <w:t>Un projet qui aurait dû rater mais dont l’aspect compartimenté a permis de contrebalancer les problèmes de production</w:t>
+        <w:t xml:space="preserve">l’une des causes majeure des principaux problèmes ayant émergés lors du projet, mais également ce qui a permis d’avoir un prototype fonctionnel au terme du projet. </w:t>
       </w:r>
     </w:p>
     <w:p>
@@ -8603,7 +8715,6 @@
     <w:name w:val="Normal (Web)"/>
     <w:basedOn w:val="Normal"/>
     <w:uiPriority w:val="99"/>
-    <w:semiHidden/>
     <w:unhideWhenUsed/>
     <w:rsid w:val="00EA1942"/>
     <w:pPr>

</xml_diff>

<commit_message>
Final version of report
</commit_message>
<xml_diff>
--- a/design_documents/Synapse_Rapport.docx
+++ b/design_documents/Synapse_Rapport.docx
@@ -351,7 +351,45 @@
           <w:szCs w:val="26"/>
           <w:lang w:val="fr-CH"/>
         </w:rPr>
-        <w:t xml:space="preserve"> a un côté austère qui le rend difficilement accessible à certaine populations. Nous avons donc décidé de nous inspirer fortement de Turing Complete pour tenter de proposer une expérience plus adaptée aux </w:t>
+        <w:t xml:space="preserve"> a un côté austère qui le rend difficilement accessibl</w:t>
+      </w:r>
+      <w:r>
+        <w:rPr>
+          <w:rFonts w:ascii="Garamond" w:hAnsi="Garamond"/>
+          <w:sz w:val="26"/>
+          <w:szCs w:val="26"/>
+          <w:lang w:val="fr-CH"/>
+        </w:rPr>
+        <w:t>e</w:t>
+      </w:r>
+      <w:r>
+        <w:rPr>
+          <w:rFonts w:ascii="Garamond" w:hAnsi="Garamond"/>
+          <w:sz w:val="26"/>
+          <w:szCs w:val="26"/>
+          <w:lang w:val="fr-CH"/>
+        </w:rPr>
+        <w:t xml:space="preserve">. Nous avons donc décidé de nous inspirer fortement de </w:t>
+      </w:r>
+      <w:r>
+        <w:rPr>
+          <w:rFonts w:ascii="Garamond" w:hAnsi="Garamond"/>
+          <w:i/>
+          <w:iCs/>
+          <w:sz w:val="26"/>
+          <w:szCs w:val="26"/>
+          <w:lang w:val="fr-CH"/>
+        </w:rPr>
+        <w:t>Turing Complete</w:t>
+      </w:r>
+      <w:r>
+        <w:rPr>
+          <w:rFonts w:ascii="Garamond" w:hAnsi="Garamond"/>
+          <w:sz w:val="26"/>
+          <w:szCs w:val="26"/>
+          <w:lang w:val="fr-CH"/>
+        </w:rPr>
+        <w:t xml:space="preserve"> pour tenter de proposer une expérience plus adaptée aux </w:t>
       </w:r>
       <w:r>
         <w:rPr>
@@ -511,7 +549,24 @@
           <w:sz w:val="26"/>
           <w:szCs w:val="26"/>
         </w:rPr>
-        <w:t>Mathéo Ernesto Chacon</w:t>
+        <w:t>Mathéo E</w:t>
+      </w:r>
+      <w:r>
+        <w:rPr>
+          <w:rFonts w:ascii="Garamond" w:hAnsi="Garamond"/>
+          <w:sz w:val="26"/>
+          <w:szCs w:val="26"/>
+          <w:lang w:val="fr-CH"/>
+        </w:rPr>
+        <w:t>.</w:t>
+      </w:r>
+      <w:r>
+        <w:rPr>
+          <w:rFonts w:ascii="Garamond" w:hAnsi="Garamond"/>
+          <w:sz w:val="26"/>
+          <w:szCs w:val="26"/>
+        </w:rPr>
+        <w:t xml:space="preserve"> Chacon</w:t>
       </w:r>
       <w:r>
         <w:rPr>
@@ -528,7 +583,16 @@
           <w:sz w:val="26"/>
           <w:szCs w:val="26"/>
         </w:rPr>
-        <w:t>André William</w:t>
+        <w:t>André W</w:t>
+      </w:r>
+      <w:r>
+        <w:rPr>
+          <w:rFonts w:ascii="Garamond" w:hAnsi="Garamond"/>
+          <w:sz w:val="26"/>
+          <w:szCs w:val="26"/>
+          <w:lang w:val="fr-CH"/>
+        </w:rPr>
+        <w:t>.</w:t>
       </w:r>
       <w:r>
         <w:rPr>
@@ -718,7 +782,7 @@
           <w:szCs w:val="26"/>
           <w:lang w:val="fr-CH"/>
         </w:rPr>
-        <w:t xml:space="preserve">Ce travail présente à notre sens deux principaux éléments forts. En tant que jeu d’abord, </w:t>
+        <w:t>Le principal point fort de ce travail est qu’</w:t>
       </w:r>
       <w:r>
         <w:rPr>
@@ -747,7 +811,16 @@
           <w:szCs w:val="26"/>
           <w:lang w:val="fr-CH"/>
         </w:rPr>
-        <w:t xml:space="preserve"> à une population qui ne pourrait y avoir accès autrement. En tant que projet ensuite, il a été pour nous une expérience de game design et de développement de jeu dans lequel des problèmes de production ont dû être affrontés.</w:t>
+        <w:t xml:space="preserve"> à une population qui ne pourrait y avoir accès autrement</w:t>
+      </w:r>
+      <w:r>
+        <w:rPr>
+          <w:rFonts w:ascii="Garamond" w:hAnsi="Garamond"/>
+          <w:sz w:val="26"/>
+          <w:szCs w:val="26"/>
+          <w:lang w:val="fr-CH"/>
+        </w:rPr>
+        <w:t>, à savoir les enfants.</w:t>
       </w:r>
     </w:p>
     <w:p>
@@ -883,7 +956,61 @@
           <w:szCs w:val="26"/>
           <w:lang w:val="fr-CH"/>
         </w:rPr>
-        <w:t xml:space="preserve"> du jeu. On y sélectionne des portes logiques à poser sur une grille et à relier entre elles afin d’obtenir l’output demandé pour chaque input donné. Le tout est très simple, et c’est ici le feedback qui est au cœur du plaisir de jouer. En effet, tenter de valider un niveau déclenche une petite animation de test qui vérifie que chaque input donné produise le bon output. Cette succession de tests est représentée de manière graphique (comme c’est le cas dans Turing Complete), ce qui vise à donner un sentiment de satisfaction à la personne qui joue.</w:t>
+        <w:t xml:space="preserve"> du jeu. On y sélectionne des portes logiques à poser sur une grille et à relier entre elles afin d’obtenir l’output demandé pour </w:t>
+      </w:r>
+      <w:r>
+        <w:rPr>
+          <w:rFonts w:ascii="Garamond" w:hAnsi="Garamond"/>
+          <w:sz w:val="26"/>
+          <w:szCs w:val="26"/>
+          <w:lang w:val="fr-CH"/>
+        </w:rPr>
+        <w:t>une série</w:t>
+      </w:r>
+      <w:r>
+        <w:rPr>
+          <w:rFonts w:ascii="Garamond" w:hAnsi="Garamond"/>
+          <w:sz w:val="26"/>
+          <w:szCs w:val="26"/>
+          <w:lang w:val="fr-CH"/>
+        </w:rPr>
+        <w:t xml:space="preserve"> </w:t>
+      </w:r>
+      <w:r>
+        <w:rPr>
+          <w:rFonts w:ascii="Garamond" w:hAnsi="Garamond"/>
+          <w:sz w:val="26"/>
+          <w:szCs w:val="26"/>
+          <w:lang w:val="fr-CH"/>
+        </w:rPr>
+        <w:t>d’</w:t>
+      </w:r>
+      <w:r>
+        <w:rPr>
+          <w:rFonts w:ascii="Garamond" w:hAnsi="Garamond"/>
+          <w:sz w:val="26"/>
+          <w:szCs w:val="26"/>
+          <w:lang w:val="fr-CH"/>
+        </w:rPr>
+        <w:t>input donné. Le tout est très simple, et c’est ici le feedback qui est au cœur du plaisir de jouer. En effet, tenter de valider un niveau déclenche une petite animation de test qui vérifie que chaque input donné produise le bon output. Cette succession de tests est représentée de manière graphique</w:t>
+      </w:r>
+      <w:r>
+        <w:rPr>
+          <w:rFonts w:ascii="Garamond" w:hAnsi="Garamond"/>
+          <w:sz w:val="26"/>
+          <w:szCs w:val="26"/>
+          <w:lang w:val="fr-CH"/>
+        </w:rPr>
+        <w:t xml:space="preserve">, </w:t>
+      </w:r>
+      <w:r>
+        <w:rPr>
+          <w:rFonts w:ascii="Garamond" w:hAnsi="Garamond"/>
+          <w:sz w:val="26"/>
+          <w:szCs w:val="26"/>
+          <w:lang w:val="fr-CH"/>
+        </w:rPr>
+        <w:t>ce qui vise à donner un sentiment de satisfaction à la personne qui joue.</w:t>
       </w:r>
       <w:r>
         <w:rPr>
@@ -1396,7 +1523,25 @@
           <w:szCs w:val="26"/>
           <w:lang w:val="fr-CH"/>
         </w:rPr>
-        <w:t xml:space="preserve">dans un environnement en 2 dimensions avec vue du dessus. </w:t>
+        <w:t xml:space="preserve">dans un environnement en </w:t>
+      </w:r>
+      <w:r>
+        <w:rPr>
+          <w:rFonts w:ascii="Garamond" w:hAnsi="Garamond"/>
+          <w:sz w:val="26"/>
+          <w:szCs w:val="26"/>
+          <w:lang w:val="fr-CH"/>
+        </w:rPr>
+        <w:t>deux</w:t>
+      </w:r>
+      <w:r>
+        <w:rPr>
+          <w:rFonts w:ascii="Garamond" w:hAnsi="Garamond"/>
+          <w:sz w:val="26"/>
+          <w:szCs w:val="26"/>
+          <w:lang w:val="fr-CH"/>
+        </w:rPr>
+        <w:t xml:space="preserve"> dimensions avec vue du dessus. </w:t>
       </w:r>
       <w:r>
         <w:rPr>
@@ -1477,7 +1622,25 @@
           <w:szCs w:val="26"/>
           <w:lang w:val="fr-CH"/>
         </w:rPr>
-        <w:t xml:space="preserve">La première version des robots demande d’être déposée sur les gisement manuellement et d’être vidée régulièrement lorsque son réservoir de ressources est plein. La première amélioration des robots leur confère la capacité à naviguer automatiquement entre le gisement (pour récolter </w:t>
+        <w:t xml:space="preserve">La première version des robots demande d’être déposée sur les gisement manuellement et d’être vidée régulièrement </w:t>
+      </w:r>
+      <w:r>
+        <w:rPr>
+          <w:rFonts w:ascii="Garamond" w:hAnsi="Garamond"/>
+          <w:sz w:val="26"/>
+          <w:szCs w:val="26"/>
+          <w:lang w:val="fr-CH"/>
+        </w:rPr>
+        <w:t>afin de récupérer les ressources</w:t>
+      </w:r>
+      <w:r>
+        <w:rPr>
+          <w:rFonts w:ascii="Garamond" w:hAnsi="Garamond"/>
+          <w:sz w:val="26"/>
+          <w:szCs w:val="26"/>
+          <w:lang w:val="fr-CH"/>
+        </w:rPr>
+        <w:t xml:space="preserve">. La première amélioration des robots leur confère la capacité à naviguer automatiquement entre le gisement (pour récolter des </w:t>
       </w:r>
       <w:r>
         <w:rPr>
@@ -1487,7 +1650,7 @@
           <w:lang w:val="fr-CH"/>
         </w:rPr>
         <w:lastRenderedPageBreak/>
-        <w:t xml:space="preserve">des ressources) et le hub (pour déposer des ressources). Les améliorations suivantes augmentent la vitesse de déplacement, la capacité du réservoir, et la vitesse de récolte. </w:t>
+        <w:t xml:space="preserve">ressources) et le hub (pour déposer des ressources). Les améliorations suivantes augmentent la vitesse de déplacement, la capacité du réservoir, et la vitesse de récolte. </w:t>
       </w:r>
     </w:p>
     <w:p>
@@ -1508,16 +1671,43 @@
           <w:szCs w:val="26"/>
           <w:lang w:val="fr-CH"/>
         </w:rPr>
-        <w:t xml:space="preserve">Dans les faits, si la partie puzzle du jeu correspond à nos prévisions, la partie incrémentale est manquante. Si </w:t>
-      </w:r>
-      <w:r>
-        <w:rPr>
-          <w:rFonts w:ascii="Garamond" w:hAnsi="Garamond"/>
-          <w:sz w:val="26"/>
-          <w:szCs w:val="26"/>
-          <w:lang w:val="fr-CH"/>
-        </w:rPr>
-        <w:t xml:space="preserve">certaines </w:t>
+        <w:t xml:space="preserve">Dans les faits, si la partie puzzle du jeu </w:t>
+      </w:r>
+      <w:r>
+        <w:rPr>
+          <w:rFonts w:ascii="Garamond" w:hAnsi="Garamond"/>
+          <w:sz w:val="26"/>
+          <w:szCs w:val="26"/>
+          <w:lang w:val="fr-CH"/>
+        </w:rPr>
+        <w:t>est jouable</w:t>
+      </w:r>
+      <w:r>
+        <w:rPr>
+          <w:rFonts w:ascii="Garamond" w:hAnsi="Garamond"/>
+          <w:sz w:val="26"/>
+          <w:szCs w:val="26"/>
+          <w:lang w:val="fr-CH"/>
+        </w:rPr>
+        <w:t xml:space="preserve">, la partie incrémentale est manquante. </w:t>
+      </w:r>
+      <w:r>
+        <w:rPr>
+          <w:rFonts w:ascii="Garamond" w:hAnsi="Garamond"/>
+          <w:sz w:val="26"/>
+          <w:szCs w:val="26"/>
+          <w:lang w:val="fr-CH"/>
+        </w:rPr>
+        <w:t>C</w:t>
+      </w:r>
+      <w:r>
+        <w:rPr>
+          <w:rFonts w:ascii="Garamond" w:hAnsi="Garamond"/>
+          <w:sz w:val="26"/>
+          <w:szCs w:val="26"/>
+          <w:lang w:val="fr-CH"/>
+        </w:rPr>
+        <w:t xml:space="preserve">ertaines </w:t>
       </w:r>
       <w:r>
         <w:rPr>
@@ -1562,7 +1752,25 @@
           <w:szCs w:val="26"/>
           <w:lang w:val="fr-CH"/>
         </w:rPr>
-        <w:t xml:space="preserve">, il ne s’agit que d’une </w:t>
+        <w:t xml:space="preserve">, </w:t>
+      </w:r>
+      <w:r>
+        <w:rPr>
+          <w:rFonts w:ascii="Garamond" w:hAnsi="Garamond"/>
+          <w:sz w:val="26"/>
+          <w:szCs w:val="26"/>
+          <w:lang w:val="fr-CH"/>
+        </w:rPr>
+        <w:t xml:space="preserve">mais </w:t>
+      </w:r>
+      <w:r>
+        <w:rPr>
+          <w:rFonts w:ascii="Garamond" w:hAnsi="Garamond"/>
+          <w:sz w:val="26"/>
+          <w:szCs w:val="26"/>
+          <w:lang w:val="fr-CH"/>
+        </w:rPr>
+        <w:t xml:space="preserve">il ne s’agit que d’une </w:t>
       </w:r>
       <w:r>
         <w:rPr>
@@ -1580,7 +1788,7 @@
           <w:szCs w:val="26"/>
           <w:lang w:val="fr-CH"/>
         </w:rPr>
-        <w:t xml:space="preserve"> celles qui sont décrites plus haut. En outre, aucunes d’elles n’ont été implémentées dans le jeu. </w:t>
+        <w:t xml:space="preserve"> celles qui sont décrites plus haut. </w:t>
       </w:r>
     </w:p>
     <w:p>
@@ -1774,7 +1982,25 @@
           <w:szCs w:val="26"/>
           <w:lang w:val="fr-CH"/>
         </w:rPr>
-        <w:t xml:space="preserve">. D’une part, il est top-down car tout part de la vision de Mehdi Alaoui, à laquelle </w:t>
+        <w:t xml:space="preserve">. </w:t>
+      </w:r>
+      <w:r>
+        <w:rPr>
+          <w:rFonts w:ascii="Garamond" w:hAnsi="Garamond"/>
+          <w:sz w:val="26"/>
+          <w:szCs w:val="26"/>
+          <w:lang w:val="fr-CH"/>
+        </w:rPr>
+        <w:t xml:space="preserve">Tout </w:t>
+      </w:r>
+      <w:r>
+        <w:rPr>
+          <w:rFonts w:ascii="Garamond" w:hAnsi="Garamond"/>
+          <w:sz w:val="26"/>
+          <w:szCs w:val="26"/>
+          <w:lang w:val="fr-CH"/>
+        </w:rPr>
+        <w:t xml:space="preserve">part de la vision de Mehdi Alaoui, à laquelle </w:t>
       </w:r>
       <w:proofErr w:type="spellStart"/>
       <w:r>
@@ -1834,12 +2060,70 @@
           <w:szCs w:val="26"/>
           <w:lang w:val="fr-CH"/>
         </w:rPr>
-        <w:t xml:space="preserve"> l’interaction entre la partie incrémentale du jeu et sa partie puzzle par-exemple. D’un autre côté, notre design est également </w:t>
+        <w:t xml:space="preserve"> l’interaction entre la partie incrémentale du jeu et sa partie puzzle par-exemple.</w:t>
+      </w:r>
+      <w:r>
+        <w:rPr>
+          <w:rFonts w:ascii="Garamond" w:hAnsi="Garamond"/>
+          <w:sz w:val="26"/>
+          <w:szCs w:val="26"/>
+          <w:lang w:val="fr-CH"/>
+        </w:rPr>
+        <w:t xml:space="preserve"> En ce sens donc, notre design est </w:t>
+      </w:r>
+      <w:r>
+        <w:rPr>
+          <w:rFonts w:ascii="Garamond" w:hAnsi="Garamond"/>
+          <w:i/>
+          <w:iCs/>
+          <w:sz w:val="26"/>
+          <w:szCs w:val="26"/>
+          <w:lang w:val="fr-CH"/>
+        </w:rPr>
+        <w:t>top-down</w:t>
+      </w:r>
+      <w:r>
+        <w:rPr>
+          <w:rFonts w:ascii="Garamond" w:hAnsi="Garamond"/>
+          <w:sz w:val="26"/>
+          <w:szCs w:val="26"/>
+          <w:lang w:val="fr-CH"/>
+        </w:rPr>
+        <w:t>.</w:t>
+      </w:r>
+      <w:r>
+        <w:rPr>
+          <w:rFonts w:ascii="Garamond" w:hAnsi="Garamond"/>
+          <w:sz w:val="26"/>
+          <w:szCs w:val="26"/>
+          <w:lang w:val="fr-CH"/>
+        </w:rPr>
+        <w:t xml:space="preserve"> D’un autre côté, </w:t>
+      </w:r>
+      <w:r>
+        <w:rPr>
+          <w:rFonts w:ascii="Garamond" w:hAnsi="Garamond"/>
+          <w:sz w:val="26"/>
+          <w:szCs w:val="26"/>
+          <w:lang w:val="fr-CH"/>
+        </w:rPr>
+        <w:t>il</w:t>
+      </w:r>
+      <w:r>
+        <w:rPr>
+          <w:rFonts w:ascii="Garamond" w:hAnsi="Garamond"/>
+          <w:sz w:val="26"/>
+          <w:szCs w:val="26"/>
+          <w:lang w:val="fr-CH"/>
+        </w:rPr>
+        <w:t xml:space="preserve"> est également </w:t>
       </w:r>
       <w:proofErr w:type="spellStart"/>
       <w:r>
         <w:rPr>
           <w:rFonts w:ascii="Garamond" w:hAnsi="Garamond"/>
+          <w:i/>
+          <w:iCs/>
           <w:sz w:val="26"/>
           <w:szCs w:val="26"/>
           <w:lang w:val="fr-CH"/>
@@ -1850,11 +2134,42 @@
       <w:r>
         <w:rPr>
           <w:rFonts w:ascii="Garamond" w:hAnsi="Garamond"/>
-          <w:sz w:val="26"/>
-          <w:szCs w:val="26"/>
-          <w:lang w:val="fr-CH"/>
-        </w:rPr>
-        <w:t xml:space="preserve">-up, car nous avons très vite adopté Turing Complete comme une référence centrale pour notre projet. Nous avions donc une expérience très précise en tête en ce qui concerne les puzzle, </w:t>
+          <w:i/>
+          <w:iCs/>
+          <w:sz w:val="26"/>
+          <w:szCs w:val="26"/>
+          <w:lang w:val="fr-CH"/>
+        </w:rPr>
+        <w:t>-up</w:t>
+      </w:r>
+      <w:r>
+        <w:rPr>
+          <w:rFonts w:ascii="Garamond" w:hAnsi="Garamond"/>
+          <w:sz w:val="26"/>
+          <w:szCs w:val="26"/>
+          <w:lang w:val="fr-CH"/>
+        </w:rPr>
+        <w:t xml:space="preserve">, car nous avons très vite adopté </w:t>
+      </w:r>
+      <w:r>
+        <w:rPr>
+          <w:rFonts w:ascii="Garamond" w:hAnsi="Garamond"/>
+          <w:i/>
+          <w:iCs/>
+          <w:sz w:val="26"/>
+          <w:szCs w:val="26"/>
+          <w:lang w:val="fr-CH"/>
+        </w:rPr>
+        <w:t>Turing Complete</w:t>
+      </w:r>
+      <w:r>
+        <w:rPr>
+          <w:rFonts w:ascii="Garamond" w:hAnsi="Garamond"/>
+          <w:sz w:val="26"/>
+          <w:szCs w:val="26"/>
+          <w:lang w:val="fr-CH"/>
+        </w:rPr>
+        <w:t xml:space="preserve"> comme une référence centrale pour notre projet. Nous avions donc une expérience très précise en tête en ce qui concerne les puzzle, </w:t>
       </w:r>
       <w:r>
         <w:rPr>
@@ -4574,7 +4889,43 @@
           <w:szCs w:val="26"/>
           <w:lang w:val="fr-CH"/>
         </w:rPr>
-        <w:t xml:space="preserve"> cruellement sentir au fil du semestre. Chaque membre de l’équipe s’est vu attribué un élément du jeu à développer dans son ensemble. Cela a contribué à renforcer un manque de communication déjà présent dès le début du projet ; les membres de l’équipe n’ayant pas besoin des autres pour développer leur partie propre, toute l’équipe a eu tendance à s’isoler plutôt qu’à travailler ensemble. De plus, le fait d’attribuer à chaque personne un éléments entier plutôt qu’une liste de tâche a participé à un manque de clarté global. Il était difficile de savoir sur quoi travaillait chaque membre de l’équipe à un instant donné. Enfin, l’absence d’une timeline clair a également contribué à rendre difficile la coordination du travail sur ce projet.</w:t>
+        <w:t xml:space="preserve"> cruellement sentir au fil du semestre. Chaque membre de l’équipe s’est vu attribué un élément du jeu à développer dans son ensemble. Cela a contribué à renforcer un manque de communication déjà présent dès le début du projet ; les membres de l’équipe n’ayant pas besoin des autres pour développer leur partie propre, toute l’équipe a eu tendance à s’isoler plutôt qu’à travailler ensemble. De plus, le fait d’attribuer à chaque personne un éléments entier plutôt qu’une liste de tâche</w:t>
+      </w:r>
+      <w:r>
+        <w:rPr>
+          <w:rFonts w:ascii="Garamond" w:hAnsi="Garamond"/>
+          <w:sz w:val="26"/>
+          <w:szCs w:val="26"/>
+          <w:lang w:val="fr-CH"/>
+        </w:rPr>
+        <w:t>s</w:t>
+      </w:r>
+      <w:r>
+        <w:rPr>
+          <w:rFonts w:ascii="Garamond" w:hAnsi="Garamond"/>
+          <w:sz w:val="26"/>
+          <w:szCs w:val="26"/>
+          <w:lang w:val="fr-CH"/>
+        </w:rPr>
+        <w:t xml:space="preserve"> a participé à un manque de clarté global. Il était difficile de savoir sur quoi travaillait chaque membre de l’équipe à un instant donné. Enfin, l’absence d’une timeline clair</w:t>
+      </w:r>
+      <w:r>
+        <w:rPr>
+          <w:rFonts w:ascii="Garamond" w:hAnsi="Garamond"/>
+          <w:sz w:val="26"/>
+          <w:szCs w:val="26"/>
+          <w:lang w:val="fr-CH"/>
+        </w:rPr>
+        <w:t>e</w:t>
+      </w:r>
+      <w:r>
+        <w:rPr>
+          <w:rFonts w:ascii="Garamond" w:hAnsi="Garamond"/>
+          <w:sz w:val="26"/>
+          <w:szCs w:val="26"/>
+          <w:lang w:val="fr-CH"/>
+        </w:rPr>
+        <w:t xml:space="preserve"> a également contribué à rendre difficile la coordination du travail sur ce projet.</w:t>
       </w:r>
     </w:p>
     <w:p>
@@ -4761,232 +5112,87 @@
       <w:r>
         <w:rPr>
           <w:rFonts w:ascii="Garamond" w:hAnsi="Garamond"/>
-          <w:sz w:val="26"/>
-          <w:szCs w:val="26"/>
-          <w:lang w:val="fr-CH"/>
-        </w:rPr>
-        <w:t>D’abord, il faut qu’il y ait 1) des éléments propres aux jeux, 2) qui doivent être utilisés dans des contextes extérieurs au jeu afin 3) d’augmenter l’engagement (la motivation, la participation, etc.) et améliorer l’expérience de l’usager (plus plaisant, agréable, etc.) 4) dans le but d’avoir des effets sur son comportement 5) pour la réalisation de tâches (dans un sens très large).</w:t>
-      </w:r>
-      <w:r>
-        <w:rPr>
-          <w:rFonts w:ascii="Garamond" w:hAnsi="Garamond"/>
-          <w:sz w:val="26"/>
-          <w:szCs w:val="26"/>
-          <w:lang w:val="fr-CH"/>
-        </w:rPr>
-        <w:t> » (</w:t>
-      </w:r>
-      <w:proofErr w:type="spellStart"/>
-      <w:r>
-        <w:rPr>
-          <w:rFonts w:ascii="Garamond" w:hAnsi="Garamond"/>
-          <w:sz w:val="26"/>
-          <w:szCs w:val="26"/>
-          <w:lang w:val="fr-CH"/>
-        </w:rPr>
-        <w:t>Bonenfant</w:t>
-      </w:r>
-      <w:proofErr w:type="spellEnd"/>
-      <w:r>
-        <w:rPr>
-          <w:rFonts w:ascii="Garamond" w:hAnsi="Garamond"/>
-          <w:sz w:val="26"/>
-          <w:szCs w:val="26"/>
-          <w:lang w:val="fr-CH"/>
-        </w:rPr>
-        <w:t xml:space="preserve">, </w:t>
-      </w:r>
-      <w:r>
-        <w:rPr>
-          <w:rFonts w:ascii="Garamond" w:hAnsi="Garamond"/>
-          <w:sz w:val="26"/>
-          <w:szCs w:val="26"/>
-          <w:lang w:val="fr-CH"/>
-        </w:rPr>
-        <w:t>2023</w:t>
-      </w:r>
-      <w:r>
-        <w:rPr>
-          <w:rFonts w:ascii="Garamond" w:hAnsi="Garamond"/>
-          <w:sz w:val="26"/>
-          <w:szCs w:val="26"/>
-          <w:lang w:val="fr-CH"/>
-        </w:rPr>
-        <w:t>)</w:t>
-      </w:r>
-      <w:r>
-        <w:rPr>
-          <w:rFonts w:ascii="Garamond" w:hAnsi="Garamond"/>
-          <w:sz w:val="26"/>
-          <w:szCs w:val="26"/>
-          <w:lang w:val="fr-CH"/>
-        </w:rPr>
-        <w:t>.</w:t>
-      </w:r>
-      <w:r>
-        <w:rPr>
-          <w:rFonts w:ascii="Garamond" w:hAnsi="Garamond"/>
-          <w:sz w:val="26"/>
-          <w:szCs w:val="26"/>
-          <w:lang w:val="fr-CH"/>
-        </w:rPr>
-        <w:t xml:space="preserve"> </w:t>
-      </w:r>
-      <w:r>
-        <w:rPr>
-          <w:rFonts w:ascii="Garamond" w:hAnsi="Garamond"/>
-          <w:sz w:val="26"/>
-          <w:szCs w:val="26"/>
-          <w:lang w:val="fr-CH"/>
-        </w:rPr>
-        <w:t xml:space="preserve">Si </w:t>
-      </w:r>
-      <w:r>
-        <w:rPr>
-          <w:rFonts w:ascii="Garamond" w:hAnsi="Garamond"/>
           <w:i/>
           <w:iCs/>
           <w:sz w:val="26"/>
           <w:szCs w:val="26"/>
           <w:lang w:val="fr-CH"/>
         </w:rPr>
-        <w:t>Synapse</w:t>
-      </w:r>
-      <w:r>
-        <w:rPr>
-          <w:rFonts w:ascii="Garamond" w:hAnsi="Garamond"/>
-          <w:sz w:val="26"/>
-          <w:szCs w:val="26"/>
-          <w:lang w:val="fr-CH"/>
-        </w:rPr>
-        <w:t xml:space="preserve"> propose bien des éléments propres aux jeux </w:t>
-      </w:r>
-      <w:r>
-        <w:rPr>
-          <w:rFonts w:ascii="Garamond" w:hAnsi="Garamond"/>
-          <w:sz w:val="26"/>
-          <w:szCs w:val="26"/>
-          <w:lang w:val="fr-CH"/>
-        </w:rPr>
-        <w:t xml:space="preserve">(1) </w:t>
-      </w:r>
-      <w:r>
-        <w:rPr>
-          <w:rFonts w:ascii="Garamond" w:hAnsi="Garamond"/>
-          <w:sz w:val="26"/>
-          <w:szCs w:val="26"/>
-          <w:lang w:val="fr-CH"/>
-        </w:rPr>
-        <w:t>dans le but d’augmenter l’engagement</w:t>
-      </w:r>
-      <w:r>
-        <w:rPr>
-          <w:rFonts w:ascii="Garamond" w:hAnsi="Garamond"/>
-          <w:sz w:val="26"/>
-          <w:szCs w:val="26"/>
-          <w:lang w:val="fr-CH"/>
-        </w:rPr>
-        <w:t xml:space="preserve"> (3)</w:t>
-      </w:r>
-      <w:r>
-        <w:rPr>
-          <w:rFonts w:ascii="Garamond" w:hAnsi="Garamond"/>
-          <w:sz w:val="26"/>
-          <w:szCs w:val="26"/>
-          <w:lang w:val="fr-CH"/>
-        </w:rPr>
-        <w:t xml:space="preserve"> afin de pousser les enfants à se confronter à des puzzles</w:t>
-      </w:r>
-      <w:r>
-        <w:rPr>
-          <w:rFonts w:ascii="Garamond" w:hAnsi="Garamond"/>
-          <w:sz w:val="26"/>
-          <w:szCs w:val="26"/>
-          <w:lang w:val="fr-CH"/>
-        </w:rPr>
-        <w:t xml:space="preserve"> (4)</w:t>
-      </w:r>
-      <w:r>
-        <w:rPr>
-          <w:rFonts w:ascii="Garamond" w:hAnsi="Garamond"/>
-          <w:sz w:val="26"/>
-          <w:szCs w:val="26"/>
-          <w:lang w:val="fr-CH"/>
-        </w:rPr>
-        <w:t xml:space="preserve"> dans le but d’acquérir des compétences liées aux portes logiques</w:t>
-      </w:r>
-      <w:r>
-        <w:rPr>
-          <w:rFonts w:ascii="Garamond" w:hAnsi="Garamond"/>
-          <w:sz w:val="26"/>
-          <w:szCs w:val="26"/>
-          <w:lang w:val="fr-CH"/>
-        </w:rPr>
-        <w:t xml:space="preserve"> (5)</w:t>
-      </w:r>
-      <w:r>
-        <w:rPr>
-          <w:rFonts w:ascii="Garamond" w:hAnsi="Garamond"/>
-          <w:sz w:val="26"/>
-          <w:szCs w:val="26"/>
-          <w:lang w:val="fr-CH"/>
-        </w:rPr>
-        <w:t>, cela ne se fait pas dans un contexte extérieur au jeu</w:t>
-      </w:r>
-      <w:r>
-        <w:rPr>
-          <w:rFonts w:ascii="Garamond" w:hAnsi="Garamond"/>
-          <w:sz w:val="26"/>
-          <w:szCs w:val="26"/>
-          <w:lang w:val="fr-CH"/>
-        </w:rPr>
-        <w:t xml:space="preserve"> (2)</w:t>
-      </w:r>
-      <w:r>
-        <w:rPr>
-          <w:rFonts w:ascii="Garamond" w:hAnsi="Garamond"/>
-          <w:sz w:val="26"/>
-          <w:szCs w:val="26"/>
-          <w:lang w:val="fr-CH"/>
-        </w:rPr>
-        <w:t>. En réalité, plutôt que d’importer dans un contexte non-ludique des éléments de jeu, nous importons dans un contexte ludique des éléments extérieurs au jeu (à savoir l’apprentissage des portes logiques)</w:t>
-      </w:r>
-      <w:r>
-        <w:rPr>
-          <w:rStyle w:val="FootnoteReference"/>
-          <w:rFonts w:ascii="Garamond" w:hAnsi="Garamond"/>
-          <w:sz w:val="26"/>
-          <w:szCs w:val="26"/>
-          <w:lang w:val="fr-CH"/>
-        </w:rPr>
-        <w:footnoteReference w:id="1"/>
-      </w:r>
-      <w:r>
-        <w:rPr>
-          <w:rFonts w:ascii="Garamond" w:hAnsi="Garamond"/>
-          <w:sz w:val="26"/>
-          <w:szCs w:val="26"/>
-          <w:lang w:val="fr-CH"/>
-        </w:rPr>
-        <w:t xml:space="preserve">. Mais c’est là une critique qui peut être fait à l’ensemble des projets réalisés ce semestre dans le cadre de ce cours. Malgré ce décalage sémantique, </w:t>
-      </w:r>
-      <w:r>
-        <w:rPr>
-          <w:rFonts w:ascii="Garamond" w:hAnsi="Garamond"/>
-          <w:sz w:val="26"/>
-          <w:szCs w:val="26"/>
-          <w:lang w:val="fr-CH"/>
-        </w:rPr>
-        <w:t xml:space="preserve">la littérature portant sur la gamification permet </w:t>
-      </w:r>
-      <w:r>
-        <w:rPr>
-          <w:rFonts w:ascii="Garamond" w:hAnsi="Garamond"/>
-          <w:sz w:val="26"/>
-          <w:szCs w:val="26"/>
-          <w:lang w:val="fr-CH"/>
-        </w:rPr>
-        <w:t xml:space="preserve">une analyse pertinente du game design de </w:t>
+        <w:t>D’abord, il faut qu’il y ait 1) des éléments propres aux jeux, 2) qui doivent être utilisés dans des contextes extérieurs au jeu afin 3) d’augmenter l’engagement (la motivation, la participation, etc.) et améliorer l’expérience de l’usager (plus plaisant, agréable, etc.) 4) dans le but d’avoir des effets sur son comportement 5) pour la réalisation de tâches (dans un sens très large).</w:t>
+      </w:r>
+      <w:r>
+        <w:rPr>
+          <w:rFonts w:ascii="Garamond" w:hAnsi="Garamond"/>
+          <w:sz w:val="26"/>
+          <w:szCs w:val="26"/>
+          <w:lang w:val="fr-CH"/>
+        </w:rPr>
+        <w:t> » (</w:t>
+      </w:r>
+      <w:proofErr w:type="spellStart"/>
+      <w:r>
+        <w:rPr>
+          <w:rFonts w:ascii="Garamond" w:hAnsi="Garamond"/>
+          <w:sz w:val="26"/>
+          <w:szCs w:val="26"/>
+          <w:lang w:val="fr-CH"/>
+        </w:rPr>
+        <w:t>Bonenfant</w:t>
+      </w:r>
+      <w:proofErr w:type="spellEnd"/>
+      <w:r>
+        <w:rPr>
+          <w:rFonts w:ascii="Garamond" w:hAnsi="Garamond"/>
+          <w:sz w:val="26"/>
+          <w:szCs w:val="26"/>
+          <w:lang w:val="fr-CH"/>
+        </w:rPr>
+        <w:t xml:space="preserve">, </w:t>
+      </w:r>
+      <w:r>
+        <w:rPr>
+          <w:rFonts w:ascii="Garamond" w:hAnsi="Garamond"/>
+          <w:sz w:val="26"/>
+          <w:szCs w:val="26"/>
+          <w:lang w:val="fr-CH"/>
+        </w:rPr>
+        <w:t>2023</w:t>
+      </w:r>
+      <w:r>
+        <w:rPr>
+          <w:rFonts w:ascii="Garamond" w:hAnsi="Garamond"/>
+          <w:sz w:val="26"/>
+          <w:szCs w:val="26"/>
+          <w:lang w:val="fr-CH"/>
+        </w:rPr>
+        <w:t>)</w:t>
+      </w:r>
+      <w:r>
+        <w:rPr>
+          <w:rFonts w:ascii="Garamond" w:hAnsi="Garamond"/>
+          <w:sz w:val="26"/>
+          <w:szCs w:val="26"/>
+          <w:lang w:val="fr-CH"/>
+        </w:rPr>
+        <w:t>.</w:t>
+      </w:r>
+      <w:r>
+        <w:rPr>
+          <w:rFonts w:ascii="Garamond" w:hAnsi="Garamond"/>
+          <w:sz w:val="26"/>
+          <w:szCs w:val="26"/>
+          <w:lang w:val="fr-CH"/>
+        </w:rPr>
+        <w:t xml:space="preserve"> </w:t>
+      </w:r>
+      <w:r>
+        <w:rPr>
+          <w:rFonts w:ascii="Garamond" w:hAnsi="Garamond"/>
+          <w:sz w:val="26"/>
+          <w:szCs w:val="26"/>
+          <w:lang w:val="fr-CH"/>
+        </w:rPr>
+        <w:t xml:space="preserve">Si </w:t>
       </w:r>
       <w:r>
         <w:rPr>
@@ -5006,16 +5212,152 @@
           <w:szCs w:val="26"/>
           <w:lang w:val="fr-CH"/>
         </w:rPr>
-        <w:t xml:space="preserve">. </w:t>
-      </w:r>
-      <w:r>
-        <w:rPr>
-          <w:rFonts w:ascii="Garamond" w:hAnsi="Garamond"/>
-          <w:sz w:val="26"/>
-          <w:szCs w:val="26"/>
-          <w:lang w:val="fr-CH"/>
-        </w:rPr>
-        <w:t xml:space="preserve">Dans </w:t>
+        <w:t xml:space="preserve"> propose bien des éléments propres aux jeux </w:t>
+      </w:r>
+      <w:r>
+        <w:rPr>
+          <w:rFonts w:ascii="Garamond" w:hAnsi="Garamond"/>
+          <w:sz w:val="26"/>
+          <w:szCs w:val="26"/>
+          <w:lang w:val="fr-CH"/>
+        </w:rPr>
+        <w:t xml:space="preserve">(1) </w:t>
+      </w:r>
+      <w:r>
+        <w:rPr>
+          <w:rFonts w:ascii="Garamond" w:hAnsi="Garamond"/>
+          <w:sz w:val="26"/>
+          <w:szCs w:val="26"/>
+          <w:lang w:val="fr-CH"/>
+        </w:rPr>
+        <w:t>dans le but d’augmenter l’engagement</w:t>
+      </w:r>
+      <w:r>
+        <w:rPr>
+          <w:rFonts w:ascii="Garamond" w:hAnsi="Garamond"/>
+          <w:sz w:val="26"/>
+          <w:szCs w:val="26"/>
+          <w:lang w:val="fr-CH"/>
+        </w:rPr>
+        <w:t xml:space="preserve"> (3)</w:t>
+      </w:r>
+      <w:r>
+        <w:rPr>
+          <w:rFonts w:ascii="Garamond" w:hAnsi="Garamond"/>
+          <w:sz w:val="26"/>
+          <w:szCs w:val="26"/>
+          <w:lang w:val="fr-CH"/>
+        </w:rPr>
+        <w:t xml:space="preserve"> afin de pousser les enfants à se confronter à des puzzles</w:t>
+      </w:r>
+      <w:r>
+        <w:rPr>
+          <w:rFonts w:ascii="Garamond" w:hAnsi="Garamond"/>
+          <w:sz w:val="26"/>
+          <w:szCs w:val="26"/>
+          <w:lang w:val="fr-CH"/>
+        </w:rPr>
+        <w:t xml:space="preserve"> (4)</w:t>
+      </w:r>
+      <w:r>
+        <w:rPr>
+          <w:rFonts w:ascii="Garamond" w:hAnsi="Garamond"/>
+          <w:sz w:val="26"/>
+          <w:szCs w:val="26"/>
+          <w:lang w:val="fr-CH"/>
+        </w:rPr>
+        <w:t xml:space="preserve"> dans le but d’acquérir des compétences liées aux portes logiques</w:t>
+      </w:r>
+      <w:r>
+        <w:rPr>
+          <w:rFonts w:ascii="Garamond" w:hAnsi="Garamond"/>
+          <w:sz w:val="26"/>
+          <w:szCs w:val="26"/>
+          <w:lang w:val="fr-CH"/>
+        </w:rPr>
+        <w:t xml:space="preserve"> (5)</w:t>
+      </w:r>
+      <w:r>
+        <w:rPr>
+          <w:rFonts w:ascii="Garamond" w:hAnsi="Garamond"/>
+          <w:sz w:val="26"/>
+          <w:szCs w:val="26"/>
+          <w:lang w:val="fr-CH"/>
+        </w:rPr>
+        <w:t>, cela ne se fait pas dans un contexte extérieur au jeu</w:t>
+      </w:r>
+      <w:r>
+        <w:rPr>
+          <w:rFonts w:ascii="Garamond" w:hAnsi="Garamond"/>
+          <w:sz w:val="26"/>
+          <w:szCs w:val="26"/>
+          <w:lang w:val="fr-CH"/>
+        </w:rPr>
+        <w:t xml:space="preserve"> (2)</w:t>
+      </w:r>
+      <w:r>
+        <w:rPr>
+          <w:rFonts w:ascii="Garamond" w:hAnsi="Garamond"/>
+          <w:sz w:val="26"/>
+          <w:szCs w:val="26"/>
+          <w:lang w:val="fr-CH"/>
+        </w:rPr>
+        <w:t>. En réalité, plutôt que d’importer dans un contexte non-ludique des éléments de jeu, nous importons dans un contexte ludique des éléments extérieurs au jeu (à savoir l’apprentissage des portes logiques)</w:t>
+      </w:r>
+      <w:r>
+        <w:rPr>
+          <w:rStyle w:val="FootnoteReference"/>
+          <w:rFonts w:ascii="Garamond" w:hAnsi="Garamond"/>
+          <w:sz w:val="26"/>
+          <w:szCs w:val="26"/>
+          <w:lang w:val="fr-CH"/>
+        </w:rPr>
+        <w:footnoteReference w:id="1"/>
+      </w:r>
+      <w:r>
+        <w:rPr>
+          <w:rFonts w:ascii="Garamond" w:hAnsi="Garamond"/>
+          <w:sz w:val="26"/>
+          <w:szCs w:val="26"/>
+          <w:lang w:val="fr-CH"/>
+        </w:rPr>
+        <w:t>.</w:t>
+      </w:r>
+      <w:r>
+        <w:rPr>
+          <w:rFonts w:ascii="Garamond" w:hAnsi="Garamond"/>
+          <w:sz w:val="26"/>
+          <w:szCs w:val="26"/>
+          <w:lang w:val="fr-CH"/>
+        </w:rPr>
+        <w:t xml:space="preserve"> </w:t>
+      </w:r>
+      <w:r>
+        <w:rPr>
+          <w:rFonts w:ascii="Garamond" w:hAnsi="Garamond"/>
+          <w:sz w:val="26"/>
+          <w:szCs w:val="26"/>
+          <w:lang w:val="fr-CH"/>
+        </w:rPr>
+        <w:t xml:space="preserve">Malgré ce décalage sémantique, </w:t>
+      </w:r>
+      <w:r>
+        <w:rPr>
+          <w:rFonts w:ascii="Garamond" w:hAnsi="Garamond"/>
+          <w:sz w:val="26"/>
+          <w:szCs w:val="26"/>
+          <w:lang w:val="fr-CH"/>
+        </w:rPr>
+        <w:t xml:space="preserve">la littérature portant sur la gamification permet </w:t>
+      </w:r>
+      <w:r>
+        <w:rPr>
+          <w:rFonts w:ascii="Garamond" w:hAnsi="Garamond"/>
+          <w:sz w:val="26"/>
+          <w:szCs w:val="26"/>
+          <w:lang w:val="fr-CH"/>
+        </w:rPr>
+        <w:t xml:space="preserve">une analyse pertinente du game design de </w:t>
       </w:r>
       <w:r>
         <w:rPr>
@@ -5026,9 +5368,26 @@
           <w:szCs w:val="26"/>
           <w:lang w:val="fr-CH"/>
         </w:rPr>
-        <w:t xml:space="preserve">A RECIPE for </w:t>
-      </w:r>
-      <w:proofErr w:type="spellStart"/>
+        <w:t>Synapse</w:t>
+      </w:r>
+      <w:r>
+        <w:rPr>
+          <w:rFonts w:ascii="Garamond" w:hAnsi="Garamond"/>
+          <w:sz w:val="26"/>
+          <w:szCs w:val="26"/>
+          <w:lang w:val="fr-CH"/>
+        </w:rPr>
+        <w:t xml:space="preserve">. </w:t>
+      </w:r>
+      <w:r>
+        <w:rPr>
+          <w:rFonts w:ascii="Garamond" w:hAnsi="Garamond"/>
+          <w:sz w:val="26"/>
+          <w:szCs w:val="26"/>
+          <w:lang w:val="fr-CH"/>
+        </w:rPr>
+        <w:t xml:space="preserve">Dans </w:t>
+      </w:r>
       <w:r>
         <w:rPr>
           <w:rFonts w:ascii="Garamond" w:hAnsi="Garamond"/>
@@ -5038,9 +5397,8 @@
           <w:szCs w:val="26"/>
           <w:lang w:val="fr-CH"/>
         </w:rPr>
-        <w:t>Meaningful</w:t>
-      </w:r>
-      <w:proofErr w:type="spellEnd"/>
+        <w:t xml:space="preserve">A </w:t>
+      </w:r>
       <w:r>
         <w:rPr>
           <w:rFonts w:ascii="Garamond" w:hAnsi="Garamond"/>
@@ -5050,103 +5408,7 @@
           <w:szCs w:val="26"/>
           <w:lang w:val="fr-CH"/>
         </w:rPr>
-        <w:t xml:space="preserve"> Gamification</w:t>
-      </w:r>
-      <w:r>
-        <w:rPr>
-          <w:rFonts w:ascii="Garamond" w:hAnsi="Garamond"/>
-          <w:sz w:val="26"/>
-          <w:szCs w:val="26"/>
-          <w:lang w:val="fr-CH"/>
-        </w:rPr>
-        <w:t xml:space="preserve"> (Nicholson, 2015), </w:t>
-      </w:r>
-      <w:r>
-        <w:rPr>
-          <w:rFonts w:ascii="Garamond" w:hAnsi="Garamond"/>
-          <w:sz w:val="26"/>
-          <w:szCs w:val="26"/>
-          <w:lang w:val="fr-CH"/>
-        </w:rPr>
-        <w:t xml:space="preserve"> </w:t>
-      </w:r>
-      <w:r>
-        <w:rPr>
-          <w:rFonts w:ascii="Garamond" w:hAnsi="Garamond"/>
-          <w:sz w:val="26"/>
-          <w:szCs w:val="26"/>
-          <w:lang w:val="fr-CH"/>
-        </w:rPr>
-        <w:t xml:space="preserve">Nicholson propose une analyse de la motivation en reprenant la distinction entre motivation intrinsèque et motivation extrinsèque décrite par </w:t>
-      </w:r>
-      <w:proofErr w:type="spellStart"/>
-      <w:r>
-        <w:rPr>
-          <w:rFonts w:ascii="Garamond" w:hAnsi="Garamond"/>
-          <w:sz w:val="26"/>
-          <w:szCs w:val="26"/>
-          <w:lang w:val="fr-CH"/>
-        </w:rPr>
-        <w:t>Deci</w:t>
-      </w:r>
-      <w:proofErr w:type="spellEnd"/>
-      <w:r>
-        <w:rPr>
-          <w:rFonts w:ascii="Garamond" w:hAnsi="Garamond"/>
-          <w:sz w:val="26"/>
-          <w:szCs w:val="26"/>
-          <w:lang w:val="fr-CH"/>
-        </w:rPr>
-        <w:t xml:space="preserve"> et Ryan (</w:t>
-      </w:r>
-      <w:proofErr w:type="spellStart"/>
-      <w:r>
-        <w:rPr>
-          <w:rFonts w:ascii="Garamond" w:hAnsi="Garamond"/>
-          <w:sz w:val="26"/>
-          <w:szCs w:val="26"/>
-          <w:lang w:val="fr-CH"/>
-        </w:rPr>
-        <w:t>Deci</w:t>
-      </w:r>
-      <w:proofErr w:type="spellEnd"/>
-      <w:r>
-        <w:rPr>
-          <w:rFonts w:ascii="Garamond" w:hAnsi="Garamond"/>
-          <w:sz w:val="26"/>
-          <w:szCs w:val="26"/>
-          <w:lang w:val="fr-CH"/>
-        </w:rPr>
-        <w:t xml:space="preserve">, Ryan, 2004). La motivation intrinsèque y est décrite comme étant la motivation qu’a une personne accomplissant une tâche à effectuer cette tâche de manière inhérente, là où la motivation extrinsèque est la motivation résultante de récompenses externes à la tâche accordée à la personne en échange de l’accomplissement de ladite tâche. </w:t>
-      </w:r>
-      <w:r>
-        <w:rPr>
-          <w:rFonts w:ascii="Garamond" w:hAnsi="Garamond"/>
-          <w:sz w:val="26"/>
-          <w:szCs w:val="26"/>
-          <w:lang w:val="fr-CH"/>
-        </w:rPr>
-        <w:t xml:space="preserve">En s’appuyant sur les travaux de </w:t>
-      </w:r>
-      <w:proofErr w:type="spellStart"/>
-      <w:r>
-        <w:rPr>
-          <w:rFonts w:ascii="Garamond" w:hAnsi="Garamond"/>
-          <w:sz w:val="26"/>
-          <w:szCs w:val="26"/>
-          <w:lang w:val="fr-CH"/>
-        </w:rPr>
-        <w:t>Deci</w:t>
-      </w:r>
-      <w:proofErr w:type="spellEnd"/>
-      <w:r>
-        <w:rPr>
-          <w:rFonts w:ascii="Garamond" w:hAnsi="Garamond"/>
-          <w:sz w:val="26"/>
-          <w:szCs w:val="26"/>
-          <w:lang w:val="fr-CH"/>
-        </w:rPr>
-        <w:t xml:space="preserve"> et Ryan, Nicholson rappelle que, si la motivation extrinsèque est efficace lorsqu’il s’agit de pousser une personne à effectuer une tâche, elle peut causer un désintérêt pour celle-ci : « </w:t>
+        <w:t>RECIPE</w:t>
       </w:r>
       <w:r>
         <w:rPr>
@@ -5157,8 +5419,9 @@
           <w:szCs w:val="26"/>
           <w:lang w:val="fr-CH"/>
         </w:rPr>
-        <w:t>Si des récompenses sont utilisées pour encourager un comportement qu'une personne</w:t>
-      </w:r>
+        <w:t xml:space="preserve"> for </w:t>
+      </w:r>
+      <w:proofErr w:type="spellStart"/>
       <w:r>
         <w:rPr>
           <w:rFonts w:ascii="Garamond" w:hAnsi="Garamond"/>
@@ -5168,8 +5431,9 @@
           <w:szCs w:val="26"/>
           <w:lang w:val="fr-CH"/>
         </w:rPr>
-        <w:t xml:space="preserve"> </w:t>
-      </w:r>
+        <w:t>Meaningful</w:t>
+      </w:r>
+      <w:proofErr w:type="spellEnd"/>
       <w:r>
         <w:rPr>
           <w:rFonts w:ascii="Garamond" w:hAnsi="Garamond"/>
@@ -5179,7 +5443,121 @@
           <w:szCs w:val="26"/>
           <w:lang w:val="fr-CH"/>
         </w:rPr>
-        <w:t>a déjà une certaine motivation intrinsèque à adopter</w:t>
+        <w:t xml:space="preserve"> Gamification</w:t>
+      </w:r>
+      <w:r>
+        <w:rPr>
+          <w:rFonts w:ascii="Garamond" w:hAnsi="Garamond"/>
+          <w:sz w:val="26"/>
+          <w:szCs w:val="26"/>
+          <w:lang w:val="fr-CH"/>
+        </w:rPr>
+        <w:t xml:space="preserve"> (Nicholson, 2015), </w:t>
+      </w:r>
+      <w:r>
+        <w:rPr>
+          <w:rFonts w:ascii="Garamond" w:hAnsi="Garamond"/>
+          <w:sz w:val="26"/>
+          <w:szCs w:val="26"/>
+          <w:lang w:val="fr-CH"/>
+        </w:rPr>
+        <w:t xml:space="preserve"> </w:t>
+      </w:r>
+      <w:r>
+        <w:rPr>
+          <w:rFonts w:ascii="Garamond" w:hAnsi="Garamond"/>
+          <w:sz w:val="26"/>
+          <w:szCs w:val="26"/>
+          <w:lang w:val="fr-CH"/>
+        </w:rPr>
+        <w:t xml:space="preserve">Nicholson propose une analyse de la motivation en reprenant la distinction entre motivation intrinsèque et motivation extrinsèque décrite par </w:t>
+      </w:r>
+      <w:proofErr w:type="spellStart"/>
+      <w:r>
+        <w:rPr>
+          <w:rFonts w:ascii="Garamond" w:hAnsi="Garamond"/>
+          <w:sz w:val="26"/>
+          <w:szCs w:val="26"/>
+          <w:lang w:val="fr-CH"/>
+        </w:rPr>
+        <w:t>Deci</w:t>
+      </w:r>
+      <w:proofErr w:type="spellEnd"/>
+      <w:r>
+        <w:rPr>
+          <w:rFonts w:ascii="Garamond" w:hAnsi="Garamond"/>
+          <w:sz w:val="26"/>
+          <w:szCs w:val="26"/>
+          <w:lang w:val="fr-CH"/>
+        </w:rPr>
+        <w:t xml:space="preserve"> et Ryan (</w:t>
+      </w:r>
+      <w:proofErr w:type="spellStart"/>
+      <w:r>
+        <w:rPr>
+          <w:rFonts w:ascii="Garamond" w:hAnsi="Garamond"/>
+          <w:sz w:val="26"/>
+          <w:szCs w:val="26"/>
+          <w:lang w:val="fr-CH"/>
+        </w:rPr>
+        <w:t>Deci</w:t>
+      </w:r>
+      <w:proofErr w:type="spellEnd"/>
+      <w:r>
+        <w:rPr>
+          <w:rFonts w:ascii="Garamond" w:hAnsi="Garamond"/>
+          <w:sz w:val="26"/>
+          <w:szCs w:val="26"/>
+          <w:lang w:val="fr-CH"/>
+        </w:rPr>
+        <w:t>, Ryan, 2004). La motivation intrinsèque y est décrite comme étant la motivation qu’a une personne accomplissant une tâche à effectuer cette tâche de manière inhérente, là où la motivation extrinsèque est la motivation résultante de récompenses externes à la</w:t>
+      </w:r>
+      <w:r>
+        <w:rPr>
+          <w:rFonts w:ascii="Garamond" w:hAnsi="Garamond"/>
+          <w:sz w:val="26"/>
+          <w:szCs w:val="26"/>
+          <w:lang w:val="fr-CH"/>
+        </w:rPr>
+        <w:t xml:space="preserve"> tâche</w:t>
+      </w:r>
+      <w:r>
+        <w:rPr>
+          <w:rFonts w:ascii="Garamond" w:hAnsi="Garamond"/>
+          <w:sz w:val="26"/>
+          <w:szCs w:val="26"/>
+          <w:lang w:val="fr-CH"/>
+        </w:rPr>
+        <w:t xml:space="preserve">. </w:t>
+      </w:r>
+      <w:r>
+        <w:rPr>
+          <w:rFonts w:ascii="Garamond" w:hAnsi="Garamond"/>
+          <w:sz w:val="26"/>
+          <w:szCs w:val="26"/>
+          <w:lang w:val="fr-CH"/>
+        </w:rPr>
+        <w:t xml:space="preserve">En s’appuyant sur les travaux de </w:t>
+      </w:r>
+      <w:proofErr w:type="spellStart"/>
+      <w:r>
+        <w:rPr>
+          <w:rFonts w:ascii="Garamond" w:hAnsi="Garamond"/>
+          <w:sz w:val="26"/>
+          <w:szCs w:val="26"/>
+          <w:lang w:val="fr-CH"/>
+        </w:rPr>
+        <w:t>Deci</w:t>
+      </w:r>
+      <w:proofErr w:type="spellEnd"/>
+      <w:r>
+        <w:rPr>
+          <w:rFonts w:ascii="Garamond" w:hAnsi="Garamond"/>
+          <w:sz w:val="26"/>
+          <w:szCs w:val="26"/>
+          <w:lang w:val="fr-CH"/>
+        </w:rPr>
+        <w:t xml:space="preserve"> et Ryan, Nicholson rappelle que, si la motivation extrinsèque est efficace lorsqu’il s’agit de pousser une personne à effectuer une tâche, elle peut causer un désintérêt pour celle-ci : « </w:t>
       </w:r>
       <w:r>
         <w:rPr>
@@ -5190,7 +5568,7 @@
           <w:szCs w:val="26"/>
           <w:lang w:val="fr-CH"/>
         </w:rPr>
-        <w:t>,</w:t>
+        <w:t>Si des récompenses sont utilisées pour encourager un comportement qu'une personne</w:t>
       </w:r>
       <w:r>
         <w:rPr>
@@ -5201,7 +5579,7 @@
           <w:szCs w:val="26"/>
           <w:lang w:val="fr-CH"/>
         </w:rPr>
-        <w:t xml:space="preserve"> et que ces récompenses sont supprimées ou ne sont plus considérées comme</w:t>
+        <w:t xml:space="preserve"> </w:t>
       </w:r>
       <w:r>
         <w:rPr>
@@ -5212,7 +5590,7 @@
           <w:szCs w:val="26"/>
           <w:lang w:val="fr-CH"/>
         </w:rPr>
-        <w:t xml:space="preserve"> ayant une certaine valeur</w:t>
+        <w:t>a déjà une certaine motivation intrinsèque à adopter</w:t>
       </w:r>
       <w:r>
         <w:rPr>
@@ -5223,7 +5601,7 @@
           <w:szCs w:val="26"/>
           <w:lang w:val="fr-CH"/>
         </w:rPr>
-        <w:t xml:space="preserve">, le sujet sera moins enclin à adopter le comportement que </w:t>
+        <w:t>,</w:t>
       </w:r>
       <w:r>
         <w:rPr>
@@ -5234,44 +5612,93 @@
           <w:szCs w:val="26"/>
           <w:lang w:val="fr-CH"/>
         </w:rPr>
+        <w:t xml:space="preserve"> et que ces récompenses sont supprimées ou ne sont plus considérées comme</w:t>
+      </w:r>
+      <w:r>
+        <w:rPr>
+          <w:rFonts w:ascii="Garamond" w:hAnsi="Garamond"/>
+          <w:i/>
+          <w:iCs/>
+          <w:sz w:val="26"/>
+          <w:szCs w:val="26"/>
+          <w:lang w:val="fr-CH"/>
+        </w:rPr>
+        <w:t xml:space="preserve"> ayant une certaine valeur</w:t>
+      </w:r>
+      <w:r>
+        <w:rPr>
+          <w:rFonts w:ascii="Garamond" w:hAnsi="Garamond"/>
+          <w:i/>
+          <w:iCs/>
+          <w:sz w:val="26"/>
+          <w:szCs w:val="26"/>
+          <w:lang w:val="fr-CH"/>
+        </w:rPr>
+        <w:t>, le sujet sera moins enclin à adopter le comportement que lorsqu'il l'a commencé</w:t>
+      </w:r>
+      <w:r>
+        <w:rPr>
+          <w:rFonts w:ascii="Garamond" w:hAnsi="Garamond"/>
+          <w:sz w:val="26"/>
+          <w:szCs w:val="26"/>
+          <w:lang w:val="fr-CH"/>
+        </w:rPr>
+        <w:t>.</w:t>
+      </w:r>
+      <w:r>
+        <w:rPr>
+          <w:rFonts w:ascii="Garamond" w:hAnsi="Garamond"/>
+          <w:sz w:val="26"/>
+          <w:szCs w:val="26"/>
+          <w:lang w:val="fr-CH"/>
+        </w:rPr>
+        <w:t> » (Nicholson, 2015, p.3</w:t>
+      </w:r>
+      <w:r>
+        <w:rPr>
+          <w:rFonts w:ascii="Garamond" w:hAnsi="Garamond"/>
+          <w:sz w:val="26"/>
+          <w:szCs w:val="26"/>
+          <w:lang w:val="fr-CH"/>
+        </w:rPr>
+        <w:t>, notre traduction</w:t>
+      </w:r>
+      <w:r>
+        <w:rPr>
+          <w:rFonts w:ascii="Garamond" w:hAnsi="Garamond"/>
+          <w:sz w:val="26"/>
+          <w:szCs w:val="26"/>
+          <w:lang w:val="fr-CH"/>
+        </w:rPr>
+        <w:t xml:space="preserve">). Les récompenses de ce type sont donc une épée à double tranchant ; d’une part elles permettent d’attirer le public cible vers un </w:t>
+      </w:r>
+      <w:r>
+        <w:rPr>
+          <w:rFonts w:ascii="Garamond" w:hAnsi="Garamond"/>
+          <w:sz w:val="26"/>
+          <w:szCs w:val="26"/>
+          <w:lang w:val="fr-CH"/>
+        </w:rPr>
         <w:lastRenderedPageBreak/>
-        <w:t>lorsqu'il l'a commencé</w:t>
-      </w:r>
-      <w:r>
-        <w:rPr>
-          <w:rFonts w:ascii="Garamond" w:hAnsi="Garamond"/>
-          <w:sz w:val="26"/>
-          <w:szCs w:val="26"/>
-          <w:lang w:val="fr-CH"/>
-        </w:rPr>
-        <w:t>.</w:t>
-      </w:r>
-      <w:r>
-        <w:rPr>
-          <w:rFonts w:ascii="Garamond" w:hAnsi="Garamond"/>
-          <w:sz w:val="26"/>
-          <w:szCs w:val="26"/>
-          <w:lang w:val="fr-CH"/>
-        </w:rPr>
-        <w:t> » (Nicholson, 2015, p.3</w:t>
-      </w:r>
-      <w:r>
-        <w:rPr>
-          <w:rFonts w:ascii="Garamond" w:hAnsi="Garamond"/>
-          <w:sz w:val="26"/>
-          <w:szCs w:val="26"/>
-          <w:lang w:val="fr-CH"/>
-        </w:rPr>
-        <w:t>, notre traduction</w:t>
-      </w:r>
-      <w:r>
-        <w:rPr>
-          <w:rFonts w:ascii="Garamond" w:hAnsi="Garamond"/>
-          <w:sz w:val="26"/>
-          <w:szCs w:val="26"/>
-          <w:lang w:val="fr-CH"/>
-        </w:rPr>
-        <w:t xml:space="preserve">). Les récompenses de ce type sont donc une épée à double tranchant ; d’une part elles permettent d’attirer le public cible vers un comportement désiré, mais d’autre part elles risquent d’avoir un effet repoussoir lorsque la valeur de ces récompenses diminue aux yeux de ce public cible. </w:t>
+        <w:t>comportement désiré, mais d’autre part elles risquent d’avoir un effet repoussoir lorsque la valeur de ces récompenses diminue aux yeux d</w:t>
+      </w:r>
+      <w:r>
+        <w:rPr>
+          <w:rFonts w:ascii="Garamond" w:hAnsi="Garamond"/>
+          <w:sz w:val="26"/>
+          <w:szCs w:val="26"/>
+          <w:lang w:val="fr-CH"/>
+        </w:rPr>
+        <w:t>u</w:t>
+      </w:r>
+      <w:r>
+        <w:rPr>
+          <w:rFonts w:ascii="Garamond" w:hAnsi="Garamond"/>
+          <w:sz w:val="26"/>
+          <w:szCs w:val="26"/>
+          <w:lang w:val="fr-CH"/>
+        </w:rPr>
+        <w:t xml:space="preserve"> public cible. </w:t>
       </w:r>
       <w:r>
         <w:rPr>
@@ -5282,25 +5709,87 @@
         </w:rPr>
         <w:t xml:space="preserve">Le design de </w:t>
       </w:r>
-      <w:proofErr w:type="spellStart"/>
-      <w:r>
-        <w:rPr>
-          <w:rFonts w:ascii="Garamond" w:hAnsi="Garamond"/>
-          <w:sz w:val="26"/>
-          <w:szCs w:val="26"/>
-          <w:lang w:val="fr-CH"/>
-        </w:rPr>
-        <w:t>Synpase</w:t>
-      </w:r>
-      <w:proofErr w:type="spellEnd"/>
-      <w:r>
-        <w:rPr>
-          <w:rFonts w:ascii="Garamond" w:hAnsi="Garamond"/>
-          <w:sz w:val="26"/>
-          <w:szCs w:val="26"/>
-          <w:lang w:val="fr-CH"/>
-        </w:rPr>
-        <w:t xml:space="preserve"> se base sur ce constat pour essayer de produire un “entonnoir” de récompenses afin de guider les enfants vers l’apprentissage du fonctionnement des portes logiques. Ainsi, en partant de motivations complètement externes à l’apprentissage, on cherche à atteindre une forme de motivation intrinsèque. Tout commence avec l’acquisition de ressources qui mène à l’augmentation du nombre affiché à l’écran. À partir de là, l’enfant va devoir acquérir plus de robots et les améliorer. L’augmentation du nombre de robots affichés à l’écran, et leur vitesse de travail plus rapide représente une récompense en soi. De là, l’enfant est contraint à résoudre des puzzle pour obtenir ce deux récompenses. Or, ces puzzles contiennent eux-mêmes une forme de récompense directe sous la forme de l’animation de validation des puzzles réussis, qui montrent visuellement que le puzzle est résolu. </w:t>
+      <w:r>
+        <w:rPr>
+          <w:rFonts w:ascii="Garamond" w:hAnsi="Garamond"/>
+          <w:i/>
+          <w:iCs/>
+          <w:sz w:val="26"/>
+          <w:szCs w:val="26"/>
+          <w:lang w:val="fr-CH"/>
+        </w:rPr>
+        <w:t>Sy</w:t>
+      </w:r>
+      <w:r>
+        <w:rPr>
+          <w:rFonts w:ascii="Garamond" w:hAnsi="Garamond"/>
+          <w:i/>
+          <w:iCs/>
+          <w:sz w:val="26"/>
+          <w:szCs w:val="26"/>
+          <w:lang w:val="fr-CH"/>
+        </w:rPr>
+        <w:t>n</w:t>
+      </w:r>
+      <w:r>
+        <w:rPr>
+          <w:rFonts w:ascii="Garamond" w:hAnsi="Garamond"/>
+          <w:i/>
+          <w:iCs/>
+          <w:sz w:val="26"/>
+          <w:szCs w:val="26"/>
+          <w:lang w:val="fr-CH"/>
+        </w:rPr>
+        <w:t>a</w:t>
+      </w:r>
+      <w:r>
+        <w:rPr>
+          <w:rFonts w:ascii="Garamond" w:hAnsi="Garamond"/>
+          <w:i/>
+          <w:iCs/>
+          <w:sz w:val="26"/>
+          <w:szCs w:val="26"/>
+          <w:lang w:val="fr-CH"/>
+        </w:rPr>
+        <w:t>p</w:t>
+      </w:r>
+      <w:r>
+        <w:rPr>
+          <w:rFonts w:ascii="Garamond" w:hAnsi="Garamond"/>
+          <w:i/>
+          <w:iCs/>
+          <w:sz w:val="26"/>
+          <w:szCs w:val="26"/>
+          <w:lang w:val="fr-CH"/>
+        </w:rPr>
+        <w:t>se</w:t>
+      </w:r>
+      <w:r>
+        <w:rPr>
+          <w:rFonts w:ascii="Garamond" w:hAnsi="Garamond"/>
+          <w:sz w:val="26"/>
+          <w:szCs w:val="26"/>
+          <w:lang w:val="fr-CH"/>
+        </w:rPr>
+        <w:t xml:space="preserve"> se base sur ce constat pour essayer de produire un “entonnoir” de récompenses afin de guider les enfants vers l’apprentissage du fonctionnement des portes logiques. Ainsi, en partant de motivations complètement externes à l’apprentissage, on cherche à atteindre une forme de motivation intrinsèque. Tout commence avec l’acquisition de ressources qui mène à l’augmentation du nombre affiché à l’écran. À partir de là, l’enfant va devoir acquérir plus de robots et les améliorer. L’augmentation du nombre de robots affichés à l’écran, et leur vitesse de travail plus rapide représente une récompense en soi.</w:t>
+      </w:r>
+      <w:r>
+        <w:rPr>
+          <w:rFonts w:ascii="Garamond" w:hAnsi="Garamond"/>
+          <w:sz w:val="26"/>
+          <w:szCs w:val="26"/>
+          <w:lang w:val="fr-CH"/>
+        </w:rPr>
+        <w:t xml:space="preserve"> L</w:t>
+      </w:r>
+      <w:r>
+        <w:rPr>
+          <w:rFonts w:ascii="Garamond" w:hAnsi="Garamond"/>
+          <w:sz w:val="26"/>
+          <w:szCs w:val="26"/>
+          <w:lang w:val="fr-CH"/>
+        </w:rPr>
+        <w:t xml:space="preserve">’enfant est contraint à résoudre des puzzle pour obtenir ce deux récompenses. Or, ces puzzles contiennent eux-mêmes une forme de récompense directe sous la forme de l’animation de validation des puzzles réussis, qui montrent visuellement que le puzzle est résolu. </w:t>
       </w:r>
     </w:p>
     <w:p>
@@ -5478,17 +5967,7 @@
           <w:szCs w:val="26"/>
           <w:lang w:val="fr-CH"/>
         </w:rPr>
-        <w:t xml:space="preserve"> se limite à la partie puzzle du jeu. Nous avons donc pu vérifier l’efficacité de cette dernière lorsqu’il s’agit d’apprendre le fonctionnement des </w:t>
-      </w:r>
-      <w:r>
-        <w:rPr>
-          <w:rFonts w:ascii="Garamond" w:hAnsi="Garamond"/>
-          <w:sz w:val="26"/>
-          <w:szCs w:val="26"/>
-          <w:lang w:val="fr-CH"/>
-        </w:rPr>
-        <w:lastRenderedPageBreak/>
-        <w:t xml:space="preserve">portes logiques à une population déjà intéressée, mais n’avons pas pu vérifier l’efficacité de notre design en entonnoir. </w:t>
+        <w:t xml:space="preserve"> se limite à la partie puzzle du jeu. Nous avons donc pu vérifier l’efficacité de cette dernière lorsqu’il s’agit d’apprendre le fonctionnement des portes logiques à une population déjà intéressée, mais n’avons pas pu vérifier l’efficacité de notre design en entonnoir. </w:t>
       </w:r>
     </w:p>
     <w:p>
@@ -5509,7 +5988,16 @@
           <w:szCs w:val="26"/>
           <w:lang w:val="fr-CH"/>
         </w:rPr>
-        <w:t xml:space="preserve">Chacune des deux partie du jeu adopte un mode de visualisation différent. Selim Krichane, dans son livre </w:t>
+        <w:t>En ce qui concerne la caméra, chacune</w:t>
+      </w:r>
+      <w:r>
+        <w:rPr>
+          <w:rFonts w:ascii="Garamond" w:hAnsi="Garamond"/>
+          <w:sz w:val="26"/>
+          <w:szCs w:val="26"/>
+          <w:lang w:val="fr-CH"/>
+        </w:rPr>
+        <w:t xml:space="preserve"> des deux partie du jeu adopte un mode de visualisation différent. Selim Krichane, dans son livre </w:t>
       </w:r>
       <w:r>
         <w:rPr>
@@ -5529,7 +6017,17 @@
           <w:szCs w:val="26"/>
           <w:lang w:val="fr-CH"/>
         </w:rPr>
-        <w:t xml:space="preserve"> (Krichane, 2018), propose une typologie des différents modes de visualisation existant dans le jeu vidéo. En se basant sur cette typologie, nous pouvons décrire la partie incrémentale du jeu comme ayant une caméra </w:t>
+        <w:t xml:space="preserve"> (Krichane, </w:t>
+      </w:r>
+      <w:r>
+        <w:rPr>
+          <w:rFonts w:ascii="Garamond" w:hAnsi="Garamond"/>
+          <w:sz w:val="26"/>
+          <w:szCs w:val="26"/>
+          <w:lang w:val="fr-CH"/>
+        </w:rPr>
+        <w:lastRenderedPageBreak/>
+        <w:t xml:space="preserve">2018), propose une typologie des différents modes de visualisation existant dans le jeu vidéo. En se basant sur cette typologie, nous pouvons décrire la partie incrémentale du jeu comme ayant une caméra </w:t>
       </w:r>
       <w:r>
         <w:rPr>
@@ -5580,7 +6078,25 @@
           <w:szCs w:val="26"/>
           <w:lang w:val="fr-CH"/>
         </w:rPr>
-        <w:t xml:space="preserve"> car elle représente l’action du jeu depuis un point de vue surélevé, depuis le dessus de cette dernière. Elle est </w:t>
+        <w:t xml:space="preserve"> car elle représente l’action du jeu depuis un point de vue surélevé, </w:t>
+      </w:r>
+      <w:r>
+        <w:rPr>
+          <w:rFonts w:ascii="Garamond" w:hAnsi="Garamond"/>
+          <w:sz w:val="26"/>
+          <w:szCs w:val="26"/>
+          <w:lang w:val="fr-CH"/>
+        </w:rPr>
+        <w:t>au-</w:t>
+      </w:r>
+      <w:r>
+        <w:rPr>
+          <w:rFonts w:ascii="Garamond" w:hAnsi="Garamond"/>
+          <w:sz w:val="26"/>
+          <w:szCs w:val="26"/>
+          <w:lang w:val="fr-CH"/>
+        </w:rPr>
+        <w:t xml:space="preserve">dessus de cette dernière. Elle est </w:t>
       </w:r>
       <w:r>
         <w:rPr>
@@ -5629,7 +6145,43 @@
           <w:szCs w:val="26"/>
           <w:lang w:val="fr-CH"/>
         </w:rPr>
-        <w:t xml:space="preserve">Ce choix de point de vue a pour objectif de permettre une identification au personnage joueur. Ainsi, l’enfant est poussé à explorer le monde via un avatar. Il y a ainsi une mise à distance de l’action qui renforce le côté hyperbolique et absurde du côté </w:t>
+        <w:t xml:space="preserve">Ce choix de point de vue a pour objectif de permettre une identification au personnage joueur. Ainsi, l’enfant est poussé à explorer le monde via un avatar. </w:t>
+      </w:r>
+      <w:r>
+        <w:rPr>
+          <w:rFonts w:ascii="Garamond" w:hAnsi="Garamond"/>
+          <w:sz w:val="26"/>
+          <w:szCs w:val="26"/>
+          <w:lang w:val="fr-CH"/>
+        </w:rPr>
+        <w:t>Cela conduit à</w:t>
+      </w:r>
+      <w:r>
+        <w:rPr>
+          <w:rFonts w:ascii="Garamond" w:hAnsi="Garamond"/>
+          <w:sz w:val="26"/>
+          <w:szCs w:val="26"/>
+          <w:lang w:val="fr-CH"/>
+        </w:rPr>
+        <w:t xml:space="preserve"> une mise à distance de l’action qui renforce l</w:t>
+      </w:r>
+      <w:r>
+        <w:rPr>
+          <w:rFonts w:ascii="Garamond" w:hAnsi="Garamond"/>
+          <w:sz w:val="26"/>
+          <w:szCs w:val="26"/>
+          <w:lang w:val="fr-CH"/>
+        </w:rPr>
+        <w:t xml:space="preserve">’aspect </w:t>
+      </w:r>
+      <w:r>
+        <w:rPr>
+          <w:rFonts w:ascii="Garamond" w:hAnsi="Garamond"/>
+          <w:sz w:val="26"/>
+          <w:szCs w:val="26"/>
+          <w:lang w:val="fr-CH"/>
+        </w:rPr>
+        <w:t xml:space="preserve">hyperbolique et absurde du côté </w:t>
       </w:r>
       <w:r>
         <w:rPr>
@@ -5747,7 +6299,27 @@
           <w:szCs w:val="26"/>
           <w:lang w:val="fr-CH"/>
         </w:rPr>
-        <w:t xml:space="preserve"> de jeu plutôt que sur l’apparence des divers éléments de jeux.</w:t>
+        <w:t xml:space="preserve"> de jeu plutôt que sur l’apparence des divers </w:t>
+      </w:r>
+      <w:r>
+        <w:rPr>
+          <w:rFonts w:ascii="Garamond" w:hAnsi="Garamond"/>
+          <w:i/>
+          <w:iCs/>
+          <w:sz w:val="26"/>
+          <w:szCs w:val="26"/>
+          <w:lang w:val="fr-CH"/>
+        </w:rPr>
+        <w:t>éléments</w:t>
+      </w:r>
+      <w:r>
+        <w:rPr>
+          <w:rFonts w:ascii="Garamond" w:hAnsi="Garamond"/>
+          <w:sz w:val="26"/>
+          <w:szCs w:val="26"/>
+          <w:lang w:val="fr-CH"/>
+        </w:rPr>
+        <w:t xml:space="preserve"> de jeux.</w:t>
       </w:r>
     </w:p>
     <w:p>
@@ -5785,35 +6357,83 @@
           <w:szCs w:val="26"/>
           <w:lang w:val="fr-CH"/>
         </w:rPr>
-        <w:t xml:space="preserve">En conclusion, Synapse est un projet visant à proposer aux enfants un moyen d’apprendre le fonctionnement des portes logiques. Le prototype produit semble être efficace pour enseigner le fonctionnement des portes logiques à une population adulte avec in intérêt préalable pour ce sujet, mais son efficacité face à la population cible reste incertain. Le principal </w:t>
-      </w:r>
-      <w:r>
-        <w:rPr>
-          <w:rFonts w:ascii="Garamond" w:hAnsi="Garamond"/>
-          <w:sz w:val="26"/>
-          <w:szCs w:val="26"/>
-          <w:lang w:val="fr-CH"/>
-        </w:rPr>
-        <w:t xml:space="preserve">succès de Synapse réside dans les apprentissages qui ont été effectués par les membres de l’équipe en travaillant sur ce projet. </w:t>
-      </w:r>
-      <w:r>
-        <w:rPr>
-          <w:rFonts w:ascii="Garamond" w:hAnsi="Garamond"/>
-          <w:sz w:val="26"/>
-          <w:szCs w:val="26"/>
-          <w:lang w:val="fr-CH"/>
-        </w:rPr>
-        <w:t xml:space="preserve">L’aspect compartimenté de la production, menant chaque membre de l’équipe à travailler de manière autonome et isolée, est à la fois </w:t>
-      </w:r>
-      <w:r>
-        <w:rPr>
-          <w:rFonts w:ascii="Garamond" w:hAnsi="Garamond"/>
-          <w:sz w:val="26"/>
-          <w:szCs w:val="26"/>
-          <w:lang w:val="fr-CH"/>
-        </w:rPr>
-        <w:lastRenderedPageBreak/>
-        <w:t xml:space="preserve">l’une des causes majeure des principaux problèmes ayant émergés lors du projet, mais également ce qui a permis d’avoir un prototype fonctionnel au terme du projet. </w:t>
+        <w:t xml:space="preserve">En conclusion, </w:t>
+      </w:r>
+      <w:r>
+        <w:rPr>
+          <w:rFonts w:ascii="Garamond" w:hAnsi="Garamond"/>
+          <w:i/>
+          <w:iCs/>
+          <w:sz w:val="26"/>
+          <w:szCs w:val="26"/>
+          <w:lang w:val="fr-CH"/>
+        </w:rPr>
+        <w:t>Synapse</w:t>
+      </w:r>
+      <w:r>
+        <w:rPr>
+          <w:rFonts w:ascii="Garamond" w:hAnsi="Garamond"/>
+          <w:sz w:val="26"/>
+          <w:szCs w:val="26"/>
+          <w:lang w:val="fr-CH"/>
+        </w:rPr>
+        <w:t xml:space="preserve"> est un projet visant à proposer aux enfants un moyen d’apprendre le fonctionnement des portes logiques. Le prototype produit semble être efficace pour enseigner le fonctionnement des portes logiques à une population adulte avec </w:t>
+      </w:r>
+      <w:r>
+        <w:rPr>
+          <w:rFonts w:ascii="Garamond" w:hAnsi="Garamond"/>
+          <w:sz w:val="26"/>
+          <w:szCs w:val="26"/>
+          <w:lang w:val="fr-CH"/>
+        </w:rPr>
+        <w:t>u</w:t>
+      </w:r>
+      <w:r>
+        <w:rPr>
+          <w:rFonts w:ascii="Garamond" w:hAnsi="Garamond"/>
+          <w:sz w:val="26"/>
+          <w:szCs w:val="26"/>
+          <w:lang w:val="fr-CH"/>
+        </w:rPr>
+        <w:t xml:space="preserve">n intérêt préalable pour ce sujet, mais son efficacité face à la population cible reste incertain. Le principal </w:t>
+      </w:r>
+      <w:r>
+        <w:rPr>
+          <w:rFonts w:ascii="Garamond" w:hAnsi="Garamond"/>
+          <w:sz w:val="26"/>
+          <w:szCs w:val="26"/>
+          <w:lang w:val="fr-CH"/>
+        </w:rPr>
+        <w:t xml:space="preserve">succès de </w:t>
+      </w:r>
+      <w:r>
+        <w:rPr>
+          <w:rFonts w:ascii="Garamond" w:hAnsi="Garamond"/>
+          <w:i/>
+          <w:iCs/>
+          <w:sz w:val="26"/>
+          <w:szCs w:val="26"/>
+          <w:lang w:val="fr-CH"/>
+        </w:rPr>
+        <w:t>Synapse</w:t>
+      </w:r>
+      <w:r>
+        <w:rPr>
+          <w:rFonts w:ascii="Garamond" w:hAnsi="Garamond"/>
+          <w:sz w:val="26"/>
+          <w:szCs w:val="26"/>
+          <w:lang w:val="fr-CH"/>
+        </w:rPr>
+        <w:t xml:space="preserve"> réside dans les apprentissages qui ont été effectués par les membres de l’équipe en travaillant sur ce projet. </w:t>
+      </w:r>
+      <w:r>
+        <w:rPr>
+          <w:rFonts w:ascii="Garamond" w:hAnsi="Garamond"/>
+          <w:sz w:val="26"/>
+          <w:szCs w:val="26"/>
+          <w:lang w:val="fr-CH"/>
+        </w:rPr>
+        <w:t xml:space="preserve">L’aspect compartimenté de la production, menant chaque membre de l’équipe à travailler de manière autonome et isolée, est à la fois l’une des causes majeure des principaux problèmes ayant émergés lors du projet, mais également ce qui a permis d’avoir un prototype fonctionnel au terme du projet. </w:t>
       </w:r>
     </w:p>
     <w:p>
@@ -5830,13 +6450,661 @@
           <w:rFonts w:ascii="Garamond" w:hAnsi="Garamond"/>
           <w:lang w:val="fr-CH"/>
         </w:rPr>
+        <w:lastRenderedPageBreak/>
         <w:t>Bibliographie</w:t>
       </w:r>
+    </w:p>
+    <w:p>
+      <w:pPr>
+        <w:pStyle w:val="ListParagraph"/>
+        <w:numPr>
+          <w:ilvl w:val="0"/>
+          <w:numId w:val="15"/>
+        </w:numPr>
+        <w:rPr>
+          <w:rFonts w:ascii="Times New Roman" w:eastAsia="Times New Roman" w:hAnsi="Times New Roman" w:cs="Times New Roman"/>
+          <w:kern w:val="0"/>
+          <w:lang w:eastAsia="en-GB"/>
+          <w14:ligatures w14:val="none"/>
+        </w:rPr>
+      </w:pPr>
+      <w:r>
+        <w:rPr>
+          <w:rFonts w:ascii="Times New Roman" w:eastAsia="Times New Roman" w:hAnsi="Times New Roman" w:cs="Times New Roman"/>
+          <w:kern w:val="0"/>
+          <w:lang w:eastAsia="en-GB"/>
+          <w14:ligatures w14:val="none"/>
+        </w:rPr>
+        <w:t>Bonenfant, Maude, ‘L’extension du jeu</w:t>
+      </w:r>
+      <w:r>
+        <w:rPr>
+          <w:rFonts w:ascii="Arial" w:eastAsia="Times New Roman" w:hAnsi="Arial" w:cs="Arial"/>
+          <w:kern w:val="0"/>
+          <w:lang w:eastAsia="en-GB"/>
+          <w14:ligatures w14:val="none"/>
+        </w:rPr>
+        <w:t> </w:t>
+      </w:r>
+      <w:r>
+        <w:rPr>
+          <w:rFonts w:ascii="Times New Roman" w:eastAsia="Times New Roman" w:hAnsi="Times New Roman" w:cs="Times New Roman"/>
+          <w:kern w:val="0"/>
+          <w:lang w:eastAsia="en-GB"/>
+          <w14:ligatures w14:val="none"/>
+        </w:rPr>
+        <w:t xml:space="preserve">: la ludification’, in </w:t>
+      </w:r>
+      <w:r>
+        <w:rPr>
+          <w:rFonts w:ascii="Times New Roman" w:eastAsia="Times New Roman" w:hAnsi="Times New Roman" w:cs="Times New Roman"/>
+          <w:i/>
+          <w:iCs/>
+          <w:kern w:val="0"/>
+          <w:lang w:eastAsia="en-GB"/>
+          <w14:ligatures w14:val="none"/>
+        </w:rPr>
+        <w:t>Introduction aux théories des jeux vidéo</w:t>
+      </w:r>
+      <w:r>
+        <w:rPr>
+          <w:rFonts w:ascii="Times New Roman" w:eastAsia="Times New Roman" w:hAnsi="Times New Roman" w:cs="Times New Roman"/>
+          <w:kern w:val="0"/>
+          <w:lang w:eastAsia="en-GB"/>
+          <w14:ligatures w14:val="none"/>
+        </w:rPr>
+        <w:t>, ed. by Sébastien Genvo and Thibault Philippette (Presses universitaires de Liège, 2023), pp. 75–84, doi:</w:t>
+      </w:r>
+      <w:hyperlink r:id="rId11" w:history="1">
+        <w:r>
+          <w:rPr>
+            <w:rFonts w:ascii="Times New Roman" w:eastAsia="Times New Roman" w:hAnsi="Times New Roman" w:cs="Times New Roman"/>
+            <w:color w:val="0000FF"/>
+            <w:kern w:val="0"/>
+            <w:u w:val="single"/>
+            <w:lang w:eastAsia="en-GB"/>
+            <w14:ligatures w14:val="none"/>
+          </w:rPr>
+          <w:t>10.4000/books.pulg.26189</w:t>
+        </w:r>
+      </w:hyperlink>
+    </w:p>
+    <w:p>
+      <w:pPr>
+        <w:rPr>
+          <w:rFonts w:ascii="Times New Roman" w:eastAsia="Times New Roman" w:hAnsi="Times New Roman" w:cs="Times New Roman"/>
+          <w:kern w:val="0"/>
+          <w:lang w:eastAsia="en-GB"/>
+          <w14:ligatures w14:val="none"/>
+        </w:rPr>
+      </w:pPr>
+    </w:p>
+    <w:p>
+      <w:pPr>
+        <w:pStyle w:val="ListParagraph"/>
+        <w:numPr>
+          <w:ilvl w:val="0"/>
+          <w:numId w:val="15"/>
+        </w:numPr>
+        <w:rPr>
+          <w:rFonts w:ascii="Times New Roman" w:eastAsia="Times New Roman" w:hAnsi="Times New Roman" w:cs="Times New Roman"/>
+          <w:kern w:val="0"/>
+          <w:lang w:eastAsia="en-GB"/>
+          <w14:ligatures w14:val="none"/>
+        </w:rPr>
+      </w:pPr>
+      <w:r>
+        <w:rPr>
+          <w:rFonts w:ascii="Times New Roman" w:eastAsia="Times New Roman" w:hAnsi="Times New Roman" w:cs="Times New Roman"/>
+          <w:kern w:val="0"/>
+          <w:lang w:eastAsia="en-GB"/>
+          <w14:ligatures w14:val="none"/>
+        </w:rPr>
+        <w:t xml:space="preserve">Deci, Edward L., and Richard M. Ryan, eds., </w:t>
+      </w:r>
+      <w:r>
+        <w:rPr>
+          <w:rFonts w:ascii="Times New Roman" w:eastAsia="Times New Roman" w:hAnsi="Times New Roman" w:cs="Times New Roman"/>
+          <w:i/>
+          <w:iCs/>
+          <w:kern w:val="0"/>
+          <w:lang w:eastAsia="en-GB"/>
+          <w14:ligatures w14:val="none"/>
+        </w:rPr>
+        <w:t>Handbook of Self-Determination Research</w:t>
+      </w:r>
+      <w:r>
+        <w:rPr>
+          <w:rFonts w:ascii="Times New Roman" w:eastAsia="Times New Roman" w:hAnsi="Times New Roman" w:cs="Times New Roman"/>
+          <w:kern w:val="0"/>
+          <w:lang w:eastAsia="en-GB"/>
+          <w14:ligatures w14:val="none"/>
+        </w:rPr>
+        <w:t>, Softcover edition (University of Rochester Press, 2004)</w:t>
+      </w:r>
+    </w:p>
+    <w:p>
+      <w:pPr>
+        <w:pStyle w:val="ListParagraph"/>
+        <w:ind w:left="240"/>
+        <w:rPr>
+          <w:rFonts w:ascii="Times New Roman" w:eastAsia="Times New Roman" w:hAnsi="Times New Roman" w:cs="Times New Roman"/>
+          <w:kern w:val="0"/>
+          <w:lang w:eastAsia="en-GB"/>
+          <w14:ligatures w14:val="none"/>
+        </w:rPr>
+      </w:pPr>
+    </w:p>
+    <w:p>
+      <w:pPr>
+        <w:pStyle w:val="ListParagraph"/>
+        <w:numPr>
+          <w:ilvl w:val="0"/>
+          <w:numId w:val="15"/>
+        </w:numPr>
+        <w:rPr>
+          <w:rFonts w:ascii="Times New Roman" w:eastAsia="Times New Roman" w:hAnsi="Times New Roman" w:cs="Times New Roman"/>
+          <w:kern w:val="0"/>
+          <w:lang w:eastAsia="en-GB"/>
+          <w14:ligatures w14:val="none"/>
+        </w:rPr>
+      </w:pPr>
+      <w:r>
+        <w:rPr>
+          <w:rFonts w:ascii="Times New Roman" w:eastAsia="Times New Roman" w:hAnsi="Times New Roman" w:cs="Times New Roman"/>
+          <w:kern w:val="0"/>
+          <w:lang w:eastAsia="en-GB"/>
+          <w14:ligatures w14:val="none"/>
+        </w:rPr>
+        <w:t xml:space="preserve">Krichane, Selim, </w:t>
+      </w:r>
+      <w:r>
+        <w:rPr>
+          <w:rFonts w:ascii="Times New Roman" w:eastAsia="Times New Roman" w:hAnsi="Times New Roman" w:cs="Times New Roman"/>
+          <w:i/>
+          <w:iCs/>
+          <w:kern w:val="0"/>
+          <w:lang w:eastAsia="en-GB"/>
+          <w14:ligatures w14:val="none"/>
+        </w:rPr>
+        <w:t>La Caméra Imaginaire</w:t>
+      </w:r>
+      <w:r>
+        <w:rPr>
+          <w:rFonts w:ascii="Times New Roman" w:eastAsia="Times New Roman" w:hAnsi="Times New Roman" w:cs="Times New Roman"/>
+          <w:kern w:val="0"/>
+          <w:lang w:eastAsia="en-GB"/>
+          <w14:ligatures w14:val="none"/>
+        </w:rPr>
+        <w:t xml:space="preserve"> (Georg Editeur, 2018), doi:</w:t>
+      </w:r>
+      <w:hyperlink r:id="rId12" w:history="1">
+        <w:r>
+          <w:rPr>
+            <w:rFonts w:ascii="Times New Roman" w:eastAsia="Times New Roman" w:hAnsi="Times New Roman" w:cs="Times New Roman"/>
+            <w:color w:val="0000FF"/>
+            <w:kern w:val="0"/>
+            <w:u w:val="single"/>
+            <w:lang w:eastAsia="en-GB"/>
+            <w14:ligatures w14:val="none"/>
+          </w:rPr>
+          <w:t>10.32551/GEORG.11118</w:t>
+        </w:r>
+      </w:hyperlink>
+    </w:p>
+    <w:p>
+      <w:pPr>
+        <w:rPr>
+          <w:rFonts w:ascii="Times New Roman" w:eastAsia="Times New Roman" w:hAnsi="Times New Roman" w:cs="Times New Roman"/>
+          <w:kern w:val="0"/>
+          <w:lang w:eastAsia="en-GB"/>
+          <w14:ligatures w14:val="none"/>
+        </w:rPr>
+      </w:pPr>
+    </w:p>
+    <w:p>
+      <w:pPr>
+        <w:pStyle w:val="ListParagraph"/>
+        <w:numPr>
+          <w:ilvl w:val="0"/>
+          <w:numId w:val="15"/>
+        </w:numPr>
+        <w:rPr>
+          <w:rFonts w:ascii="Times New Roman" w:eastAsia="Times New Roman" w:hAnsi="Times New Roman" w:cs="Times New Roman"/>
+          <w:kern w:val="0"/>
+          <w:lang w:eastAsia="en-GB"/>
+          <w14:ligatures w14:val="none"/>
+        </w:rPr>
+      </w:pPr>
+      <w:r>
+        <w:rPr>
+          <w:rFonts w:ascii="Times New Roman" w:eastAsia="Times New Roman" w:hAnsi="Times New Roman" w:cs="Times New Roman"/>
+          <w:kern w:val="0"/>
+          <w:lang w:eastAsia="en-GB"/>
+          <w14:ligatures w14:val="none"/>
+        </w:rPr>
+        <w:t xml:space="preserve">Nicholson, Scott, ‘A RECIPE for Meaningful Gamification’, in </w:t>
+      </w:r>
+      <w:r>
+        <w:rPr>
+          <w:rFonts w:ascii="Times New Roman" w:eastAsia="Times New Roman" w:hAnsi="Times New Roman" w:cs="Times New Roman"/>
+          <w:i/>
+          <w:iCs/>
+          <w:kern w:val="0"/>
+          <w:lang w:eastAsia="en-GB"/>
+          <w14:ligatures w14:val="none"/>
+        </w:rPr>
+        <w:t>Gamification in Education and Business</w:t>
+      </w:r>
+      <w:r>
+        <w:rPr>
+          <w:rFonts w:ascii="Times New Roman" w:eastAsia="Times New Roman" w:hAnsi="Times New Roman" w:cs="Times New Roman"/>
+          <w:kern w:val="0"/>
+          <w:lang w:eastAsia="en-GB"/>
+          <w14:ligatures w14:val="none"/>
+        </w:rPr>
+        <w:t>, ed. by Torsten Reiners and Lincoln C. Wood (Springer International Publishing, 2015), pp. 1–20, doi:</w:t>
+      </w:r>
+      <w:hyperlink r:id="rId13" w:history="1">
+        <w:r>
+          <w:rPr>
+            <w:rFonts w:ascii="Times New Roman" w:eastAsia="Times New Roman" w:hAnsi="Times New Roman" w:cs="Times New Roman"/>
+            <w:color w:val="0000FF"/>
+            <w:kern w:val="0"/>
+            <w:u w:val="single"/>
+            <w:lang w:eastAsia="en-GB"/>
+            <w14:ligatures w14:val="none"/>
+          </w:rPr>
+          <w:t>10.1007/978-3-319-10208-5_1</w:t>
+        </w:r>
+      </w:hyperlink>
+    </w:p>
+    <w:p>
+      <w:pPr>
+        <w:pStyle w:val="ListParagraph"/>
+        <w:ind w:left="240"/>
+        <w:rPr>
+          <w:rFonts w:ascii="Times New Roman" w:eastAsia="Times New Roman" w:hAnsi="Times New Roman" w:cs="Times New Roman"/>
+          <w:kern w:val="0"/>
+          <w:lang w:eastAsia="en-GB"/>
+          <w14:ligatures w14:val="none"/>
+        </w:rPr>
+      </w:pPr>
+    </w:p>
+    <w:p>
+      <w:pPr>
+        <w:pStyle w:val="ListParagraph"/>
+        <w:numPr>
+          <w:ilvl w:val="0"/>
+          <w:numId w:val="15"/>
+        </w:numPr>
+        <w:rPr>
+          <w:rFonts w:ascii="Times New Roman" w:eastAsia="Times New Roman" w:hAnsi="Times New Roman" w:cs="Times New Roman"/>
+          <w:kern w:val="0"/>
+          <w:lang w:eastAsia="en-GB"/>
+          <w14:ligatures w14:val="none"/>
+        </w:rPr>
+      </w:pPr>
+      <w:r>
+        <w:rPr>
+          <w:rFonts w:ascii="Times New Roman" w:eastAsia="Times New Roman" w:hAnsi="Times New Roman" w:cs="Times New Roman"/>
+          <w:kern w:val="0"/>
+          <w:lang w:eastAsia="en-GB"/>
+          <w14:ligatures w14:val="none"/>
+        </w:rPr>
+        <w:t xml:space="preserve">Pramling Samuelsson, Ingrid, and Eva Johansson, ‘Play and Learning—Inseparable Dimensions in Preschool Practice’, </w:t>
+      </w:r>
+      <w:r>
+        <w:rPr>
+          <w:rFonts w:ascii="Times New Roman" w:eastAsia="Times New Roman" w:hAnsi="Times New Roman" w:cs="Times New Roman"/>
+          <w:i/>
+          <w:iCs/>
+          <w:kern w:val="0"/>
+          <w:lang w:eastAsia="en-GB"/>
+          <w14:ligatures w14:val="none"/>
+        </w:rPr>
+        <w:t>Early Child Development and Care</w:t>
+      </w:r>
+      <w:r>
+        <w:rPr>
+          <w:rFonts w:ascii="Times New Roman" w:eastAsia="Times New Roman" w:hAnsi="Times New Roman" w:cs="Times New Roman"/>
+          <w:kern w:val="0"/>
+          <w:lang w:eastAsia="en-GB"/>
+          <w14:ligatures w14:val="none"/>
+        </w:rPr>
+        <w:t>, 176.1 (2006), pp. 47–65, doi:</w:t>
+      </w:r>
+      <w:hyperlink r:id="rId14" w:history="1">
+        <w:r>
+          <w:rPr>
+            <w:rFonts w:ascii="Times New Roman" w:eastAsia="Times New Roman" w:hAnsi="Times New Roman" w:cs="Times New Roman"/>
+            <w:color w:val="0000FF"/>
+            <w:kern w:val="0"/>
+            <w:u w:val="single"/>
+            <w:lang w:eastAsia="en-GB"/>
+            <w14:ligatures w14:val="none"/>
+          </w:rPr>
+          <w:t>10.1080/0300443042000302654</w:t>
+        </w:r>
+      </w:hyperlink>
+    </w:p>
+    <w:p>
+      <w:pPr>
+        <w:pStyle w:val="ListParagraph"/>
+        <w:ind w:left="240"/>
+        <w:rPr>
+          <w:rFonts w:ascii="Times New Roman" w:eastAsia="Times New Roman" w:hAnsi="Times New Roman" w:cs="Times New Roman"/>
+          <w:kern w:val="0"/>
+          <w:lang w:eastAsia="en-GB"/>
+          <w14:ligatures w14:val="none"/>
+        </w:rPr>
+      </w:pPr>
+    </w:p>
+    <w:p>
+      <w:pPr>
+        <w:pStyle w:val="ListParagraph"/>
+        <w:numPr>
+          <w:ilvl w:val="0"/>
+          <w:numId w:val="15"/>
+        </w:numPr>
+        <w:rPr>
+          <w:rFonts w:ascii="Times New Roman" w:eastAsia="Times New Roman" w:hAnsi="Times New Roman" w:cs="Times New Roman"/>
+          <w:kern w:val="0"/>
+          <w:lang w:eastAsia="en-GB"/>
+          <w14:ligatures w14:val="none"/>
+        </w:rPr>
+      </w:pPr>
+      <w:r>
+        <w:rPr>
+          <w:rFonts w:ascii="Times New Roman" w:eastAsia="Times New Roman" w:hAnsi="Times New Roman" w:cs="Times New Roman"/>
+          <w:kern w:val="0"/>
+          <w:lang w:eastAsia="en-GB"/>
+          <w14:ligatures w14:val="none"/>
+        </w:rPr>
+        <w:t xml:space="preserve">Sanchez, Julio, </w:t>
+      </w:r>
+      <w:r>
+        <w:rPr>
+          <w:rFonts w:ascii="Times New Roman" w:eastAsia="Times New Roman" w:hAnsi="Times New Roman" w:cs="Times New Roman"/>
+          <w:i/>
+          <w:iCs/>
+          <w:kern w:val="0"/>
+          <w:lang w:eastAsia="en-GB"/>
+          <w14:ligatures w14:val="none"/>
+        </w:rPr>
+        <w:t>Embedded Systems Circuits and Programming</w:t>
+      </w:r>
+      <w:r>
+        <w:rPr>
+          <w:rFonts w:ascii="Times New Roman" w:eastAsia="Times New Roman" w:hAnsi="Times New Roman" w:cs="Times New Roman"/>
+          <w:kern w:val="0"/>
+          <w:lang w:eastAsia="en-GB"/>
+          <w14:ligatures w14:val="none"/>
+        </w:rPr>
+        <w:t>, 1st ed (Taylor &amp; Francis Group, 2012)</w:t>
+      </w:r>
+    </w:p>
+    <w:p>
+      <w:pPr>
+        <w:rPr>
+          <w:rFonts w:ascii="Times New Roman" w:eastAsia="Times New Roman" w:hAnsi="Times New Roman" w:cs="Times New Roman"/>
+          <w:kern w:val="0"/>
+          <w:lang w:eastAsia="en-GB"/>
+          <w14:ligatures w14:val="none"/>
+        </w:rPr>
+      </w:pPr>
+    </w:p>
+    <w:p>
+      <w:pPr>
+        <w:pStyle w:val="ListParagraph"/>
+        <w:numPr>
+          <w:ilvl w:val="0"/>
+          <w:numId w:val="15"/>
+        </w:numPr>
+        <w:rPr>
+          <w:rFonts w:ascii="Times New Roman" w:eastAsia="Times New Roman" w:hAnsi="Times New Roman" w:cs="Times New Roman"/>
+          <w:kern w:val="0"/>
+          <w:lang w:eastAsia="en-GB"/>
+          <w14:ligatures w14:val="none"/>
+        </w:rPr>
+      </w:pPr>
+      <w:r>
+        <w:rPr>
+          <w:rFonts w:ascii="Times New Roman" w:eastAsia="Times New Roman" w:hAnsi="Times New Roman" w:cs="Times New Roman"/>
+          <w:kern w:val="0"/>
+          <w:lang w:eastAsia="en-GB"/>
+          <w14:ligatures w14:val="none"/>
+        </w:rPr>
+        <w:t xml:space="preserve">Zubek, Robert, </w:t>
+      </w:r>
+      <w:r>
+        <w:rPr>
+          <w:rFonts w:ascii="Times New Roman" w:eastAsia="Times New Roman" w:hAnsi="Times New Roman" w:cs="Times New Roman"/>
+          <w:i/>
+          <w:iCs/>
+          <w:kern w:val="0"/>
+          <w:lang w:eastAsia="en-GB"/>
+          <w14:ligatures w14:val="none"/>
+        </w:rPr>
+        <w:t>Elements of Game Design</w:t>
+      </w:r>
+      <w:r>
+        <w:rPr>
+          <w:rFonts w:ascii="Times New Roman" w:eastAsia="Times New Roman" w:hAnsi="Times New Roman" w:cs="Times New Roman"/>
+          <w:kern w:val="0"/>
+          <w:lang w:eastAsia="en-GB"/>
+          <w14:ligatures w14:val="none"/>
+        </w:rPr>
+        <w:t xml:space="preserve"> (The MIT Press, 2020)</w:t>
+      </w:r>
+    </w:p>
+    <w:p>
+      <w:pPr>
+        <w:pStyle w:val="ListParagraph"/>
+        <w:rPr>
+          <w:rFonts w:ascii="Times New Roman" w:eastAsia="Times New Roman" w:hAnsi="Times New Roman" w:cs="Times New Roman"/>
+          <w:kern w:val="0"/>
+          <w:lang w:eastAsia="en-GB"/>
+          <w14:ligatures w14:val="none"/>
+        </w:rPr>
+      </w:pPr>
+    </w:p>
+    <w:p>
+      <w:pPr>
+        <w:pStyle w:val="Heading1"/>
+        <w:rPr>
+          <w:rFonts w:ascii="Garamond" w:eastAsia="Times New Roman" w:hAnsi="Garamond"/>
+          <w:lang w:val="fr-CH" w:eastAsia="en-GB"/>
+        </w:rPr>
+      </w:pPr>
+      <w:r>
+        <w:rPr>
+          <w:rFonts w:ascii="Garamond" w:eastAsia="Times New Roman" w:hAnsi="Garamond"/>
+          <w:lang w:val="fr-CH" w:eastAsia="en-GB"/>
+        </w:rPr>
+        <w:t>Ludographie</w:t>
+      </w:r>
+    </w:p>
+    <w:p>
+      <w:pPr>
+        <w:pStyle w:val="ListParagraph"/>
+        <w:numPr>
+          <w:ilvl w:val="0"/>
+          <w:numId w:val="15"/>
+        </w:numPr>
+        <w:rPr>
+          <w:rFonts w:ascii="Times New Roman" w:eastAsia="Times New Roman" w:hAnsi="Times New Roman" w:cs="Times New Roman"/>
+          <w:kern w:val="0"/>
+          <w:lang w:eastAsia="en-GB"/>
+          <w14:ligatures w14:val="none"/>
+        </w:rPr>
+      </w:pPr>
+      <w:r>
+        <w:rPr>
+          <w:rFonts w:ascii="Times New Roman" w:eastAsia="Times New Roman" w:hAnsi="Times New Roman" w:cs="Times New Roman"/>
+          <w:kern w:val="0"/>
+          <w:lang w:eastAsia="en-GB"/>
+          <w14:ligatures w14:val="none"/>
+        </w:rPr>
+        <w:t>Coffee Stain Studios, ‘Satisfactory’ (Coffee Stain Publishing, 10 September 2024) &lt;</w:t>
+      </w:r>
+      <w:hyperlink r:id="rId15" w:history="1">
+        <w:r>
+          <w:rPr>
+            <w:rFonts w:ascii="Times New Roman" w:eastAsia="Times New Roman" w:hAnsi="Times New Roman" w:cs="Times New Roman"/>
+            <w:color w:val="0000FF"/>
+            <w:kern w:val="0"/>
+            <w:u w:val="single"/>
+            <w:lang w:eastAsia="en-GB"/>
+            <w14:ligatures w14:val="none"/>
+          </w:rPr>
+          <w:t>https://www.satisfactorygame.com/</w:t>
+        </w:r>
+      </w:hyperlink>
+      <w:r>
+        <w:rPr>
+          <w:rFonts w:ascii="Times New Roman" w:eastAsia="Times New Roman" w:hAnsi="Times New Roman" w:cs="Times New Roman"/>
+          <w:kern w:val="0"/>
+          <w:lang w:eastAsia="en-GB"/>
+          <w14:ligatures w14:val="none"/>
+        </w:rPr>
+        <w:t>&gt;</w:t>
+      </w:r>
+    </w:p>
+    <w:p>
+      <w:pPr>
+        <w:pStyle w:val="ListParagraph"/>
+        <w:ind w:left="240"/>
+        <w:rPr>
+          <w:rFonts w:ascii="Times New Roman" w:eastAsia="Times New Roman" w:hAnsi="Times New Roman" w:cs="Times New Roman"/>
+          <w:kern w:val="0"/>
+          <w:lang w:eastAsia="en-GB"/>
+          <w14:ligatures w14:val="none"/>
+        </w:rPr>
+      </w:pPr>
+    </w:p>
+    <w:p>
+      <w:pPr>
+        <w:pStyle w:val="ListParagraph"/>
+        <w:numPr>
+          <w:ilvl w:val="0"/>
+          <w:numId w:val="15"/>
+        </w:numPr>
+        <w:rPr>
+          <w:rFonts w:ascii="Times New Roman" w:eastAsia="Times New Roman" w:hAnsi="Times New Roman" w:cs="Times New Roman"/>
+          <w:kern w:val="0"/>
+          <w:lang w:eastAsia="en-GB"/>
+          <w14:ligatures w14:val="none"/>
+        </w:rPr>
+      </w:pPr>
+      <w:r>
+        <w:rPr>
+          <w:rFonts w:ascii="Times New Roman" w:eastAsia="Times New Roman" w:hAnsi="Times New Roman" w:cs="Times New Roman"/>
+          <w:kern w:val="0"/>
+          <w:lang w:eastAsia="en-GB"/>
+          <w14:ligatures w14:val="none"/>
+        </w:rPr>
+        <w:t>LevelHead, ‘Turing Complete’ (LevelHead, 2 October 2021) &lt;</w:t>
+      </w:r>
+      <w:hyperlink r:id="rId16" w:history="1">
+        <w:r>
+          <w:rPr>
+            <w:rFonts w:ascii="Times New Roman" w:eastAsia="Times New Roman" w:hAnsi="Times New Roman" w:cs="Times New Roman"/>
+            <w:color w:val="0000FF"/>
+            <w:kern w:val="0"/>
+            <w:u w:val="single"/>
+            <w:lang w:eastAsia="en-GB"/>
+            <w14:ligatures w14:val="none"/>
+          </w:rPr>
+          <w:t>https://turingcomplete.game/</w:t>
+        </w:r>
+      </w:hyperlink>
+      <w:r>
+        <w:rPr>
+          <w:rFonts w:ascii="Times New Roman" w:eastAsia="Times New Roman" w:hAnsi="Times New Roman" w:cs="Times New Roman"/>
+          <w:kern w:val="0"/>
+          <w:lang w:eastAsia="en-GB"/>
+          <w14:ligatures w14:val="none"/>
+        </w:rPr>
+        <w:t>&gt;</w:t>
+      </w:r>
+    </w:p>
+    <w:p>
+      <w:pPr>
+        <w:pStyle w:val="ListParagraph"/>
+        <w:ind w:left="240"/>
+        <w:rPr>
+          <w:rFonts w:ascii="Times New Roman" w:eastAsia="Times New Roman" w:hAnsi="Times New Roman" w:cs="Times New Roman"/>
+          <w:kern w:val="0"/>
+          <w:lang w:eastAsia="en-GB"/>
+          <w14:ligatures w14:val="none"/>
+        </w:rPr>
+      </w:pPr>
+    </w:p>
+    <w:p>
+      <w:pPr>
+        <w:pStyle w:val="ListParagraph"/>
+        <w:numPr>
+          <w:ilvl w:val="0"/>
+          <w:numId w:val="15"/>
+        </w:numPr>
+        <w:rPr>
+          <w:rFonts w:ascii="Times New Roman" w:eastAsia="Times New Roman" w:hAnsi="Times New Roman" w:cs="Times New Roman"/>
+          <w:kern w:val="0"/>
+          <w:lang w:eastAsia="en-GB"/>
+          <w14:ligatures w14:val="none"/>
+        </w:rPr>
+      </w:pPr>
+      <w:r>
+        <w:rPr>
+          <w:rFonts w:ascii="Times New Roman" w:eastAsia="Times New Roman" w:hAnsi="Times New Roman" w:cs="Times New Roman"/>
+          <w:kern w:val="0"/>
+          <w:lang w:eastAsia="en-GB"/>
+          <w14:ligatures w14:val="none"/>
+        </w:rPr>
+        <w:t>Wube Software LTD., ‘Factorio’ (Wube Software LTD., 14 August 2020) &lt;</w:t>
+      </w:r>
+      <w:hyperlink r:id="rId17" w:history="1">
+        <w:r>
+          <w:rPr>
+            <w:rFonts w:ascii="Times New Roman" w:eastAsia="Times New Roman" w:hAnsi="Times New Roman" w:cs="Times New Roman"/>
+            <w:color w:val="0000FF"/>
+            <w:kern w:val="0"/>
+            <w:u w:val="single"/>
+            <w:lang w:eastAsia="en-GB"/>
+            <w14:ligatures w14:val="none"/>
+          </w:rPr>
+          <w:t>https://www.factorio.com/</w:t>
+        </w:r>
+      </w:hyperlink>
+      <w:r>
+        <w:rPr>
+          <w:rFonts w:ascii="Times New Roman" w:eastAsia="Times New Roman" w:hAnsi="Times New Roman" w:cs="Times New Roman"/>
+          <w:kern w:val="0"/>
+          <w:lang w:eastAsia="en-GB"/>
+          <w14:ligatures w14:val="none"/>
+        </w:rPr>
+        <w:t>&gt;</w:t>
+      </w:r>
+    </w:p>
+    <w:p>
+      <w:pPr>
+        <w:rPr>
+          <w:lang w:eastAsia="en-GB"/>
+        </w:rPr>
+      </w:pPr>
+    </w:p>
+    <w:p>
+      <w:pPr>
+        <w:rPr>
+          <w:lang w:val="en-US" w:eastAsia="en-GB"/>
+        </w:rPr>
+      </w:pPr>
     </w:p>
     <w:sectPr>
-      <w:headerReference w:type="default" r:id="rId11"/>
-      <w:footerReference w:type="even" r:id="rId12"/>
-      <w:footerReference w:type="default" r:id="rId13"/>
+      <w:headerReference w:type="default" r:id="rId18"/>
+      <w:footerReference w:type="even" r:id="rId19"/>
+      <w:footerReference w:type="default" r:id="rId20"/>
       <w:pgSz w:w="11906" w:h="16838"/>
       <w:pgMar w:top="1440" w:right="1440" w:bottom="1440" w:left="1440" w:header="708" w:footer="708" w:gutter="0"/>
       <w:cols w:space="708"/>
@@ -7123,6 +8391,118 @@
     </w:lvl>
   </w:abstractNum>
   <w:abstractNum w:abstractNumId="8" w15:restartNumberingAfterBreak="0">
+    <w:nsid w:val="36F0532E"/>
+    <w:multiLevelType w:val="hybridMultilevel"/>
+    <w:tmpl w:val="B5A8A030"/>
+    <w:lvl w:ilvl="0" w:tplc="33AE2BCE">
+      <w:numFmt w:val="bullet"/>
+      <w:lvlText w:val="-"/>
+      <w:lvlJc w:val="left"/>
+      <w:pPr>
+        <w:ind w:left="720" w:hanging="360"/>
+      </w:pPr>
+      <w:rPr>
+        <w:rFonts w:ascii="Aptos" w:eastAsiaTheme="minorHAnsi" w:hAnsi="Aptos" w:cstheme="minorBidi" w:hint="default"/>
+      </w:rPr>
+    </w:lvl>
+    <w:lvl w:ilvl="1" w:tplc="08090003" w:tentative="1">
+      <w:start w:val="1"/>
+      <w:numFmt w:val="bullet"/>
+      <w:lvlText w:val="o"/>
+      <w:lvlJc w:val="left"/>
+      <w:pPr>
+        <w:ind w:left="1440" w:hanging="360"/>
+      </w:pPr>
+      <w:rPr>
+        <w:rFonts w:ascii="Courier New" w:hAnsi="Courier New" w:cs="Courier New" w:hint="default"/>
+      </w:rPr>
+    </w:lvl>
+    <w:lvl w:ilvl="2" w:tplc="08090005" w:tentative="1">
+      <w:start w:val="1"/>
+      <w:numFmt w:val="bullet"/>
+      <w:lvlText w:val=""/>
+      <w:lvlJc w:val="left"/>
+      <w:pPr>
+        <w:ind w:left="2160" w:hanging="360"/>
+      </w:pPr>
+      <w:rPr>
+        <w:rFonts w:ascii="Wingdings" w:hAnsi="Wingdings" w:hint="default"/>
+      </w:rPr>
+    </w:lvl>
+    <w:lvl w:ilvl="3" w:tplc="08090001" w:tentative="1">
+      <w:start w:val="1"/>
+      <w:numFmt w:val="bullet"/>
+      <w:lvlText w:val=""/>
+      <w:lvlJc w:val="left"/>
+      <w:pPr>
+        <w:ind w:left="2880" w:hanging="360"/>
+      </w:pPr>
+      <w:rPr>
+        <w:rFonts w:ascii="Symbol" w:hAnsi="Symbol" w:hint="default"/>
+      </w:rPr>
+    </w:lvl>
+    <w:lvl w:ilvl="4" w:tplc="08090003" w:tentative="1">
+      <w:start w:val="1"/>
+      <w:numFmt w:val="bullet"/>
+      <w:lvlText w:val="o"/>
+      <w:lvlJc w:val="left"/>
+      <w:pPr>
+        <w:ind w:left="3600" w:hanging="360"/>
+      </w:pPr>
+      <w:rPr>
+        <w:rFonts w:ascii="Courier New" w:hAnsi="Courier New" w:cs="Courier New" w:hint="default"/>
+      </w:rPr>
+    </w:lvl>
+    <w:lvl w:ilvl="5" w:tplc="08090005" w:tentative="1">
+      <w:start w:val="1"/>
+      <w:numFmt w:val="bullet"/>
+      <w:lvlText w:val=""/>
+      <w:lvlJc w:val="left"/>
+      <w:pPr>
+        <w:ind w:left="4320" w:hanging="360"/>
+      </w:pPr>
+      <w:rPr>
+        <w:rFonts w:ascii="Wingdings" w:hAnsi="Wingdings" w:hint="default"/>
+      </w:rPr>
+    </w:lvl>
+    <w:lvl w:ilvl="6" w:tplc="08090001" w:tentative="1">
+      <w:start w:val="1"/>
+      <w:numFmt w:val="bullet"/>
+      <w:lvlText w:val=""/>
+      <w:lvlJc w:val="left"/>
+      <w:pPr>
+        <w:ind w:left="5040" w:hanging="360"/>
+      </w:pPr>
+      <w:rPr>
+        <w:rFonts w:ascii="Symbol" w:hAnsi="Symbol" w:hint="default"/>
+      </w:rPr>
+    </w:lvl>
+    <w:lvl w:ilvl="7" w:tplc="08090003" w:tentative="1">
+      <w:start w:val="1"/>
+      <w:numFmt w:val="bullet"/>
+      <w:lvlText w:val="o"/>
+      <w:lvlJc w:val="left"/>
+      <w:pPr>
+        <w:ind w:left="5760" w:hanging="360"/>
+      </w:pPr>
+      <w:rPr>
+        <w:rFonts w:ascii="Courier New" w:hAnsi="Courier New" w:cs="Courier New" w:hint="default"/>
+      </w:rPr>
+    </w:lvl>
+    <w:lvl w:ilvl="8" w:tplc="08090005" w:tentative="1">
+      <w:start w:val="1"/>
+      <w:numFmt w:val="bullet"/>
+      <w:lvlText w:val=""/>
+      <w:lvlJc w:val="left"/>
+      <w:pPr>
+        <w:ind w:left="6480" w:hanging="360"/>
+      </w:pPr>
+      <w:rPr>
+        <w:rFonts w:ascii="Wingdings" w:hAnsi="Wingdings" w:hint="default"/>
+      </w:rPr>
+    </w:lvl>
+  </w:abstractNum>
+  <w:abstractNum w:abstractNumId="9" w15:restartNumberingAfterBreak="0">
     <w:nsid w:val="46E179B6"/>
     <w:multiLevelType w:val="hybridMultilevel"/>
     <w:tmpl w:val="14848A34"/>
@@ -7235,7 +8615,7 @@
       </w:rPr>
     </w:lvl>
   </w:abstractNum>
-  <w:abstractNum w:abstractNumId="9" w15:restartNumberingAfterBreak="0">
+  <w:abstractNum w:abstractNumId="10" w15:restartNumberingAfterBreak="0">
     <w:nsid w:val="4F3B49CC"/>
     <w:multiLevelType w:val="hybridMultilevel"/>
     <w:tmpl w:val="DB2E2854"/>
@@ -7347,7 +8727,7 @@
       </w:rPr>
     </w:lvl>
   </w:abstractNum>
-  <w:abstractNum w:abstractNumId="10" w15:restartNumberingAfterBreak="0">
+  <w:abstractNum w:abstractNumId="11" w15:restartNumberingAfterBreak="0">
     <w:nsid w:val="4F93115A"/>
     <w:multiLevelType w:val="multilevel"/>
     <w:tmpl w:val="9A926E22"/>
@@ -7496,7 +8876,7 @@
       </w:rPr>
     </w:lvl>
   </w:abstractNum>
-  <w:abstractNum w:abstractNumId="11" w15:restartNumberingAfterBreak="0">
+  <w:abstractNum w:abstractNumId="12" w15:restartNumberingAfterBreak="0">
     <w:nsid w:val="61AE0EC6"/>
     <w:multiLevelType w:val="multilevel"/>
     <w:tmpl w:val="57C8044A"/>
@@ -7646,7 +9026,7 @@
       </w:rPr>
     </w:lvl>
   </w:abstractNum>
-  <w:abstractNum w:abstractNumId="12" w15:restartNumberingAfterBreak="0">
+  <w:abstractNum w:abstractNumId="13" w15:restartNumberingAfterBreak="0">
     <w:nsid w:val="793B1F1D"/>
     <w:multiLevelType w:val="hybridMultilevel"/>
     <w:tmpl w:val="A17EDACC"/>
@@ -7752,6 +9132,118 @@
       <w:lvlJc w:val="left"/>
       <w:pPr>
         <w:ind w:left="6840" w:hanging="360"/>
+      </w:pPr>
+      <w:rPr>
+        <w:rFonts w:ascii="Wingdings" w:hAnsi="Wingdings" w:hint="default"/>
+      </w:rPr>
+    </w:lvl>
+  </w:abstractNum>
+  <w:abstractNum w:abstractNumId="14" w15:restartNumberingAfterBreak="0">
+    <w:nsid w:val="7E223832"/>
+    <w:multiLevelType w:val="hybridMultilevel"/>
+    <w:tmpl w:val="12325468"/>
+    <w:lvl w:ilvl="0" w:tplc="33AE2BCE">
+      <w:numFmt w:val="bullet"/>
+      <w:lvlText w:val="-"/>
+      <w:lvlJc w:val="left"/>
+      <w:pPr>
+        <w:ind w:left="240" w:hanging="360"/>
+      </w:pPr>
+      <w:rPr>
+        <w:rFonts w:ascii="Aptos" w:eastAsiaTheme="minorHAnsi" w:hAnsi="Aptos" w:cstheme="minorBidi" w:hint="default"/>
+      </w:rPr>
+    </w:lvl>
+    <w:lvl w:ilvl="1" w:tplc="08090003" w:tentative="1">
+      <w:start w:val="1"/>
+      <w:numFmt w:val="bullet"/>
+      <w:lvlText w:val="o"/>
+      <w:lvlJc w:val="left"/>
+      <w:pPr>
+        <w:ind w:left="960" w:hanging="360"/>
+      </w:pPr>
+      <w:rPr>
+        <w:rFonts w:ascii="Courier New" w:hAnsi="Courier New" w:cs="Courier New" w:hint="default"/>
+      </w:rPr>
+    </w:lvl>
+    <w:lvl w:ilvl="2" w:tplc="08090005" w:tentative="1">
+      <w:start w:val="1"/>
+      <w:numFmt w:val="bullet"/>
+      <w:lvlText w:val=""/>
+      <w:lvlJc w:val="left"/>
+      <w:pPr>
+        <w:ind w:left="1680" w:hanging="360"/>
+      </w:pPr>
+      <w:rPr>
+        <w:rFonts w:ascii="Wingdings" w:hAnsi="Wingdings" w:hint="default"/>
+      </w:rPr>
+    </w:lvl>
+    <w:lvl w:ilvl="3" w:tplc="08090001" w:tentative="1">
+      <w:start w:val="1"/>
+      <w:numFmt w:val="bullet"/>
+      <w:lvlText w:val=""/>
+      <w:lvlJc w:val="left"/>
+      <w:pPr>
+        <w:ind w:left="2400" w:hanging="360"/>
+      </w:pPr>
+      <w:rPr>
+        <w:rFonts w:ascii="Symbol" w:hAnsi="Symbol" w:hint="default"/>
+      </w:rPr>
+    </w:lvl>
+    <w:lvl w:ilvl="4" w:tplc="08090003" w:tentative="1">
+      <w:start w:val="1"/>
+      <w:numFmt w:val="bullet"/>
+      <w:lvlText w:val="o"/>
+      <w:lvlJc w:val="left"/>
+      <w:pPr>
+        <w:ind w:left="3120" w:hanging="360"/>
+      </w:pPr>
+      <w:rPr>
+        <w:rFonts w:ascii="Courier New" w:hAnsi="Courier New" w:cs="Courier New" w:hint="default"/>
+      </w:rPr>
+    </w:lvl>
+    <w:lvl w:ilvl="5" w:tplc="08090005" w:tentative="1">
+      <w:start w:val="1"/>
+      <w:numFmt w:val="bullet"/>
+      <w:lvlText w:val=""/>
+      <w:lvlJc w:val="left"/>
+      <w:pPr>
+        <w:ind w:left="3840" w:hanging="360"/>
+      </w:pPr>
+      <w:rPr>
+        <w:rFonts w:ascii="Wingdings" w:hAnsi="Wingdings" w:hint="default"/>
+      </w:rPr>
+    </w:lvl>
+    <w:lvl w:ilvl="6" w:tplc="08090001" w:tentative="1">
+      <w:start w:val="1"/>
+      <w:numFmt w:val="bullet"/>
+      <w:lvlText w:val=""/>
+      <w:lvlJc w:val="left"/>
+      <w:pPr>
+        <w:ind w:left="4560" w:hanging="360"/>
+      </w:pPr>
+      <w:rPr>
+        <w:rFonts w:ascii="Symbol" w:hAnsi="Symbol" w:hint="default"/>
+      </w:rPr>
+    </w:lvl>
+    <w:lvl w:ilvl="7" w:tplc="08090003" w:tentative="1">
+      <w:start w:val="1"/>
+      <w:numFmt w:val="bullet"/>
+      <w:lvlText w:val="o"/>
+      <w:lvlJc w:val="left"/>
+      <w:pPr>
+        <w:ind w:left="5280" w:hanging="360"/>
+      </w:pPr>
+      <w:rPr>
+        <w:rFonts w:ascii="Courier New" w:hAnsi="Courier New" w:cs="Courier New" w:hint="default"/>
+      </w:rPr>
+    </w:lvl>
+    <w:lvl w:ilvl="8" w:tplc="08090005" w:tentative="1">
+      <w:start w:val="1"/>
+      <w:numFmt w:val="bullet"/>
+      <w:lvlText w:val=""/>
+      <w:lvlJc w:val="left"/>
+      <w:pPr>
+        <w:ind w:left="6000" w:hanging="360"/>
       </w:pPr>
       <w:rPr>
         <w:rFonts w:ascii="Wingdings" w:hAnsi="Wingdings" w:hint="default"/>
@@ -7762,13 +9254,13 @@
     <w:abstractNumId w:val="2"/>
   </w:num>
   <w:num w:numId="2" w16cid:durableId="89592601">
-    <w:abstractNumId w:val="9"/>
+    <w:abstractNumId w:val="10"/>
   </w:num>
   <w:num w:numId="3" w16cid:durableId="151339743">
     <w:abstractNumId w:val="3"/>
   </w:num>
   <w:num w:numId="4" w16cid:durableId="2095777407">
-    <w:abstractNumId w:val="12"/>
+    <w:abstractNumId w:val="13"/>
   </w:num>
   <w:num w:numId="5" w16cid:durableId="1324625836">
     <w:abstractNumId w:val="1"/>
@@ -7780,10 +9272,10 @@
     <w:abstractNumId w:val="4"/>
   </w:num>
   <w:num w:numId="8" w16cid:durableId="627978323">
-    <w:abstractNumId w:val="11"/>
+    <w:abstractNumId w:val="12"/>
   </w:num>
   <w:num w:numId="9" w16cid:durableId="857473225">
-    <w:abstractNumId w:val="10"/>
+    <w:abstractNumId w:val="11"/>
   </w:num>
   <w:num w:numId="10" w16cid:durableId="1926449853">
     <w:abstractNumId w:val="7"/>
@@ -7792,10 +9284,16 @@
     <w:abstractNumId w:val="0"/>
   </w:num>
   <w:num w:numId="12" w16cid:durableId="2108495904">
-    <w:abstractNumId w:val="8"/>
+    <w:abstractNumId w:val="9"/>
   </w:num>
   <w:num w:numId="13" w16cid:durableId="482157874">
     <w:abstractNumId w:val="6"/>
+  </w:num>
+  <w:num w:numId="14" w16cid:durableId="1834107122">
+    <w:abstractNumId w:val="8"/>
+  </w:num>
+  <w:num w:numId="15" w16cid:durableId="1922182600">
+    <w:abstractNumId w:val="14"/>
   </w:num>
 </w:numbering>
 </file>
@@ -8829,6 +10327,18 @@
       <w:vertAlign w:val="superscript"/>
     </w:rPr>
   </w:style>
+  <w:style w:type="character" w:styleId="Hyperlink">
+    <w:name w:val="Hyperlink"/>
+    <w:basedOn w:val="DefaultParagraphFont"/>
+    <w:uiPriority w:val="99"/>
+    <w:semiHidden/>
+    <w:unhideWhenUsed/>
+    <w:rsid w:val="00F46FBE"/>
+    <w:rPr>
+      <w:color w:val="0000FF"/>
+      <w:u w:val="single"/>
+    </w:rPr>
+  </w:style>
 </w:styles>
 </file>
 

</xml_diff>